<commit_message>
Iteration work items update
Links added
</commit_message>
<xml_diff>
--- a/Iteration Plan 6.docx
+++ b/Iteration Plan 6.docx
@@ -4681,38 +4681,6 @@
               </w:r>
             </w:hyperlink>
           </w:p>
-          <w:p>
-            <w:pPr>
-              <w:rPr>
-                <w:rFonts w:ascii="Arial" w:hAnsi="Arial" w:cs="Arial"/>
-                <w:color w:val="FF0000"/>
-                <w:sz w:val="18"/>
-                <w:szCs w:val="18"/>
-                <w:lang w:eastAsia="ja-JP"/>
-              </w:rPr>
-            </w:pPr>
-            <w:r>
-              <w:rPr>
-                <w:rFonts w:ascii="Arial" w:hAnsi="Arial" w:cs="Arial"/>
-                <w:color w:val="FF0000"/>
-                <w:sz w:val="18"/>
-                <w:szCs w:val="18"/>
-                <w:lang w:eastAsia="ja-JP"/>
-              </w:rPr>
-              <w:t>In progress</w:t>
-            </w:r>
-          </w:p>
-          <w:p>
-            <w:pPr>
-              <w:rPr>
-                <w:rFonts w:ascii="Arial" w:hAnsi="Arial" w:cs="Arial"/>
-                <w:color w:val="FF0000"/>
-                <w:sz w:val="18"/>
-                <w:szCs w:val="18"/>
-                <w:lang w:eastAsia="ja-JP"/>
-              </w:rPr>
-            </w:pPr>
-          </w:p>
         </w:tc>
         <w:tc>
           <w:tcPr>
@@ -5525,1780 +5493,6 @@
                 <w:szCs w:val="18"/>
               </w:rPr>
             </w:pPr>
-            <w:r>
-              <w:rPr>
-                <w:rFonts w:ascii="Arial" w:hAnsi="Arial" w:cs="Arial"/>
-                <w:sz w:val="18"/>
-                <w:szCs w:val="18"/>
-              </w:rPr>
-              <w:t>In progress</w:t>
-            </w:r>
-          </w:p>
-        </w:tc>
-        <w:tc>
-          <w:tcPr>
-            <w:tcW w:w="1080" w:type="dxa"/>
-            <w:tcBorders>
-              <w:top w:val="single" w:sz="6" w:space="0" w:color="000000"/>
-              <w:left w:val="single" w:sz="6" w:space="0" w:color="000000"/>
-              <w:bottom w:val="single" w:sz="6" w:space="0" w:color="000000"/>
-              <w:right w:val="single" w:sz="6" w:space="0" w:color="000000"/>
-            </w:tcBorders>
-            <w:noWrap/>
-          </w:tcPr>
-          <w:p>
-            <w:pPr>
-              <w:rPr>
-                <w:rFonts w:ascii="Arial" w:hAnsi="Arial" w:cs="Arial"/>
-                <w:sz w:val="18"/>
-                <w:szCs w:val="18"/>
-              </w:rPr>
-            </w:pPr>
-            <w:r>
-              <w:rPr>
-                <w:rFonts w:ascii="Arial" w:hAnsi="Arial" w:cs="Arial"/>
-                <w:sz w:val="18"/>
-                <w:szCs w:val="18"/>
-              </w:rPr>
-              <w:t>Col</w:t>
-            </w:r>
-          </w:p>
-        </w:tc>
-        <w:tc>
-          <w:tcPr>
-            <w:tcW w:w="1080" w:type="dxa"/>
-            <w:tcBorders>
-              <w:top w:val="single" w:sz="6" w:space="0" w:color="000000"/>
-              <w:left w:val="single" w:sz="6" w:space="0" w:color="000000"/>
-              <w:bottom w:val="single" w:sz="6" w:space="0" w:color="000000"/>
-              <w:right w:val="single" w:sz="6" w:space="0" w:color="000000"/>
-            </w:tcBorders>
-          </w:tcPr>
-          <w:p>
-            <w:pPr>
-              <w:widowControl/>
-              <w:spacing w:line="240" w:lineRule="auto"/>
-              <w:rPr>
-                <w:rFonts w:ascii="Arial" w:hAnsi="Arial" w:cs="Arial"/>
-                <w:sz w:val="18"/>
-                <w:szCs w:val="18"/>
-                <w:lang w:eastAsia="ja-JP"/>
-              </w:rPr>
-            </w:pPr>
-            <w:r>
-              <w:rPr>
-                <w:rFonts w:ascii="Arial" w:hAnsi="Arial" w:cs="Arial"/>
-                <w:sz w:val="18"/>
-                <w:szCs w:val="18"/>
-                <w:lang w:eastAsia="ja-JP"/>
-              </w:rPr>
-              <w:t>3</w:t>
-            </w:r>
-          </w:p>
-          <w:p>
-            <w:pPr>
-              <w:widowControl/>
-              <w:spacing w:line="240" w:lineRule="auto"/>
-              <w:rPr>
-                <w:rFonts w:ascii="Arial" w:hAnsi="Arial" w:cs="Arial"/>
-                <w:sz w:val="18"/>
-                <w:szCs w:val="18"/>
-                <w:lang w:eastAsia="ja-JP"/>
-              </w:rPr>
-            </w:pPr>
-          </w:p>
-        </w:tc>
-        <w:tc>
-          <w:tcPr>
-            <w:tcW w:w="900" w:type="dxa"/>
-            <w:tcBorders>
-              <w:top w:val="single" w:sz="6" w:space="0" w:color="000000"/>
-              <w:left w:val="single" w:sz="6" w:space="0" w:color="000000"/>
-              <w:bottom w:val="single" w:sz="6" w:space="0" w:color="000000"/>
-              <w:right w:val="single" w:sz="6" w:space="0" w:color="000000"/>
-            </w:tcBorders>
-            <w:noWrap/>
-          </w:tcPr>
-          <w:p>
-            <w:pPr>
-              <w:rPr>
-                <w:rFonts w:ascii="Arial" w:hAnsi="Arial" w:cs="Arial"/>
-                <w:sz w:val="18"/>
-                <w:szCs w:val="18"/>
-              </w:rPr>
-            </w:pPr>
-            <w:r>
-              <w:rPr>
-                <w:rFonts w:ascii="Arial" w:hAnsi="Arial" w:cs="Arial"/>
-                <w:sz w:val="18"/>
-                <w:szCs w:val="18"/>
-              </w:rPr>
-              <w:t>0</w:t>
-            </w:r>
-          </w:p>
-        </w:tc>
-        <w:tc>
-          <w:tcPr>
-            <w:tcW w:w="1136" w:type="dxa"/>
-            <w:tcBorders>
-              <w:top w:val="single" w:sz="6" w:space="0" w:color="000000"/>
-              <w:left w:val="single" w:sz="6" w:space="0" w:color="000000"/>
-              <w:bottom w:val="single" w:sz="6" w:space="0" w:color="000000"/>
-              <w:right w:val="single" w:sz="4" w:space="0" w:color="000000"/>
-            </w:tcBorders>
-            <w:noWrap/>
-          </w:tcPr>
-          <w:p>
-            <w:pPr>
-              <w:rPr>
-                <w:rFonts w:ascii="Arial" w:hAnsi="Arial" w:cs="Arial"/>
-                <w:sz w:val="18"/>
-                <w:szCs w:val="18"/>
-              </w:rPr>
-            </w:pPr>
-            <w:r>
-              <w:rPr>
-                <w:rFonts w:ascii="Arial" w:hAnsi="Arial" w:cs="Arial"/>
-                <w:sz w:val="18"/>
-                <w:szCs w:val="18"/>
-              </w:rPr>
-              <w:t>3</w:t>
-            </w:r>
-          </w:p>
-        </w:tc>
-      </w:tr>
-      <w:tr>
-        <w:trPr>
-          <w:trHeight w:val="191"/>
-        </w:trPr>
-        <w:tc>
-          <w:tcPr>
-            <w:tcW w:w="711" w:type="dxa"/>
-            <w:tcBorders>
-              <w:top w:val="single" w:sz="6" w:space="0" w:color="000000"/>
-              <w:left w:val="single" w:sz="4" w:space="0" w:color="000000"/>
-              <w:bottom w:val="single" w:sz="6" w:space="0" w:color="000000"/>
-              <w:right w:val="single" w:sz="6" w:space="0" w:color="000000"/>
-            </w:tcBorders>
-          </w:tcPr>
-          <w:p>
-            <w:pPr>
-              <w:widowControl/>
-              <w:spacing w:line="240" w:lineRule="auto"/>
-              <w:rPr>
-                <w:rFonts w:ascii="Arial" w:hAnsi="Arial" w:cs="Arial"/>
-                <w:sz w:val="18"/>
-                <w:szCs w:val="18"/>
-                <w:lang w:eastAsia="ja-JP"/>
-              </w:rPr>
-            </w:pPr>
-            <w:r>
-              <w:rPr>
-                <w:rFonts w:ascii="Arial" w:hAnsi="Arial" w:cs="Arial"/>
-                <w:sz w:val="18"/>
-                <w:szCs w:val="18"/>
-                <w:lang w:eastAsia="ja-JP"/>
-              </w:rPr>
-              <w:t>3.2</w:t>
-            </w:r>
-          </w:p>
-        </w:tc>
-        <w:tc>
-          <w:tcPr>
-            <w:tcW w:w="2378" w:type="dxa"/>
-            <w:tcBorders>
-              <w:top w:val="single" w:sz="6" w:space="0" w:color="000000"/>
-              <w:left w:val="single" w:sz="6" w:space="0" w:color="000000"/>
-              <w:bottom w:val="single" w:sz="6" w:space="0" w:color="000000"/>
-              <w:right w:val="single" w:sz="6" w:space="0" w:color="000000"/>
-            </w:tcBorders>
-            <w:noWrap/>
-          </w:tcPr>
-          <w:p>
-            <w:pPr>
-              <w:rPr>
-                <w:rFonts w:ascii="Arial" w:hAnsi="Arial" w:cs="Arial"/>
-                <w:sz w:val="18"/>
-                <w:szCs w:val="18"/>
-              </w:rPr>
-            </w:pPr>
-            <w:r>
-              <w:rPr>
-                <w:rFonts w:ascii="Arial" w:hAnsi="Arial" w:cs="Arial"/>
-                <w:sz w:val="18"/>
-                <w:szCs w:val="18"/>
-              </w:rPr>
-              <w:t>Update user table</w:t>
-            </w:r>
-          </w:p>
-        </w:tc>
-        <w:tc>
-          <w:tcPr>
-            <w:tcW w:w="2510" w:type="dxa"/>
-            <w:tcBorders>
-              <w:top w:val="single" w:sz="6" w:space="0" w:color="000000"/>
-              <w:left w:val="single" w:sz="6" w:space="0" w:color="000000"/>
-              <w:bottom w:val="single" w:sz="6" w:space="0" w:color="000000"/>
-              <w:right w:val="single" w:sz="6" w:space="0" w:color="000000"/>
-            </w:tcBorders>
-          </w:tcPr>
-          <w:p>
-            <w:pPr>
-              <w:rPr>
-                <w:rFonts w:ascii="Arial" w:hAnsi="Arial" w:cs="Arial"/>
-                <w:sz w:val="18"/>
-                <w:szCs w:val="18"/>
-              </w:rPr>
-            </w:pPr>
-            <w:r>
-              <w:rPr>
-                <w:rFonts w:ascii="Arial" w:hAnsi="Arial" w:cs="Arial"/>
-                <w:sz w:val="18"/>
-                <w:szCs w:val="18"/>
-              </w:rPr>
-              <w:t>PHP to u</w:t>
-            </w:r>
-            <w:r>
-              <w:rPr>
-                <w:rFonts w:ascii="Arial" w:hAnsi="Arial" w:cs="Arial"/>
-                <w:sz w:val="18"/>
-                <w:szCs w:val="18"/>
-              </w:rPr>
-              <w:t xml:space="preserve">pdate score, games played, correct answers, </w:t>
-            </w:r>
-            <w:proofErr w:type="spellStart"/>
-            <w:r>
-              <w:rPr>
-                <w:rFonts w:ascii="Arial" w:hAnsi="Arial" w:cs="Arial"/>
-                <w:sz w:val="18"/>
-                <w:szCs w:val="18"/>
-              </w:rPr>
-              <w:t>etc</w:t>
-            </w:r>
-            <w:proofErr w:type="spellEnd"/>
-            <w:r>
-              <w:rPr>
-                <w:rFonts w:ascii="Arial" w:hAnsi="Arial" w:cs="Arial"/>
-                <w:sz w:val="18"/>
-                <w:szCs w:val="18"/>
-              </w:rPr>
-              <w:t xml:space="preserve"> in database</w:t>
-            </w:r>
-          </w:p>
-        </w:tc>
-        <w:tc>
-          <w:tcPr>
-            <w:tcW w:w="1170" w:type="dxa"/>
-            <w:tcBorders>
-              <w:top w:val="single" w:sz="6" w:space="0" w:color="000000"/>
-              <w:left w:val="single" w:sz="6" w:space="0" w:color="000000"/>
-              <w:bottom w:val="single" w:sz="6" w:space="0" w:color="000000"/>
-              <w:right w:val="single" w:sz="6" w:space="0" w:color="000000"/>
-            </w:tcBorders>
-            <w:noWrap/>
-          </w:tcPr>
-          <w:p>
-            <w:pPr>
-              <w:rPr>
-                <w:rFonts w:ascii="Arial" w:hAnsi="Arial" w:cs="Arial"/>
-                <w:sz w:val="18"/>
-                <w:szCs w:val="18"/>
-              </w:rPr>
-            </w:pPr>
-            <w:r>
-              <w:rPr>
-                <w:rFonts w:ascii="Arial" w:hAnsi="Arial" w:cs="Arial"/>
-                <w:sz w:val="18"/>
-                <w:szCs w:val="18"/>
-              </w:rPr>
-              <w:t>In progress</w:t>
-            </w:r>
-          </w:p>
-        </w:tc>
-        <w:tc>
-          <w:tcPr>
-            <w:tcW w:w="1080" w:type="dxa"/>
-            <w:tcBorders>
-              <w:top w:val="single" w:sz="6" w:space="0" w:color="000000"/>
-              <w:left w:val="single" w:sz="6" w:space="0" w:color="000000"/>
-              <w:bottom w:val="single" w:sz="6" w:space="0" w:color="000000"/>
-              <w:right w:val="single" w:sz="6" w:space="0" w:color="000000"/>
-            </w:tcBorders>
-            <w:noWrap/>
-          </w:tcPr>
-          <w:p>
-            <w:pPr>
-              <w:rPr>
-                <w:rFonts w:ascii="Arial" w:hAnsi="Arial" w:cs="Arial"/>
-                <w:sz w:val="18"/>
-                <w:szCs w:val="18"/>
-              </w:rPr>
-            </w:pPr>
-            <w:r>
-              <w:rPr>
-                <w:rFonts w:ascii="Arial" w:hAnsi="Arial" w:cs="Arial"/>
-                <w:sz w:val="18"/>
-                <w:szCs w:val="18"/>
-              </w:rPr>
-              <w:t>Col</w:t>
-            </w:r>
-          </w:p>
-        </w:tc>
-        <w:tc>
-          <w:tcPr>
-            <w:tcW w:w="1080" w:type="dxa"/>
-            <w:tcBorders>
-              <w:top w:val="single" w:sz="6" w:space="0" w:color="000000"/>
-              <w:left w:val="single" w:sz="6" w:space="0" w:color="000000"/>
-              <w:bottom w:val="single" w:sz="6" w:space="0" w:color="000000"/>
-              <w:right w:val="single" w:sz="6" w:space="0" w:color="000000"/>
-            </w:tcBorders>
-          </w:tcPr>
-          <w:p>
-            <w:pPr>
-              <w:widowControl/>
-              <w:spacing w:line="240" w:lineRule="auto"/>
-              <w:rPr>
-                <w:rFonts w:ascii="Arial" w:hAnsi="Arial" w:cs="Arial"/>
-                <w:sz w:val="18"/>
-                <w:szCs w:val="18"/>
-                <w:lang w:eastAsia="ja-JP"/>
-              </w:rPr>
-            </w:pPr>
-            <w:r>
-              <w:rPr>
-                <w:rFonts w:ascii="Arial" w:hAnsi="Arial" w:cs="Arial"/>
-                <w:sz w:val="18"/>
-                <w:szCs w:val="18"/>
-                <w:lang w:eastAsia="ja-JP"/>
-              </w:rPr>
-              <w:t>3</w:t>
-            </w:r>
-          </w:p>
-        </w:tc>
-        <w:tc>
-          <w:tcPr>
-            <w:tcW w:w="900" w:type="dxa"/>
-            <w:tcBorders>
-              <w:top w:val="single" w:sz="6" w:space="0" w:color="000000"/>
-              <w:left w:val="single" w:sz="6" w:space="0" w:color="000000"/>
-              <w:bottom w:val="single" w:sz="6" w:space="0" w:color="000000"/>
-              <w:right w:val="single" w:sz="6" w:space="0" w:color="000000"/>
-            </w:tcBorders>
-            <w:noWrap/>
-          </w:tcPr>
-          <w:p>
-            <w:pPr>
-              <w:rPr>
-                <w:rFonts w:ascii="Arial" w:hAnsi="Arial" w:cs="Arial"/>
-                <w:sz w:val="18"/>
-                <w:szCs w:val="18"/>
-              </w:rPr>
-            </w:pPr>
-            <w:r>
-              <w:rPr>
-                <w:rFonts w:ascii="Arial" w:hAnsi="Arial" w:cs="Arial"/>
-                <w:sz w:val="18"/>
-                <w:szCs w:val="18"/>
-              </w:rPr>
-              <w:t>0</w:t>
-            </w:r>
-          </w:p>
-        </w:tc>
-        <w:tc>
-          <w:tcPr>
-            <w:tcW w:w="1136" w:type="dxa"/>
-            <w:tcBorders>
-              <w:top w:val="single" w:sz="6" w:space="0" w:color="000000"/>
-              <w:left w:val="single" w:sz="6" w:space="0" w:color="000000"/>
-              <w:bottom w:val="single" w:sz="6" w:space="0" w:color="000000"/>
-              <w:right w:val="single" w:sz="4" w:space="0" w:color="000000"/>
-            </w:tcBorders>
-            <w:noWrap/>
-          </w:tcPr>
-          <w:p>
-            <w:pPr>
-              <w:rPr>
-                <w:rFonts w:ascii="Arial" w:hAnsi="Arial" w:cs="Arial"/>
-                <w:sz w:val="18"/>
-                <w:szCs w:val="18"/>
-              </w:rPr>
-            </w:pPr>
-            <w:r>
-              <w:rPr>
-                <w:rFonts w:ascii="Arial" w:hAnsi="Arial" w:cs="Arial"/>
-                <w:sz w:val="18"/>
-                <w:szCs w:val="18"/>
-              </w:rPr>
-              <w:t>3</w:t>
-            </w:r>
-          </w:p>
-        </w:tc>
-      </w:tr>
-      <w:tr>
-        <w:trPr>
-          <w:trHeight w:val="191"/>
-        </w:trPr>
-        <w:tc>
-          <w:tcPr>
-            <w:tcW w:w="711" w:type="dxa"/>
-            <w:tcBorders>
-              <w:top w:val="single" w:sz="6" w:space="0" w:color="000000"/>
-              <w:left w:val="single" w:sz="4" w:space="0" w:color="000000"/>
-              <w:bottom w:val="single" w:sz="6" w:space="0" w:color="000000"/>
-              <w:right w:val="single" w:sz="6" w:space="0" w:color="000000"/>
-            </w:tcBorders>
-          </w:tcPr>
-          <w:p>
-            <w:pPr>
-              <w:widowControl/>
-              <w:spacing w:line="240" w:lineRule="auto"/>
-              <w:rPr>
-                <w:rFonts w:ascii="Arial" w:hAnsi="Arial" w:cs="Arial"/>
-                <w:sz w:val="18"/>
-                <w:szCs w:val="18"/>
-                <w:lang w:eastAsia="ja-JP"/>
-              </w:rPr>
-            </w:pPr>
-            <w:r>
-              <w:rPr>
-                <w:rFonts w:ascii="Arial" w:hAnsi="Arial" w:cs="Arial"/>
-                <w:sz w:val="18"/>
-                <w:szCs w:val="18"/>
-                <w:lang w:eastAsia="ja-JP"/>
-              </w:rPr>
-              <w:t>3.3</w:t>
-            </w:r>
-          </w:p>
-        </w:tc>
-        <w:tc>
-          <w:tcPr>
-            <w:tcW w:w="2378" w:type="dxa"/>
-            <w:tcBorders>
-              <w:top w:val="single" w:sz="6" w:space="0" w:color="000000"/>
-              <w:left w:val="single" w:sz="6" w:space="0" w:color="000000"/>
-              <w:bottom w:val="single" w:sz="6" w:space="0" w:color="000000"/>
-              <w:right w:val="single" w:sz="6" w:space="0" w:color="000000"/>
-            </w:tcBorders>
-            <w:noWrap/>
-          </w:tcPr>
-          <w:p>
-            <w:pPr>
-              <w:rPr>
-                <w:rFonts w:ascii="Arial" w:hAnsi="Arial" w:cs="Arial"/>
-                <w:sz w:val="18"/>
-                <w:szCs w:val="18"/>
-              </w:rPr>
-            </w:pPr>
-            <w:r>
-              <w:rPr>
-                <w:rFonts w:ascii="Arial" w:hAnsi="Arial" w:cs="Arial"/>
-                <w:sz w:val="18"/>
-                <w:szCs w:val="18"/>
-              </w:rPr>
-              <w:t>Update high score table</w:t>
-            </w:r>
-          </w:p>
-        </w:tc>
-        <w:tc>
-          <w:tcPr>
-            <w:tcW w:w="2510" w:type="dxa"/>
-            <w:tcBorders>
-              <w:top w:val="single" w:sz="6" w:space="0" w:color="000000"/>
-              <w:left w:val="single" w:sz="6" w:space="0" w:color="000000"/>
-              <w:bottom w:val="single" w:sz="6" w:space="0" w:color="000000"/>
-              <w:right w:val="single" w:sz="6" w:space="0" w:color="000000"/>
-            </w:tcBorders>
-          </w:tcPr>
-          <w:p>
-            <w:pPr>
-              <w:rPr>
-                <w:rFonts w:ascii="Arial" w:hAnsi="Arial" w:cs="Arial"/>
-                <w:sz w:val="18"/>
-                <w:szCs w:val="18"/>
-              </w:rPr>
-            </w:pPr>
-            <w:r>
-              <w:rPr>
-                <w:rFonts w:ascii="Arial" w:hAnsi="Arial" w:cs="Arial"/>
-                <w:sz w:val="18"/>
-                <w:szCs w:val="18"/>
-              </w:rPr>
-              <w:t>PHP to update player highest score globally</w:t>
-            </w:r>
-          </w:p>
-        </w:tc>
-        <w:tc>
-          <w:tcPr>
-            <w:tcW w:w="1170" w:type="dxa"/>
-            <w:tcBorders>
-              <w:top w:val="single" w:sz="6" w:space="0" w:color="000000"/>
-              <w:left w:val="single" w:sz="6" w:space="0" w:color="000000"/>
-              <w:bottom w:val="single" w:sz="6" w:space="0" w:color="000000"/>
-              <w:right w:val="single" w:sz="6" w:space="0" w:color="000000"/>
-            </w:tcBorders>
-            <w:noWrap/>
-          </w:tcPr>
-          <w:p>
-            <w:pPr>
-              <w:rPr>
-                <w:rFonts w:ascii="Arial" w:hAnsi="Arial" w:cs="Arial"/>
-                <w:sz w:val="18"/>
-                <w:szCs w:val="18"/>
-              </w:rPr>
-            </w:pPr>
-            <w:r>
-              <w:rPr>
-                <w:rFonts w:ascii="Arial" w:hAnsi="Arial" w:cs="Arial"/>
-                <w:sz w:val="18"/>
-                <w:szCs w:val="18"/>
-              </w:rPr>
-              <w:t>In progress</w:t>
-            </w:r>
-          </w:p>
-        </w:tc>
-        <w:tc>
-          <w:tcPr>
-            <w:tcW w:w="1080" w:type="dxa"/>
-            <w:tcBorders>
-              <w:top w:val="single" w:sz="6" w:space="0" w:color="000000"/>
-              <w:left w:val="single" w:sz="6" w:space="0" w:color="000000"/>
-              <w:bottom w:val="single" w:sz="6" w:space="0" w:color="000000"/>
-              <w:right w:val="single" w:sz="6" w:space="0" w:color="000000"/>
-            </w:tcBorders>
-            <w:noWrap/>
-          </w:tcPr>
-          <w:p>
-            <w:pPr>
-              <w:rPr>
-                <w:rFonts w:ascii="Arial" w:hAnsi="Arial" w:cs="Arial"/>
-                <w:sz w:val="18"/>
-                <w:szCs w:val="18"/>
-              </w:rPr>
-            </w:pPr>
-            <w:r>
-              <w:rPr>
-                <w:rFonts w:ascii="Arial" w:hAnsi="Arial" w:cs="Arial"/>
-                <w:sz w:val="18"/>
-                <w:szCs w:val="18"/>
-              </w:rPr>
-              <w:t>Col</w:t>
-            </w:r>
-          </w:p>
-        </w:tc>
-        <w:tc>
-          <w:tcPr>
-            <w:tcW w:w="1080" w:type="dxa"/>
-            <w:tcBorders>
-              <w:top w:val="single" w:sz="6" w:space="0" w:color="000000"/>
-              <w:left w:val="single" w:sz="6" w:space="0" w:color="000000"/>
-              <w:bottom w:val="single" w:sz="6" w:space="0" w:color="000000"/>
-              <w:right w:val="single" w:sz="6" w:space="0" w:color="000000"/>
-            </w:tcBorders>
-          </w:tcPr>
-          <w:p>
-            <w:pPr>
-              <w:widowControl/>
-              <w:spacing w:line="240" w:lineRule="auto"/>
-              <w:rPr>
-                <w:rFonts w:ascii="Arial" w:hAnsi="Arial" w:cs="Arial"/>
-                <w:sz w:val="18"/>
-                <w:szCs w:val="18"/>
-                <w:lang w:eastAsia="ja-JP"/>
-              </w:rPr>
-            </w:pPr>
-            <w:r>
-              <w:rPr>
-                <w:rFonts w:ascii="Arial" w:hAnsi="Arial" w:cs="Arial"/>
-                <w:sz w:val="18"/>
-                <w:szCs w:val="18"/>
-                <w:lang w:eastAsia="ja-JP"/>
-              </w:rPr>
-              <w:t>1</w:t>
-            </w:r>
-          </w:p>
-        </w:tc>
-        <w:tc>
-          <w:tcPr>
-            <w:tcW w:w="900" w:type="dxa"/>
-            <w:tcBorders>
-              <w:top w:val="single" w:sz="6" w:space="0" w:color="000000"/>
-              <w:left w:val="single" w:sz="6" w:space="0" w:color="000000"/>
-              <w:bottom w:val="single" w:sz="6" w:space="0" w:color="000000"/>
-              <w:right w:val="single" w:sz="6" w:space="0" w:color="000000"/>
-            </w:tcBorders>
-            <w:noWrap/>
-          </w:tcPr>
-          <w:p>
-            <w:pPr>
-              <w:rPr>
-                <w:rFonts w:ascii="Arial" w:hAnsi="Arial" w:cs="Arial"/>
-                <w:sz w:val="18"/>
-                <w:szCs w:val="18"/>
-              </w:rPr>
-            </w:pPr>
-            <w:r>
-              <w:rPr>
-                <w:rFonts w:ascii="Arial" w:hAnsi="Arial" w:cs="Arial"/>
-                <w:sz w:val="18"/>
-                <w:szCs w:val="18"/>
-              </w:rPr>
-              <w:t>0</w:t>
-            </w:r>
-          </w:p>
-        </w:tc>
-        <w:tc>
-          <w:tcPr>
-            <w:tcW w:w="1136" w:type="dxa"/>
-            <w:tcBorders>
-              <w:top w:val="single" w:sz="6" w:space="0" w:color="000000"/>
-              <w:left w:val="single" w:sz="6" w:space="0" w:color="000000"/>
-              <w:bottom w:val="single" w:sz="6" w:space="0" w:color="000000"/>
-              <w:right w:val="single" w:sz="4" w:space="0" w:color="000000"/>
-            </w:tcBorders>
-            <w:noWrap/>
-          </w:tcPr>
-          <w:p>
-            <w:pPr>
-              <w:rPr>
-                <w:rFonts w:ascii="Arial" w:hAnsi="Arial" w:cs="Arial"/>
-                <w:sz w:val="18"/>
-                <w:szCs w:val="18"/>
-              </w:rPr>
-            </w:pPr>
-            <w:r>
-              <w:rPr>
-                <w:rFonts w:ascii="Arial" w:hAnsi="Arial" w:cs="Arial"/>
-                <w:sz w:val="18"/>
-                <w:szCs w:val="18"/>
-              </w:rPr>
-              <w:t>1</w:t>
-            </w:r>
-          </w:p>
-        </w:tc>
-      </w:tr>
-      <w:tr>
-        <w:trPr>
-          <w:trHeight w:val="191"/>
-        </w:trPr>
-        <w:tc>
-          <w:tcPr>
-            <w:tcW w:w="711" w:type="dxa"/>
-            <w:tcBorders>
-              <w:top w:val="single" w:sz="6" w:space="0" w:color="000000"/>
-              <w:left w:val="single" w:sz="4" w:space="0" w:color="000000"/>
-              <w:bottom w:val="single" w:sz="6" w:space="0" w:color="000000"/>
-              <w:right w:val="single" w:sz="6" w:space="0" w:color="000000"/>
-            </w:tcBorders>
-          </w:tcPr>
-          <w:p>
-            <w:pPr>
-              <w:widowControl/>
-              <w:spacing w:line="240" w:lineRule="auto"/>
-              <w:rPr>
-                <w:rFonts w:ascii="Arial" w:hAnsi="Arial" w:cs="Arial"/>
-                <w:sz w:val="18"/>
-                <w:szCs w:val="18"/>
-                <w:lang w:eastAsia="ja-JP"/>
-              </w:rPr>
-            </w:pPr>
-            <w:r>
-              <w:rPr>
-                <w:rFonts w:ascii="Arial" w:hAnsi="Arial" w:cs="Arial"/>
-                <w:sz w:val="18"/>
-                <w:szCs w:val="18"/>
-                <w:lang w:eastAsia="ja-JP"/>
-              </w:rPr>
-              <w:t>4.1</w:t>
-            </w:r>
-          </w:p>
-        </w:tc>
-        <w:tc>
-          <w:tcPr>
-            <w:tcW w:w="2378" w:type="dxa"/>
-            <w:tcBorders>
-              <w:top w:val="single" w:sz="6" w:space="0" w:color="000000"/>
-              <w:left w:val="single" w:sz="6" w:space="0" w:color="000000"/>
-              <w:bottom w:val="single" w:sz="6" w:space="0" w:color="000000"/>
-              <w:right w:val="single" w:sz="6" w:space="0" w:color="000000"/>
-            </w:tcBorders>
-            <w:noWrap/>
-          </w:tcPr>
-          <w:p>
-            <w:pPr>
-              <w:rPr>
-                <w:rFonts w:ascii="Arial" w:hAnsi="Arial" w:cs="Arial"/>
-                <w:sz w:val="18"/>
-                <w:szCs w:val="18"/>
-              </w:rPr>
-            </w:pPr>
-            <w:r>
-              <w:rPr>
-                <w:rFonts w:ascii="Arial" w:hAnsi="Arial" w:cs="Arial"/>
-                <w:sz w:val="18"/>
-                <w:szCs w:val="18"/>
-              </w:rPr>
-              <w:t>Integration tests</w:t>
-            </w:r>
-          </w:p>
-        </w:tc>
-        <w:tc>
-          <w:tcPr>
-            <w:tcW w:w="2510" w:type="dxa"/>
-            <w:tcBorders>
-              <w:top w:val="single" w:sz="6" w:space="0" w:color="000000"/>
-              <w:left w:val="single" w:sz="6" w:space="0" w:color="000000"/>
-              <w:bottom w:val="single" w:sz="6" w:space="0" w:color="000000"/>
-              <w:right w:val="single" w:sz="6" w:space="0" w:color="000000"/>
-            </w:tcBorders>
-          </w:tcPr>
-          <w:p>
-            <w:pPr>
-              <w:rPr>
-                <w:rFonts w:ascii="Arial" w:hAnsi="Arial" w:cs="Arial"/>
-                <w:sz w:val="18"/>
-                <w:szCs w:val="18"/>
-              </w:rPr>
-            </w:pPr>
-            <w:r>
-              <w:rPr>
-                <w:rFonts w:ascii="Arial" w:hAnsi="Arial" w:cs="Arial"/>
-                <w:sz w:val="18"/>
-                <w:szCs w:val="18"/>
-              </w:rPr>
-              <w:t>login / register, play game, submit question</w:t>
-            </w:r>
-          </w:p>
-        </w:tc>
-        <w:tc>
-          <w:tcPr>
-            <w:tcW w:w="1170" w:type="dxa"/>
-            <w:tcBorders>
-              <w:top w:val="single" w:sz="6" w:space="0" w:color="000000"/>
-              <w:left w:val="single" w:sz="6" w:space="0" w:color="000000"/>
-              <w:bottom w:val="single" w:sz="6" w:space="0" w:color="000000"/>
-              <w:right w:val="single" w:sz="6" w:space="0" w:color="000000"/>
-            </w:tcBorders>
-            <w:noWrap/>
-          </w:tcPr>
-          <w:p>
-            <w:pPr>
-              <w:rPr>
-                <w:rFonts w:ascii="Arial" w:hAnsi="Arial" w:cs="Arial"/>
-                <w:sz w:val="18"/>
-                <w:szCs w:val="18"/>
-              </w:rPr>
-            </w:pPr>
-            <w:r>
-              <w:rPr>
-                <w:rFonts w:ascii="Arial" w:hAnsi="Arial" w:cs="Arial"/>
-                <w:sz w:val="18"/>
-                <w:szCs w:val="18"/>
-              </w:rPr>
-              <w:t>Not started</w:t>
-            </w:r>
-          </w:p>
-        </w:tc>
-        <w:tc>
-          <w:tcPr>
-            <w:tcW w:w="1080" w:type="dxa"/>
-            <w:tcBorders>
-              <w:top w:val="single" w:sz="6" w:space="0" w:color="000000"/>
-              <w:left w:val="single" w:sz="6" w:space="0" w:color="000000"/>
-              <w:bottom w:val="single" w:sz="6" w:space="0" w:color="000000"/>
-              <w:right w:val="single" w:sz="6" w:space="0" w:color="000000"/>
-            </w:tcBorders>
-            <w:noWrap/>
-          </w:tcPr>
-          <w:p>
-            <w:pPr>
-              <w:rPr>
-                <w:rFonts w:ascii="Arial" w:hAnsi="Arial" w:cs="Arial"/>
-                <w:sz w:val="18"/>
-                <w:szCs w:val="18"/>
-              </w:rPr>
-            </w:pPr>
-            <w:r>
-              <w:rPr>
-                <w:rFonts w:ascii="Arial" w:hAnsi="Arial" w:cs="Arial"/>
-                <w:sz w:val="18"/>
-                <w:szCs w:val="18"/>
-              </w:rPr>
-              <w:t>Michelle</w:t>
-            </w:r>
-          </w:p>
-        </w:tc>
-        <w:tc>
-          <w:tcPr>
-            <w:tcW w:w="1080" w:type="dxa"/>
-            <w:tcBorders>
-              <w:top w:val="single" w:sz="6" w:space="0" w:color="000000"/>
-              <w:left w:val="single" w:sz="6" w:space="0" w:color="000000"/>
-              <w:bottom w:val="single" w:sz="6" w:space="0" w:color="000000"/>
-              <w:right w:val="single" w:sz="6" w:space="0" w:color="000000"/>
-            </w:tcBorders>
-          </w:tcPr>
-          <w:p>
-            <w:pPr>
-              <w:widowControl/>
-              <w:spacing w:line="240" w:lineRule="auto"/>
-              <w:rPr>
-                <w:rFonts w:ascii="Arial" w:hAnsi="Arial" w:cs="Arial"/>
-                <w:sz w:val="18"/>
-                <w:szCs w:val="18"/>
-                <w:lang w:eastAsia="ja-JP"/>
-              </w:rPr>
-            </w:pPr>
-            <w:r>
-              <w:rPr>
-                <w:rFonts w:ascii="Arial" w:hAnsi="Arial" w:cs="Arial"/>
-                <w:sz w:val="18"/>
-                <w:szCs w:val="18"/>
-                <w:lang w:eastAsia="ja-JP"/>
-              </w:rPr>
-              <w:t>5</w:t>
-            </w:r>
-          </w:p>
-        </w:tc>
-        <w:tc>
-          <w:tcPr>
-            <w:tcW w:w="900" w:type="dxa"/>
-            <w:tcBorders>
-              <w:top w:val="single" w:sz="6" w:space="0" w:color="000000"/>
-              <w:left w:val="single" w:sz="6" w:space="0" w:color="000000"/>
-              <w:bottom w:val="single" w:sz="6" w:space="0" w:color="000000"/>
-              <w:right w:val="single" w:sz="6" w:space="0" w:color="000000"/>
-            </w:tcBorders>
-            <w:noWrap/>
-          </w:tcPr>
-          <w:p>
-            <w:pPr>
-              <w:rPr>
-                <w:rFonts w:ascii="Arial" w:hAnsi="Arial" w:cs="Arial"/>
-                <w:sz w:val="18"/>
-                <w:szCs w:val="18"/>
-              </w:rPr>
-            </w:pPr>
-            <w:r>
-              <w:rPr>
-                <w:rFonts w:ascii="Arial" w:hAnsi="Arial" w:cs="Arial"/>
-                <w:sz w:val="18"/>
-                <w:szCs w:val="18"/>
-              </w:rPr>
-              <w:t>0</w:t>
-            </w:r>
-          </w:p>
-        </w:tc>
-        <w:tc>
-          <w:tcPr>
-            <w:tcW w:w="1136" w:type="dxa"/>
-            <w:tcBorders>
-              <w:top w:val="single" w:sz="6" w:space="0" w:color="000000"/>
-              <w:left w:val="single" w:sz="6" w:space="0" w:color="000000"/>
-              <w:bottom w:val="single" w:sz="6" w:space="0" w:color="000000"/>
-              <w:right w:val="single" w:sz="4" w:space="0" w:color="000000"/>
-            </w:tcBorders>
-            <w:noWrap/>
-          </w:tcPr>
-          <w:p>
-            <w:pPr>
-              <w:rPr>
-                <w:rFonts w:ascii="Arial" w:hAnsi="Arial" w:cs="Arial"/>
-                <w:sz w:val="18"/>
-                <w:szCs w:val="18"/>
-              </w:rPr>
-            </w:pPr>
-            <w:r>
-              <w:rPr>
-                <w:rFonts w:ascii="Arial" w:hAnsi="Arial" w:cs="Arial"/>
-                <w:sz w:val="18"/>
-                <w:szCs w:val="18"/>
-              </w:rPr>
-              <w:t>5</w:t>
-            </w:r>
-          </w:p>
-        </w:tc>
-      </w:tr>
-      <w:tr>
-        <w:trPr>
-          <w:trHeight w:val="191"/>
-        </w:trPr>
-        <w:tc>
-          <w:tcPr>
-            <w:tcW w:w="711" w:type="dxa"/>
-            <w:tcBorders>
-              <w:top w:val="single" w:sz="6" w:space="0" w:color="000000"/>
-              <w:left w:val="single" w:sz="4" w:space="0" w:color="000000"/>
-              <w:bottom w:val="single" w:sz="6" w:space="0" w:color="000000"/>
-              <w:right w:val="single" w:sz="6" w:space="0" w:color="000000"/>
-            </w:tcBorders>
-          </w:tcPr>
-          <w:p>
-            <w:pPr>
-              <w:widowControl/>
-              <w:spacing w:line="240" w:lineRule="auto"/>
-              <w:rPr>
-                <w:rFonts w:ascii="Arial" w:hAnsi="Arial" w:cs="Arial"/>
-                <w:sz w:val="18"/>
-                <w:szCs w:val="18"/>
-                <w:lang w:eastAsia="ja-JP"/>
-              </w:rPr>
-            </w:pPr>
-            <w:r>
-              <w:rPr>
-                <w:rFonts w:ascii="Arial" w:hAnsi="Arial" w:cs="Arial"/>
-                <w:sz w:val="18"/>
-                <w:szCs w:val="18"/>
-                <w:lang w:eastAsia="ja-JP"/>
-              </w:rPr>
-              <w:t>4.2</w:t>
-            </w:r>
-          </w:p>
-        </w:tc>
-        <w:tc>
-          <w:tcPr>
-            <w:tcW w:w="2378" w:type="dxa"/>
-            <w:tcBorders>
-              <w:top w:val="single" w:sz="6" w:space="0" w:color="000000"/>
-              <w:left w:val="single" w:sz="6" w:space="0" w:color="000000"/>
-              <w:bottom w:val="single" w:sz="6" w:space="0" w:color="000000"/>
-              <w:right w:val="single" w:sz="6" w:space="0" w:color="000000"/>
-            </w:tcBorders>
-            <w:noWrap/>
-          </w:tcPr>
-          <w:p>
-            <w:pPr>
-              <w:rPr>
-                <w:rFonts w:ascii="Arial" w:hAnsi="Arial" w:cs="Arial"/>
-                <w:sz w:val="18"/>
-                <w:szCs w:val="18"/>
-              </w:rPr>
-            </w:pPr>
-            <w:r>
-              <w:rPr>
-                <w:rFonts w:ascii="Arial" w:hAnsi="Arial" w:cs="Arial"/>
-                <w:sz w:val="18"/>
-                <w:szCs w:val="18"/>
-              </w:rPr>
-              <w:t>Unit tests</w:t>
-            </w:r>
-          </w:p>
-        </w:tc>
-        <w:tc>
-          <w:tcPr>
-            <w:tcW w:w="2510" w:type="dxa"/>
-            <w:tcBorders>
-              <w:top w:val="single" w:sz="6" w:space="0" w:color="000000"/>
-              <w:left w:val="single" w:sz="6" w:space="0" w:color="000000"/>
-              <w:bottom w:val="single" w:sz="6" w:space="0" w:color="000000"/>
-              <w:right w:val="single" w:sz="6" w:space="0" w:color="000000"/>
-            </w:tcBorders>
-          </w:tcPr>
-          <w:p>
-            <w:pPr>
-              <w:rPr>
-                <w:rFonts w:ascii="Arial" w:hAnsi="Arial" w:cs="Arial"/>
-                <w:sz w:val="18"/>
-                <w:szCs w:val="18"/>
-              </w:rPr>
-            </w:pPr>
-            <w:r>
-              <w:rPr>
-                <w:rFonts w:ascii="Arial" w:hAnsi="Arial" w:cs="Arial"/>
-                <w:sz w:val="18"/>
-                <w:szCs w:val="18"/>
-              </w:rPr>
-              <w:t>login / register, play game, submit question</w:t>
-            </w:r>
-          </w:p>
-        </w:tc>
-        <w:tc>
-          <w:tcPr>
-            <w:tcW w:w="1170" w:type="dxa"/>
-            <w:tcBorders>
-              <w:top w:val="single" w:sz="6" w:space="0" w:color="000000"/>
-              <w:left w:val="single" w:sz="6" w:space="0" w:color="000000"/>
-              <w:bottom w:val="single" w:sz="6" w:space="0" w:color="000000"/>
-              <w:right w:val="single" w:sz="6" w:space="0" w:color="000000"/>
-            </w:tcBorders>
-            <w:noWrap/>
-          </w:tcPr>
-          <w:p>
-            <w:pPr>
-              <w:rPr>
-                <w:rFonts w:ascii="Arial" w:hAnsi="Arial" w:cs="Arial"/>
-                <w:sz w:val="18"/>
-                <w:szCs w:val="18"/>
-              </w:rPr>
-            </w:pPr>
-            <w:r>
-              <w:rPr>
-                <w:rFonts w:ascii="Arial" w:hAnsi="Arial" w:cs="Arial"/>
-                <w:sz w:val="18"/>
-                <w:szCs w:val="18"/>
-              </w:rPr>
-              <w:t>Not started</w:t>
-            </w:r>
-          </w:p>
-        </w:tc>
-        <w:tc>
-          <w:tcPr>
-            <w:tcW w:w="1080" w:type="dxa"/>
-            <w:tcBorders>
-              <w:top w:val="single" w:sz="6" w:space="0" w:color="000000"/>
-              <w:left w:val="single" w:sz="6" w:space="0" w:color="000000"/>
-              <w:bottom w:val="single" w:sz="6" w:space="0" w:color="000000"/>
-              <w:right w:val="single" w:sz="6" w:space="0" w:color="000000"/>
-            </w:tcBorders>
-            <w:noWrap/>
-          </w:tcPr>
-          <w:p>
-            <w:pPr>
-              <w:rPr>
-                <w:rFonts w:ascii="Arial" w:hAnsi="Arial" w:cs="Arial"/>
-                <w:sz w:val="18"/>
-                <w:szCs w:val="18"/>
-              </w:rPr>
-            </w:pPr>
-            <w:r>
-              <w:rPr>
-                <w:rFonts w:ascii="Arial" w:hAnsi="Arial" w:cs="Arial"/>
-                <w:sz w:val="18"/>
-                <w:szCs w:val="18"/>
-              </w:rPr>
-              <w:t>Michelle</w:t>
-            </w:r>
-          </w:p>
-        </w:tc>
-        <w:tc>
-          <w:tcPr>
-            <w:tcW w:w="1080" w:type="dxa"/>
-            <w:tcBorders>
-              <w:top w:val="single" w:sz="6" w:space="0" w:color="000000"/>
-              <w:left w:val="single" w:sz="6" w:space="0" w:color="000000"/>
-              <w:bottom w:val="single" w:sz="6" w:space="0" w:color="000000"/>
-              <w:right w:val="single" w:sz="6" w:space="0" w:color="000000"/>
-            </w:tcBorders>
-          </w:tcPr>
-          <w:p>
-            <w:pPr>
-              <w:widowControl/>
-              <w:spacing w:line="240" w:lineRule="auto"/>
-              <w:rPr>
-                <w:rFonts w:ascii="Arial" w:hAnsi="Arial" w:cs="Arial"/>
-                <w:sz w:val="18"/>
-                <w:szCs w:val="18"/>
-                <w:lang w:eastAsia="ja-JP"/>
-              </w:rPr>
-            </w:pPr>
-            <w:r>
-              <w:rPr>
-                <w:rFonts w:ascii="Arial" w:hAnsi="Arial" w:cs="Arial"/>
-                <w:sz w:val="18"/>
-                <w:szCs w:val="18"/>
-                <w:lang w:eastAsia="ja-JP"/>
-              </w:rPr>
-              <w:t>5</w:t>
-            </w:r>
-          </w:p>
-        </w:tc>
-        <w:tc>
-          <w:tcPr>
-            <w:tcW w:w="900" w:type="dxa"/>
-            <w:tcBorders>
-              <w:top w:val="single" w:sz="6" w:space="0" w:color="000000"/>
-              <w:left w:val="single" w:sz="6" w:space="0" w:color="000000"/>
-              <w:bottom w:val="single" w:sz="6" w:space="0" w:color="000000"/>
-              <w:right w:val="single" w:sz="6" w:space="0" w:color="000000"/>
-            </w:tcBorders>
-            <w:noWrap/>
-          </w:tcPr>
-          <w:p>
-            <w:pPr>
-              <w:rPr>
-                <w:rFonts w:ascii="Arial" w:hAnsi="Arial" w:cs="Arial"/>
-                <w:sz w:val="18"/>
-                <w:szCs w:val="18"/>
-              </w:rPr>
-            </w:pPr>
-            <w:r>
-              <w:rPr>
-                <w:rFonts w:ascii="Arial" w:hAnsi="Arial" w:cs="Arial"/>
-                <w:sz w:val="18"/>
-                <w:szCs w:val="18"/>
-              </w:rPr>
-              <w:t>0</w:t>
-            </w:r>
-          </w:p>
-        </w:tc>
-        <w:tc>
-          <w:tcPr>
-            <w:tcW w:w="1136" w:type="dxa"/>
-            <w:tcBorders>
-              <w:top w:val="single" w:sz="6" w:space="0" w:color="000000"/>
-              <w:left w:val="single" w:sz="6" w:space="0" w:color="000000"/>
-              <w:bottom w:val="single" w:sz="6" w:space="0" w:color="000000"/>
-              <w:right w:val="single" w:sz="4" w:space="0" w:color="000000"/>
-            </w:tcBorders>
-            <w:noWrap/>
-          </w:tcPr>
-          <w:p>
-            <w:pPr>
-              <w:rPr>
-                <w:rFonts w:ascii="Arial" w:hAnsi="Arial" w:cs="Arial"/>
-                <w:sz w:val="18"/>
-                <w:szCs w:val="18"/>
-              </w:rPr>
-            </w:pPr>
-            <w:r>
-              <w:rPr>
-                <w:rFonts w:ascii="Arial" w:hAnsi="Arial" w:cs="Arial"/>
-                <w:sz w:val="18"/>
-                <w:szCs w:val="18"/>
-              </w:rPr>
-              <w:t>5</w:t>
-            </w:r>
-          </w:p>
-        </w:tc>
-      </w:tr>
-      <w:tr>
-        <w:trPr>
-          <w:trHeight w:val="191"/>
-        </w:trPr>
-        <w:tc>
-          <w:tcPr>
-            <w:tcW w:w="711" w:type="dxa"/>
-            <w:tcBorders>
-              <w:top w:val="single" w:sz="6" w:space="0" w:color="000000"/>
-              <w:left w:val="single" w:sz="4" w:space="0" w:color="000000"/>
-              <w:bottom w:val="single" w:sz="6" w:space="0" w:color="000000"/>
-              <w:right w:val="single" w:sz="6" w:space="0" w:color="000000"/>
-            </w:tcBorders>
-          </w:tcPr>
-          <w:p>
-            <w:pPr>
-              <w:widowControl/>
-              <w:spacing w:line="240" w:lineRule="auto"/>
-              <w:rPr>
-                <w:rFonts w:ascii="Arial" w:hAnsi="Arial" w:cs="Arial"/>
-                <w:sz w:val="18"/>
-                <w:szCs w:val="18"/>
-                <w:lang w:eastAsia="ja-JP"/>
-              </w:rPr>
-            </w:pPr>
-            <w:r>
-              <w:rPr>
-                <w:rFonts w:ascii="Arial" w:hAnsi="Arial" w:cs="Arial"/>
-                <w:sz w:val="18"/>
-                <w:szCs w:val="18"/>
-                <w:lang w:eastAsia="ja-JP"/>
-              </w:rPr>
-              <w:t>4.3</w:t>
-            </w:r>
-          </w:p>
-        </w:tc>
-        <w:tc>
-          <w:tcPr>
-            <w:tcW w:w="2378" w:type="dxa"/>
-            <w:tcBorders>
-              <w:top w:val="single" w:sz="6" w:space="0" w:color="000000"/>
-              <w:left w:val="single" w:sz="6" w:space="0" w:color="000000"/>
-              <w:bottom w:val="single" w:sz="6" w:space="0" w:color="000000"/>
-              <w:right w:val="single" w:sz="6" w:space="0" w:color="000000"/>
-            </w:tcBorders>
-            <w:noWrap/>
-          </w:tcPr>
-          <w:p>
-            <w:pPr>
-              <w:rPr>
-                <w:rFonts w:ascii="Arial" w:hAnsi="Arial" w:cs="Arial"/>
-                <w:sz w:val="18"/>
-                <w:szCs w:val="18"/>
-              </w:rPr>
-            </w:pPr>
-            <w:r>
-              <w:rPr>
-                <w:rFonts w:ascii="Arial" w:hAnsi="Arial" w:cs="Arial"/>
-                <w:sz w:val="18"/>
-                <w:szCs w:val="18"/>
-              </w:rPr>
-              <w:t>Watch tutorials on unit test</w:t>
-            </w:r>
-            <w:r>
-              <w:rPr>
-                <w:rFonts w:ascii="Arial" w:hAnsi="Arial" w:cs="Arial"/>
-                <w:sz w:val="18"/>
-                <w:szCs w:val="18"/>
-              </w:rPr>
-              <w:t>ing</w:t>
-            </w:r>
-            <w:r>
-              <w:rPr>
-                <w:rFonts w:ascii="Arial" w:hAnsi="Arial" w:cs="Arial"/>
-                <w:sz w:val="18"/>
-                <w:szCs w:val="18"/>
-              </w:rPr>
-              <w:t xml:space="preserve"> in Unity</w:t>
-            </w:r>
-          </w:p>
-        </w:tc>
-        <w:tc>
-          <w:tcPr>
-            <w:tcW w:w="2510" w:type="dxa"/>
-            <w:tcBorders>
-              <w:top w:val="single" w:sz="6" w:space="0" w:color="000000"/>
-              <w:left w:val="single" w:sz="6" w:space="0" w:color="000000"/>
-              <w:bottom w:val="single" w:sz="6" w:space="0" w:color="000000"/>
-              <w:right w:val="single" w:sz="6" w:space="0" w:color="000000"/>
-            </w:tcBorders>
-          </w:tcPr>
-          <w:p>
-            <w:pPr>
-              <w:rPr>
-                <w:rFonts w:ascii="Arial" w:hAnsi="Arial" w:cs="Arial"/>
-                <w:sz w:val="18"/>
-                <w:szCs w:val="18"/>
-              </w:rPr>
-            </w:pPr>
-          </w:p>
-        </w:tc>
-        <w:tc>
-          <w:tcPr>
-            <w:tcW w:w="1170" w:type="dxa"/>
-            <w:tcBorders>
-              <w:top w:val="single" w:sz="6" w:space="0" w:color="000000"/>
-              <w:left w:val="single" w:sz="6" w:space="0" w:color="000000"/>
-              <w:bottom w:val="single" w:sz="6" w:space="0" w:color="000000"/>
-              <w:right w:val="single" w:sz="6" w:space="0" w:color="000000"/>
-            </w:tcBorders>
-            <w:noWrap/>
-          </w:tcPr>
-          <w:p>
-            <w:pPr>
-              <w:rPr>
-                <w:rFonts w:ascii="Arial" w:hAnsi="Arial" w:cs="Arial"/>
-                <w:sz w:val="18"/>
-                <w:szCs w:val="18"/>
-              </w:rPr>
-            </w:pPr>
-            <w:r>
-              <w:rPr>
-                <w:rFonts w:ascii="Arial" w:hAnsi="Arial" w:cs="Arial"/>
-                <w:sz w:val="18"/>
-                <w:szCs w:val="18"/>
-              </w:rPr>
-              <w:t>Not started</w:t>
-            </w:r>
-          </w:p>
-        </w:tc>
-        <w:tc>
-          <w:tcPr>
-            <w:tcW w:w="1080" w:type="dxa"/>
-            <w:tcBorders>
-              <w:top w:val="single" w:sz="6" w:space="0" w:color="000000"/>
-              <w:left w:val="single" w:sz="6" w:space="0" w:color="000000"/>
-              <w:bottom w:val="single" w:sz="6" w:space="0" w:color="000000"/>
-              <w:right w:val="single" w:sz="6" w:space="0" w:color="000000"/>
-            </w:tcBorders>
-            <w:noWrap/>
-          </w:tcPr>
-          <w:p>
-            <w:pPr>
-              <w:rPr>
-                <w:rFonts w:ascii="Arial" w:hAnsi="Arial" w:cs="Arial"/>
-                <w:sz w:val="18"/>
-                <w:szCs w:val="18"/>
-              </w:rPr>
-            </w:pPr>
-            <w:r>
-              <w:rPr>
-                <w:rFonts w:ascii="Arial" w:hAnsi="Arial" w:cs="Arial"/>
-                <w:sz w:val="18"/>
-                <w:szCs w:val="18"/>
-              </w:rPr>
-              <w:t>Michelle</w:t>
-            </w:r>
-          </w:p>
-        </w:tc>
-        <w:tc>
-          <w:tcPr>
-            <w:tcW w:w="1080" w:type="dxa"/>
-            <w:tcBorders>
-              <w:top w:val="single" w:sz="6" w:space="0" w:color="000000"/>
-              <w:left w:val="single" w:sz="6" w:space="0" w:color="000000"/>
-              <w:bottom w:val="single" w:sz="6" w:space="0" w:color="000000"/>
-              <w:right w:val="single" w:sz="6" w:space="0" w:color="000000"/>
-            </w:tcBorders>
-          </w:tcPr>
-          <w:p>
-            <w:pPr>
-              <w:widowControl/>
-              <w:spacing w:line="240" w:lineRule="auto"/>
-              <w:rPr>
-                <w:rFonts w:ascii="Arial" w:hAnsi="Arial" w:cs="Arial"/>
-                <w:sz w:val="18"/>
-                <w:szCs w:val="18"/>
-                <w:lang w:eastAsia="ja-JP"/>
-              </w:rPr>
-            </w:pPr>
-            <w:r>
-              <w:rPr>
-                <w:rFonts w:ascii="Arial" w:hAnsi="Arial" w:cs="Arial"/>
-                <w:sz w:val="18"/>
-                <w:szCs w:val="18"/>
-                <w:lang w:eastAsia="ja-JP"/>
-              </w:rPr>
-              <w:t>2</w:t>
-            </w:r>
-          </w:p>
-        </w:tc>
-        <w:tc>
-          <w:tcPr>
-            <w:tcW w:w="900" w:type="dxa"/>
-            <w:tcBorders>
-              <w:top w:val="single" w:sz="6" w:space="0" w:color="000000"/>
-              <w:left w:val="single" w:sz="6" w:space="0" w:color="000000"/>
-              <w:bottom w:val="single" w:sz="6" w:space="0" w:color="000000"/>
-              <w:right w:val="single" w:sz="6" w:space="0" w:color="000000"/>
-            </w:tcBorders>
-            <w:noWrap/>
-          </w:tcPr>
-          <w:p>
-            <w:pPr>
-              <w:rPr>
-                <w:rFonts w:ascii="Arial" w:hAnsi="Arial" w:cs="Arial"/>
-                <w:sz w:val="18"/>
-                <w:szCs w:val="18"/>
-              </w:rPr>
-            </w:pPr>
-            <w:r>
-              <w:rPr>
-                <w:rFonts w:ascii="Arial" w:hAnsi="Arial" w:cs="Arial"/>
-                <w:sz w:val="18"/>
-                <w:szCs w:val="18"/>
-              </w:rPr>
-              <w:t>0</w:t>
-            </w:r>
-          </w:p>
-        </w:tc>
-        <w:tc>
-          <w:tcPr>
-            <w:tcW w:w="1136" w:type="dxa"/>
-            <w:tcBorders>
-              <w:top w:val="single" w:sz="6" w:space="0" w:color="000000"/>
-              <w:left w:val="single" w:sz="6" w:space="0" w:color="000000"/>
-              <w:bottom w:val="single" w:sz="6" w:space="0" w:color="000000"/>
-              <w:right w:val="single" w:sz="4" w:space="0" w:color="000000"/>
-            </w:tcBorders>
-            <w:noWrap/>
-          </w:tcPr>
-          <w:p>
-            <w:pPr>
-              <w:rPr>
-                <w:rFonts w:ascii="Arial" w:hAnsi="Arial" w:cs="Arial"/>
-                <w:sz w:val="18"/>
-                <w:szCs w:val="18"/>
-              </w:rPr>
-            </w:pPr>
-            <w:r>
-              <w:rPr>
-                <w:rFonts w:ascii="Arial" w:hAnsi="Arial" w:cs="Arial"/>
-                <w:sz w:val="18"/>
-                <w:szCs w:val="18"/>
-              </w:rPr>
-              <w:t>2</w:t>
-            </w:r>
-          </w:p>
-        </w:tc>
-      </w:tr>
-      <w:tr>
-        <w:trPr>
-          <w:trHeight w:val="191"/>
-        </w:trPr>
-        <w:tc>
-          <w:tcPr>
-            <w:tcW w:w="711" w:type="dxa"/>
-            <w:tcBorders>
-              <w:top w:val="single" w:sz="6" w:space="0" w:color="000000"/>
-              <w:left w:val="single" w:sz="4" w:space="0" w:color="000000"/>
-              <w:bottom w:val="single" w:sz="6" w:space="0" w:color="000000"/>
-              <w:right w:val="single" w:sz="6" w:space="0" w:color="000000"/>
-            </w:tcBorders>
-          </w:tcPr>
-          <w:p>
-            <w:pPr>
-              <w:widowControl/>
-              <w:spacing w:line="240" w:lineRule="auto"/>
-              <w:rPr>
-                <w:rFonts w:ascii="Arial" w:hAnsi="Arial" w:cs="Arial"/>
-                <w:sz w:val="18"/>
-                <w:szCs w:val="18"/>
-                <w:lang w:eastAsia="ja-JP"/>
-              </w:rPr>
-            </w:pPr>
-            <w:r>
-              <w:rPr>
-                <w:rFonts w:ascii="Arial" w:hAnsi="Arial" w:cs="Arial"/>
-                <w:sz w:val="18"/>
-                <w:szCs w:val="18"/>
-                <w:lang w:eastAsia="ja-JP"/>
-              </w:rPr>
-              <w:t>5.1</w:t>
-            </w:r>
-          </w:p>
-        </w:tc>
-        <w:tc>
-          <w:tcPr>
-            <w:tcW w:w="2378" w:type="dxa"/>
-            <w:tcBorders>
-              <w:top w:val="single" w:sz="6" w:space="0" w:color="000000"/>
-              <w:left w:val="single" w:sz="6" w:space="0" w:color="000000"/>
-              <w:bottom w:val="single" w:sz="6" w:space="0" w:color="000000"/>
-              <w:right w:val="single" w:sz="6" w:space="0" w:color="000000"/>
-            </w:tcBorders>
-            <w:noWrap/>
-          </w:tcPr>
-          <w:p>
-            <w:pPr>
-              <w:rPr>
-                <w:rFonts w:ascii="Arial" w:hAnsi="Arial" w:cs="Arial"/>
-                <w:sz w:val="18"/>
-                <w:szCs w:val="18"/>
-              </w:rPr>
-            </w:pPr>
-            <w:r>
-              <w:rPr>
-                <w:rFonts w:ascii="Arial" w:hAnsi="Arial" w:cs="Arial"/>
-                <w:sz w:val="18"/>
-                <w:szCs w:val="18"/>
-              </w:rPr>
-              <w:t>Past iteration plan review</w:t>
-            </w:r>
-          </w:p>
-        </w:tc>
-        <w:tc>
-          <w:tcPr>
-            <w:tcW w:w="2510" w:type="dxa"/>
-            <w:tcBorders>
-              <w:top w:val="single" w:sz="6" w:space="0" w:color="000000"/>
-              <w:left w:val="single" w:sz="6" w:space="0" w:color="000000"/>
-              <w:bottom w:val="single" w:sz="6" w:space="0" w:color="000000"/>
-              <w:right w:val="single" w:sz="6" w:space="0" w:color="000000"/>
-            </w:tcBorders>
-          </w:tcPr>
-          <w:p>
-            <w:pPr>
-              <w:rPr>
-                <w:rFonts w:ascii="Arial" w:hAnsi="Arial" w:cs="Arial"/>
-                <w:sz w:val="18"/>
-                <w:szCs w:val="18"/>
-              </w:rPr>
-            </w:pPr>
-            <w:r>
-              <w:rPr>
-                <w:rFonts w:ascii="Arial" w:hAnsi="Arial" w:cs="Arial"/>
-                <w:sz w:val="18"/>
-                <w:szCs w:val="18"/>
-              </w:rPr>
-              <w:t xml:space="preserve">Team to go through past iteration plans </w:t>
-            </w:r>
-            <w:r>
-              <w:rPr>
-                <w:rFonts w:ascii="Arial" w:hAnsi="Arial" w:cs="Arial"/>
-                <w:sz w:val="18"/>
-                <w:szCs w:val="18"/>
-              </w:rPr>
-              <w:t>–</w:t>
-            </w:r>
-            <w:r>
-              <w:rPr>
-                <w:rFonts w:ascii="Arial" w:hAnsi="Arial" w:cs="Arial"/>
-                <w:sz w:val="18"/>
-                <w:szCs w:val="18"/>
-              </w:rPr>
-              <w:t xml:space="preserve"> update progress and provide evidence of work</w:t>
-            </w:r>
-            <w:r>
-              <w:rPr>
-                <w:rFonts w:ascii="Arial" w:hAnsi="Arial" w:cs="Arial"/>
-                <w:sz w:val="18"/>
-                <w:szCs w:val="18"/>
-              </w:rPr>
-              <w:t xml:space="preserve"> where </w:t>
-            </w:r>
-            <w:r>
-              <w:rPr>
-                <w:rFonts w:ascii="Arial" w:hAnsi="Arial" w:cs="Arial"/>
-                <w:sz w:val="18"/>
-                <w:szCs w:val="18"/>
-              </w:rPr>
-              <w:lastRenderedPageBreak/>
-              <w:t>needed.</w:t>
-            </w:r>
-          </w:p>
-        </w:tc>
-        <w:tc>
-          <w:tcPr>
-            <w:tcW w:w="1170" w:type="dxa"/>
-            <w:tcBorders>
-              <w:top w:val="single" w:sz="6" w:space="0" w:color="000000"/>
-              <w:left w:val="single" w:sz="6" w:space="0" w:color="000000"/>
-              <w:bottom w:val="single" w:sz="6" w:space="0" w:color="000000"/>
-              <w:right w:val="single" w:sz="6" w:space="0" w:color="000000"/>
-            </w:tcBorders>
-            <w:noWrap/>
-          </w:tcPr>
-          <w:p>
-            <w:pPr>
-              <w:rPr>
-                <w:rFonts w:ascii="Arial" w:hAnsi="Arial" w:cs="Arial"/>
-                <w:sz w:val="18"/>
-                <w:szCs w:val="18"/>
-              </w:rPr>
-            </w:pPr>
-            <w:r>
-              <w:rPr>
-                <w:rFonts w:ascii="Arial" w:hAnsi="Arial" w:cs="Arial"/>
-                <w:sz w:val="18"/>
-                <w:szCs w:val="18"/>
-              </w:rPr>
-              <w:lastRenderedPageBreak/>
-              <w:t>Not started</w:t>
-            </w:r>
-          </w:p>
-        </w:tc>
-        <w:tc>
-          <w:tcPr>
-            <w:tcW w:w="1080" w:type="dxa"/>
-            <w:tcBorders>
-              <w:top w:val="single" w:sz="6" w:space="0" w:color="000000"/>
-              <w:left w:val="single" w:sz="6" w:space="0" w:color="000000"/>
-              <w:bottom w:val="single" w:sz="6" w:space="0" w:color="000000"/>
-              <w:right w:val="single" w:sz="6" w:space="0" w:color="000000"/>
-            </w:tcBorders>
-            <w:noWrap/>
-          </w:tcPr>
-          <w:p>
-            <w:pPr>
-              <w:rPr>
-                <w:rFonts w:ascii="Arial" w:hAnsi="Arial" w:cs="Arial"/>
-                <w:sz w:val="18"/>
-                <w:szCs w:val="18"/>
-              </w:rPr>
-            </w:pPr>
-            <w:r>
-              <w:rPr>
-                <w:rFonts w:ascii="Arial" w:hAnsi="Arial" w:cs="Arial"/>
-                <w:sz w:val="18"/>
-                <w:szCs w:val="18"/>
-              </w:rPr>
-              <w:t>All</w:t>
-            </w:r>
-          </w:p>
-        </w:tc>
-        <w:tc>
-          <w:tcPr>
-            <w:tcW w:w="1080" w:type="dxa"/>
-            <w:tcBorders>
-              <w:top w:val="single" w:sz="6" w:space="0" w:color="000000"/>
-              <w:left w:val="single" w:sz="6" w:space="0" w:color="000000"/>
-              <w:bottom w:val="single" w:sz="6" w:space="0" w:color="000000"/>
-              <w:right w:val="single" w:sz="6" w:space="0" w:color="000000"/>
-            </w:tcBorders>
-          </w:tcPr>
-          <w:p>
-            <w:pPr>
-              <w:widowControl/>
-              <w:spacing w:line="240" w:lineRule="auto"/>
-              <w:rPr>
-                <w:rFonts w:ascii="Arial" w:hAnsi="Arial" w:cs="Arial"/>
-                <w:sz w:val="18"/>
-                <w:szCs w:val="18"/>
-                <w:lang w:eastAsia="ja-JP"/>
-              </w:rPr>
-            </w:pPr>
-            <w:r>
-              <w:rPr>
-                <w:rFonts w:ascii="Arial" w:hAnsi="Arial" w:cs="Arial"/>
-                <w:sz w:val="18"/>
-                <w:szCs w:val="18"/>
-                <w:lang w:eastAsia="ja-JP"/>
-              </w:rPr>
-              <w:t>5</w:t>
-            </w:r>
-          </w:p>
-        </w:tc>
-        <w:tc>
-          <w:tcPr>
-            <w:tcW w:w="900" w:type="dxa"/>
-            <w:tcBorders>
-              <w:top w:val="single" w:sz="6" w:space="0" w:color="000000"/>
-              <w:left w:val="single" w:sz="6" w:space="0" w:color="000000"/>
-              <w:bottom w:val="single" w:sz="6" w:space="0" w:color="000000"/>
-              <w:right w:val="single" w:sz="6" w:space="0" w:color="000000"/>
-            </w:tcBorders>
-            <w:noWrap/>
-          </w:tcPr>
-          <w:p>
-            <w:pPr>
-              <w:rPr>
-                <w:rFonts w:ascii="Arial" w:hAnsi="Arial" w:cs="Arial"/>
-                <w:sz w:val="18"/>
-                <w:szCs w:val="18"/>
-              </w:rPr>
-            </w:pPr>
-            <w:r>
-              <w:rPr>
-                <w:rFonts w:ascii="Arial" w:hAnsi="Arial" w:cs="Arial"/>
-                <w:sz w:val="18"/>
-                <w:szCs w:val="18"/>
-              </w:rPr>
-              <w:t>0</w:t>
-            </w:r>
-          </w:p>
-        </w:tc>
-        <w:tc>
-          <w:tcPr>
-            <w:tcW w:w="1136" w:type="dxa"/>
-            <w:tcBorders>
-              <w:top w:val="single" w:sz="6" w:space="0" w:color="000000"/>
-              <w:left w:val="single" w:sz="6" w:space="0" w:color="000000"/>
-              <w:bottom w:val="single" w:sz="6" w:space="0" w:color="000000"/>
-              <w:right w:val="single" w:sz="4" w:space="0" w:color="000000"/>
-            </w:tcBorders>
-            <w:noWrap/>
-          </w:tcPr>
-          <w:p>
-            <w:pPr>
-              <w:rPr>
-                <w:rFonts w:ascii="Arial" w:hAnsi="Arial" w:cs="Arial"/>
-                <w:sz w:val="18"/>
-                <w:szCs w:val="18"/>
-              </w:rPr>
-            </w:pPr>
-            <w:r>
-              <w:rPr>
-                <w:rFonts w:ascii="Arial" w:hAnsi="Arial" w:cs="Arial"/>
-                <w:sz w:val="18"/>
-                <w:szCs w:val="18"/>
-              </w:rPr>
-              <w:t>5</w:t>
-            </w:r>
-          </w:p>
-        </w:tc>
-      </w:tr>
-      <w:tr>
-        <w:trPr>
-          <w:trHeight w:val="191"/>
-        </w:trPr>
-        <w:tc>
-          <w:tcPr>
-            <w:tcW w:w="711" w:type="dxa"/>
-            <w:tcBorders>
-              <w:top w:val="single" w:sz="6" w:space="0" w:color="000000"/>
-              <w:left w:val="single" w:sz="4" w:space="0" w:color="000000"/>
-              <w:bottom w:val="single" w:sz="6" w:space="0" w:color="000000"/>
-              <w:right w:val="single" w:sz="6" w:space="0" w:color="000000"/>
-            </w:tcBorders>
-          </w:tcPr>
-          <w:p>
-            <w:pPr>
-              <w:widowControl/>
-              <w:spacing w:line="240" w:lineRule="auto"/>
-              <w:rPr>
-                <w:rFonts w:ascii="Arial" w:hAnsi="Arial" w:cs="Arial"/>
-                <w:sz w:val="18"/>
-                <w:szCs w:val="18"/>
-                <w:lang w:eastAsia="ja-JP"/>
-              </w:rPr>
-            </w:pPr>
-            <w:r>
-              <w:rPr>
-                <w:rFonts w:ascii="Arial" w:hAnsi="Arial" w:cs="Arial"/>
-                <w:sz w:val="18"/>
-                <w:szCs w:val="18"/>
-                <w:lang w:eastAsia="ja-JP"/>
-              </w:rPr>
-              <w:t>6.0</w:t>
-            </w:r>
-          </w:p>
-        </w:tc>
-        <w:tc>
-          <w:tcPr>
-            <w:tcW w:w="2378" w:type="dxa"/>
-            <w:tcBorders>
-              <w:top w:val="single" w:sz="6" w:space="0" w:color="000000"/>
-              <w:left w:val="single" w:sz="6" w:space="0" w:color="000000"/>
-              <w:bottom w:val="single" w:sz="6" w:space="0" w:color="000000"/>
-              <w:right w:val="single" w:sz="6" w:space="0" w:color="000000"/>
-            </w:tcBorders>
-            <w:noWrap/>
-          </w:tcPr>
-          <w:p>
-            <w:pPr>
-              <w:rPr>
-                <w:rFonts w:ascii="Arial" w:hAnsi="Arial" w:cs="Arial"/>
-                <w:sz w:val="18"/>
-                <w:szCs w:val="18"/>
-              </w:rPr>
-            </w:pPr>
-            <w:r>
-              <w:rPr>
-                <w:rFonts w:ascii="Arial" w:hAnsi="Arial" w:cs="Arial"/>
-                <w:sz w:val="18"/>
-                <w:szCs w:val="18"/>
-              </w:rPr>
-              <w:t>Unity hierarchy clean up</w:t>
-            </w:r>
-          </w:p>
-        </w:tc>
-        <w:tc>
-          <w:tcPr>
-            <w:tcW w:w="2510" w:type="dxa"/>
-            <w:tcBorders>
-              <w:top w:val="single" w:sz="6" w:space="0" w:color="000000"/>
-              <w:left w:val="single" w:sz="6" w:space="0" w:color="000000"/>
-              <w:bottom w:val="single" w:sz="6" w:space="0" w:color="000000"/>
-              <w:right w:val="single" w:sz="6" w:space="0" w:color="000000"/>
-            </w:tcBorders>
-          </w:tcPr>
-          <w:p>
-            <w:pPr>
-              <w:rPr>
-                <w:rFonts w:ascii="Arial" w:hAnsi="Arial" w:cs="Arial"/>
-                <w:sz w:val="18"/>
-                <w:szCs w:val="18"/>
-              </w:rPr>
-            </w:pPr>
-            <w:r>
-              <w:rPr>
-                <w:rFonts w:ascii="Arial" w:hAnsi="Arial" w:cs="Arial"/>
-                <w:sz w:val="18"/>
-                <w:szCs w:val="18"/>
-              </w:rPr>
-              <w:t>Charnes to go through menu, login, leaderboard, result, submit question scenes and clean up hierarchy to reduce confusion</w:t>
-            </w:r>
-          </w:p>
-        </w:tc>
-        <w:tc>
-          <w:tcPr>
-            <w:tcW w:w="1170" w:type="dxa"/>
-            <w:tcBorders>
-              <w:top w:val="single" w:sz="6" w:space="0" w:color="000000"/>
-              <w:left w:val="single" w:sz="6" w:space="0" w:color="000000"/>
-              <w:bottom w:val="single" w:sz="6" w:space="0" w:color="000000"/>
-              <w:right w:val="single" w:sz="6" w:space="0" w:color="000000"/>
-            </w:tcBorders>
-            <w:noWrap/>
-          </w:tcPr>
-          <w:p>
-            <w:pPr>
-              <w:rPr>
-                <w:rFonts w:ascii="Arial" w:hAnsi="Arial" w:cs="Arial"/>
-                <w:sz w:val="18"/>
-                <w:szCs w:val="18"/>
-              </w:rPr>
-            </w:pPr>
             <w:hyperlink r:id="rId11" w:history="1">
               <w:r>
                 <w:rPr>
@@ -7319,7 +5513,2008 @@
                 <w:szCs w:val="18"/>
               </w:rPr>
             </w:pPr>
+          </w:p>
+        </w:tc>
+        <w:tc>
+          <w:tcPr>
+            <w:tcW w:w="1080" w:type="dxa"/>
+            <w:tcBorders>
+              <w:top w:val="single" w:sz="6" w:space="0" w:color="000000"/>
+              <w:left w:val="single" w:sz="6" w:space="0" w:color="000000"/>
+              <w:bottom w:val="single" w:sz="6" w:space="0" w:color="000000"/>
+              <w:right w:val="single" w:sz="6" w:space="0" w:color="000000"/>
+            </w:tcBorders>
+            <w:noWrap/>
+          </w:tcPr>
+          <w:p>
+            <w:pPr>
+              <w:rPr>
+                <w:rFonts w:ascii="Arial" w:hAnsi="Arial" w:cs="Arial"/>
+                <w:sz w:val="18"/>
+                <w:szCs w:val="18"/>
+              </w:rPr>
+            </w:pPr>
+            <w:r>
+              <w:rPr>
+                <w:rFonts w:ascii="Arial" w:hAnsi="Arial" w:cs="Arial"/>
+                <w:sz w:val="18"/>
+                <w:szCs w:val="18"/>
+              </w:rPr>
+              <w:t>Col</w:t>
+            </w:r>
+          </w:p>
+        </w:tc>
+        <w:tc>
+          <w:tcPr>
+            <w:tcW w:w="1080" w:type="dxa"/>
+            <w:tcBorders>
+              <w:top w:val="single" w:sz="6" w:space="0" w:color="000000"/>
+              <w:left w:val="single" w:sz="6" w:space="0" w:color="000000"/>
+              <w:bottom w:val="single" w:sz="6" w:space="0" w:color="000000"/>
+              <w:right w:val="single" w:sz="6" w:space="0" w:color="000000"/>
+            </w:tcBorders>
+          </w:tcPr>
+          <w:p>
+            <w:pPr>
+              <w:widowControl/>
+              <w:spacing w:line="240" w:lineRule="auto"/>
+              <w:rPr>
+                <w:rFonts w:ascii="Arial" w:hAnsi="Arial" w:cs="Arial"/>
+                <w:sz w:val="18"/>
+                <w:szCs w:val="18"/>
+                <w:lang w:eastAsia="ja-JP"/>
+              </w:rPr>
+            </w:pPr>
+            <w:r>
+              <w:rPr>
+                <w:rFonts w:ascii="Arial" w:hAnsi="Arial" w:cs="Arial"/>
+                <w:sz w:val="18"/>
+                <w:szCs w:val="18"/>
+                <w:lang w:eastAsia="ja-JP"/>
+              </w:rPr>
+              <w:t>3</w:t>
+            </w:r>
+          </w:p>
+        </w:tc>
+        <w:tc>
+          <w:tcPr>
+            <w:tcW w:w="900" w:type="dxa"/>
+            <w:tcBorders>
+              <w:top w:val="single" w:sz="6" w:space="0" w:color="000000"/>
+              <w:left w:val="single" w:sz="6" w:space="0" w:color="000000"/>
+              <w:bottom w:val="single" w:sz="6" w:space="0" w:color="000000"/>
+              <w:right w:val="single" w:sz="6" w:space="0" w:color="000000"/>
+            </w:tcBorders>
+            <w:noWrap/>
+          </w:tcPr>
+          <w:p>
+            <w:pPr>
+              <w:rPr>
+                <w:rFonts w:ascii="Arial" w:hAnsi="Arial" w:cs="Arial"/>
+                <w:sz w:val="18"/>
+                <w:szCs w:val="18"/>
+              </w:rPr>
+            </w:pPr>
+            <w:r>
+              <w:rPr>
+                <w:rFonts w:ascii="Arial" w:hAnsi="Arial" w:cs="Arial"/>
+                <w:sz w:val="18"/>
+                <w:szCs w:val="18"/>
+              </w:rPr>
+              <w:t>3</w:t>
+            </w:r>
+          </w:p>
+        </w:tc>
+        <w:tc>
+          <w:tcPr>
+            <w:tcW w:w="1136" w:type="dxa"/>
+            <w:tcBorders>
+              <w:top w:val="single" w:sz="6" w:space="0" w:color="000000"/>
+              <w:left w:val="single" w:sz="6" w:space="0" w:color="000000"/>
+              <w:bottom w:val="single" w:sz="6" w:space="0" w:color="000000"/>
+              <w:right w:val="single" w:sz="4" w:space="0" w:color="000000"/>
+            </w:tcBorders>
+            <w:noWrap/>
+          </w:tcPr>
+          <w:p>
+            <w:pPr>
+              <w:rPr>
+                <w:rFonts w:ascii="Arial" w:hAnsi="Arial" w:cs="Arial"/>
+                <w:sz w:val="18"/>
+                <w:szCs w:val="18"/>
+              </w:rPr>
+            </w:pPr>
+            <w:r>
+              <w:rPr>
+                <w:rFonts w:ascii="Arial" w:hAnsi="Arial" w:cs="Arial"/>
+                <w:sz w:val="18"/>
+                <w:szCs w:val="18"/>
+              </w:rPr>
+              <w:t>0</w:t>
+            </w:r>
+          </w:p>
+        </w:tc>
+      </w:tr>
+      <w:tr>
+        <w:trPr>
+          <w:trHeight w:val="191"/>
+        </w:trPr>
+        <w:tc>
+          <w:tcPr>
+            <w:tcW w:w="711" w:type="dxa"/>
+            <w:tcBorders>
+              <w:top w:val="single" w:sz="6" w:space="0" w:color="000000"/>
+              <w:left w:val="single" w:sz="4" w:space="0" w:color="000000"/>
+              <w:bottom w:val="single" w:sz="6" w:space="0" w:color="000000"/>
+              <w:right w:val="single" w:sz="6" w:space="0" w:color="000000"/>
+            </w:tcBorders>
+          </w:tcPr>
+          <w:p>
+            <w:pPr>
+              <w:widowControl/>
+              <w:spacing w:line="240" w:lineRule="auto"/>
+              <w:rPr>
+                <w:rFonts w:ascii="Arial" w:hAnsi="Arial" w:cs="Arial"/>
+                <w:sz w:val="18"/>
+                <w:szCs w:val="18"/>
+                <w:lang w:eastAsia="ja-JP"/>
+              </w:rPr>
+            </w:pPr>
+            <w:r>
+              <w:rPr>
+                <w:rFonts w:ascii="Arial" w:hAnsi="Arial" w:cs="Arial"/>
+                <w:sz w:val="18"/>
+                <w:szCs w:val="18"/>
+                <w:lang w:eastAsia="ja-JP"/>
+              </w:rPr>
+              <w:t>3.1.1</w:t>
+            </w:r>
+          </w:p>
+        </w:tc>
+        <w:tc>
+          <w:tcPr>
+            <w:tcW w:w="2378" w:type="dxa"/>
+            <w:tcBorders>
+              <w:top w:val="single" w:sz="6" w:space="0" w:color="000000"/>
+              <w:left w:val="single" w:sz="6" w:space="0" w:color="000000"/>
+              <w:bottom w:val="single" w:sz="6" w:space="0" w:color="000000"/>
+              <w:right w:val="single" w:sz="6" w:space="0" w:color="000000"/>
+            </w:tcBorders>
+            <w:noWrap/>
+          </w:tcPr>
+          <w:p>
+            <w:pPr>
+              <w:rPr>
+                <w:rFonts w:ascii="Arial" w:hAnsi="Arial" w:cs="Arial"/>
+                <w:sz w:val="18"/>
+                <w:szCs w:val="18"/>
+              </w:rPr>
+            </w:pPr>
+            <w:r>
+              <w:rPr>
+                <w:rFonts w:ascii="Arial" w:hAnsi="Arial" w:cs="Arial"/>
+                <w:sz w:val="18"/>
+                <w:szCs w:val="18"/>
+              </w:rPr>
+              <w:t>Results UI clean up</w:t>
+            </w:r>
+          </w:p>
+        </w:tc>
+        <w:tc>
+          <w:tcPr>
+            <w:tcW w:w="2510" w:type="dxa"/>
+            <w:tcBorders>
+              <w:top w:val="single" w:sz="6" w:space="0" w:color="000000"/>
+              <w:left w:val="single" w:sz="6" w:space="0" w:color="000000"/>
+              <w:bottom w:val="single" w:sz="6" w:space="0" w:color="000000"/>
+              <w:right w:val="single" w:sz="6" w:space="0" w:color="000000"/>
+            </w:tcBorders>
+          </w:tcPr>
+          <w:p>
+            <w:pPr>
+              <w:rPr>
+                <w:rFonts w:ascii="Arial" w:hAnsi="Arial" w:cs="Arial"/>
+                <w:sz w:val="18"/>
+                <w:szCs w:val="18"/>
+              </w:rPr>
+            </w:pPr>
+            <w:r>
+              <w:rPr>
+                <w:rFonts w:ascii="Arial" w:hAnsi="Arial" w:cs="Arial"/>
+                <w:sz w:val="18"/>
+                <w:szCs w:val="18"/>
+              </w:rPr>
+              <w:t>Clean up results page to display ranking for registered users and score for guest users</w:t>
+            </w:r>
+          </w:p>
+        </w:tc>
+        <w:tc>
+          <w:tcPr>
+            <w:tcW w:w="1170" w:type="dxa"/>
+            <w:tcBorders>
+              <w:top w:val="single" w:sz="6" w:space="0" w:color="000000"/>
+              <w:left w:val="single" w:sz="6" w:space="0" w:color="000000"/>
+              <w:bottom w:val="single" w:sz="6" w:space="0" w:color="000000"/>
+              <w:right w:val="single" w:sz="6" w:space="0" w:color="000000"/>
+            </w:tcBorders>
+            <w:noWrap/>
+          </w:tcPr>
+          <w:p>
+            <w:pPr>
+              <w:rPr>
+                <w:rFonts w:ascii="Arial" w:hAnsi="Arial" w:cs="Arial"/>
+                <w:sz w:val="18"/>
+                <w:szCs w:val="18"/>
+              </w:rPr>
+            </w:pPr>
             <w:hyperlink r:id="rId12" w:history="1">
+              <w:hyperlink r:id="rId13" w:history="1">
+                <w:r>
+                  <w:rPr>
+                    <w:rStyle w:val="Hyperlink"/>
+                    <w:rFonts w:ascii="Arial" w:hAnsi="Arial" w:cs="Arial"/>
+                    <w:sz w:val="18"/>
+                    <w:szCs w:val="18"/>
+                  </w:rPr>
+                  <w:t>Complete</w:t>
+                </w:r>
+              </w:hyperlink>
+            </w:hyperlink>
+          </w:p>
+        </w:tc>
+        <w:tc>
+          <w:tcPr>
+            <w:tcW w:w="1080" w:type="dxa"/>
+            <w:tcBorders>
+              <w:top w:val="single" w:sz="6" w:space="0" w:color="000000"/>
+              <w:left w:val="single" w:sz="6" w:space="0" w:color="000000"/>
+              <w:bottom w:val="single" w:sz="6" w:space="0" w:color="000000"/>
+              <w:right w:val="single" w:sz="6" w:space="0" w:color="000000"/>
+            </w:tcBorders>
+            <w:noWrap/>
+          </w:tcPr>
+          <w:p>
+            <w:pPr>
+              <w:rPr>
+                <w:rFonts w:ascii="Arial" w:hAnsi="Arial" w:cs="Arial"/>
+                <w:sz w:val="18"/>
+                <w:szCs w:val="18"/>
+              </w:rPr>
+            </w:pPr>
+            <w:r>
+              <w:rPr>
+                <w:rFonts w:ascii="Arial" w:hAnsi="Arial" w:cs="Arial"/>
+                <w:sz w:val="18"/>
+                <w:szCs w:val="18"/>
+              </w:rPr>
+              <w:t>Charnes</w:t>
+            </w:r>
+          </w:p>
+        </w:tc>
+        <w:tc>
+          <w:tcPr>
+            <w:tcW w:w="1080" w:type="dxa"/>
+            <w:tcBorders>
+              <w:top w:val="single" w:sz="6" w:space="0" w:color="000000"/>
+              <w:left w:val="single" w:sz="6" w:space="0" w:color="000000"/>
+              <w:bottom w:val="single" w:sz="6" w:space="0" w:color="000000"/>
+              <w:right w:val="single" w:sz="6" w:space="0" w:color="000000"/>
+            </w:tcBorders>
+          </w:tcPr>
+          <w:p>
+            <w:pPr>
+              <w:widowControl/>
+              <w:spacing w:line="240" w:lineRule="auto"/>
+              <w:rPr>
+                <w:rFonts w:ascii="Arial" w:hAnsi="Arial" w:cs="Arial"/>
+                <w:sz w:val="18"/>
+                <w:szCs w:val="18"/>
+                <w:lang w:eastAsia="ja-JP"/>
+              </w:rPr>
+            </w:pPr>
+            <w:r>
+              <w:rPr>
+                <w:rFonts w:ascii="Arial" w:hAnsi="Arial" w:cs="Arial"/>
+                <w:sz w:val="18"/>
+                <w:szCs w:val="18"/>
+                <w:lang w:eastAsia="ja-JP"/>
+              </w:rPr>
+              <w:t>1</w:t>
+            </w:r>
+          </w:p>
+        </w:tc>
+        <w:tc>
+          <w:tcPr>
+            <w:tcW w:w="900" w:type="dxa"/>
+            <w:tcBorders>
+              <w:top w:val="single" w:sz="6" w:space="0" w:color="000000"/>
+              <w:left w:val="single" w:sz="6" w:space="0" w:color="000000"/>
+              <w:bottom w:val="single" w:sz="6" w:space="0" w:color="000000"/>
+              <w:right w:val="single" w:sz="6" w:space="0" w:color="000000"/>
+            </w:tcBorders>
+            <w:noWrap/>
+          </w:tcPr>
+          <w:p>
+            <w:pPr>
+              <w:rPr>
+                <w:rFonts w:ascii="Arial" w:hAnsi="Arial" w:cs="Arial"/>
+                <w:sz w:val="18"/>
+                <w:szCs w:val="18"/>
+              </w:rPr>
+            </w:pPr>
+            <w:r>
+              <w:rPr>
+                <w:rFonts w:ascii="Arial" w:hAnsi="Arial" w:cs="Arial"/>
+                <w:sz w:val="18"/>
+                <w:szCs w:val="18"/>
+              </w:rPr>
+              <w:t>1</w:t>
+            </w:r>
+          </w:p>
+        </w:tc>
+        <w:tc>
+          <w:tcPr>
+            <w:tcW w:w="1136" w:type="dxa"/>
+            <w:tcBorders>
+              <w:top w:val="single" w:sz="6" w:space="0" w:color="000000"/>
+              <w:left w:val="single" w:sz="6" w:space="0" w:color="000000"/>
+              <w:bottom w:val="single" w:sz="6" w:space="0" w:color="000000"/>
+              <w:right w:val="single" w:sz="4" w:space="0" w:color="000000"/>
+            </w:tcBorders>
+            <w:noWrap/>
+          </w:tcPr>
+          <w:p>
+            <w:pPr>
+              <w:rPr>
+                <w:rFonts w:ascii="Arial" w:hAnsi="Arial" w:cs="Arial"/>
+                <w:sz w:val="18"/>
+                <w:szCs w:val="18"/>
+              </w:rPr>
+            </w:pPr>
+            <w:r>
+              <w:rPr>
+                <w:rFonts w:ascii="Arial" w:hAnsi="Arial" w:cs="Arial"/>
+                <w:sz w:val="18"/>
+                <w:szCs w:val="18"/>
+              </w:rPr>
+              <w:t>0</w:t>
+            </w:r>
+          </w:p>
+        </w:tc>
+      </w:tr>
+      <w:tr>
+        <w:trPr>
+          <w:trHeight w:val="191"/>
+        </w:trPr>
+        <w:tc>
+          <w:tcPr>
+            <w:tcW w:w="711" w:type="dxa"/>
+            <w:tcBorders>
+              <w:top w:val="single" w:sz="6" w:space="0" w:color="000000"/>
+              <w:left w:val="single" w:sz="4" w:space="0" w:color="000000"/>
+              <w:bottom w:val="single" w:sz="6" w:space="0" w:color="000000"/>
+              <w:right w:val="single" w:sz="6" w:space="0" w:color="000000"/>
+            </w:tcBorders>
+          </w:tcPr>
+          <w:p>
+            <w:pPr>
+              <w:widowControl/>
+              <w:spacing w:line="240" w:lineRule="auto"/>
+              <w:rPr>
+                <w:rFonts w:ascii="Arial" w:hAnsi="Arial" w:cs="Arial"/>
+                <w:sz w:val="18"/>
+                <w:szCs w:val="18"/>
+                <w:lang w:eastAsia="ja-JP"/>
+              </w:rPr>
+            </w:pPr>
+            <w:r>
+              <w:rPr>
+                <w:rFonts w:ascii="Arial" w:hAnsi="Arial" w:cs="Arial"/>
+                <w:sz w:val="18"/>
+                <w:szCs w:val="18"/>
+                <w:lang w:eastAsia="ja-JP"/>
+              </w:rPr>
+              <w:t>3.2</w:t>
+            </w:r>
+          </w:p>
+        </w:tc>
+        <w:tc>
+          <w:tcPr>
+            <w:tcW w:w="2378" w:type="dxa"/>
+            <w:tcBorders>
+              <w:top w:val="single" w:sz="6" w:space="0" w:color="000000"/>
+              <w:left w:val="single" w:sz="6" w:space="0" w:color="000000"/>
+              <w:bottom w:val="single" w:sz="6" w:space="0" w:color="000000"/>
+              <w:right w:val="single" w:sz="6" w:space="0" w:color="000000"/>
+            </w:tcBorders>
+            <w:noWrap/>
+          </w:tcPr>
+          <w:p>
+            <w:pPr>
+              <w:rPr>
+                <w:rFonts w:ascii="Arial" w:hAnsi="Arial" w:cs="Arial"/>
+                <w:sz w:val="18"/>
+                <w:szCs w:val="18"/>
+              </w:rPr>
+            </w:pPr>
+            <w:r>
+              <w:rPr>
+                <w:rFonts w:ascii="Arial" w:hAnsi="Arial" w:cs="Arial"/>
+                <w:sz w:val="18"/>
+                <w:szCs w:val="18"/>
+              </w:rPr>
+              <w:t>Update user table</w:t>
+            </w:r>
+          </w:p>
+        </w:tc>
+        <w:tc>
+          <w:tcPr>
+            <w:tcW w:w="2510" w:type="dxa"/>
+            <w:tcBorders>
+              <w:top w:val="single" w:sz="6" w:space="0" w:color="000000"/>
+              <w:left w:val="single" w:sz="6" w:space="0" w:color="000000"/>
+              <w:bottom w:val="single" w:sz="6" w:space="0" w:color="000000"/>
+              <w:right w:val="single" w:sz="6" w:space="0" w:color="000000"/>
+            </w:tcBorders>
+          </w:tcPr>
+          <w:p>
+            <w:pPr>
+              <w:rPr>
+                <w:rFonts w:ascii="Arial" w:hAnsi="Arial" w:cs="Arial"/>
+                <w:sz w:val="18"/>
+                <w:szCs w:val="18"/>
+              </w:rPr>
+            </w:pPr>
+            <w:r>
+              <w:rPr>
+                <w:rFonts w:ascii="Arial" w:hAnsi="Arial" w:cs="Arial"/>
+                <w:sz w:val="18"/>
+                <w:szCs w:val="18"/>
+              </w:rPr>
+              <w:t>PHP to u</w:t>
+            </w:r>
+            <w:r>
+              <w:rPr>
+                <w:rFonts w:ascii="Arial" w:hAnsi="Arial" w:cs="Arial"/>
+                <w:sz w:val="18"/>
+                <w:szCs w:val="18"/>
+              </w:rPr>
+              <w:t xml:space="preserve">pdate score, games played, correct answers, </w:t>
+            </w:r>
+            <w:proofErr w:type="spellStart"/>
+            <w:r>
+              <w:rPr>
+                <w:rFonts w:ascii="Arial" w:hAnsi="Arial" w:cs="Arial"/>
+                <w:sz w:val="18"/>
+                <w:szCs w:val="18"/>
+              </w:rPr>
+              <w:t>etc</w:t>
+            </w:r>
+            <w:proofErr w:type="spellEnd"/>
+            <w:r>
+              <w:rPr>
+                <w:rFonts w:ascii="Arial" w:hAnsi="Arial" w:cs="Arial"/>
+                <w:sz w:val="18"/>
+                <w:szCs w:val="18"/>
+              </w:rPr>
+              <w:t xml:space="preserve"> in database</w:t>
+            </w:r>
+          </w:p>
+        </w:tc>
+        <w:tc>
+          <w:tcPr>
+            <w:tcW w:w="1170" w:type="dxa"/>
+            <w:tcBorders>
+              <w:top w:val="single" w:sz="6" w:space="0" w:color="000000"/>
+              <w:left w:val="single" w:sz="6" w:space="0" w:color="000000"/>
+              <w:bottom w:val="single" w:sz="6" w:space="0" w:color="000000"/>
+              <w:right w:val="single" w:sz="6" w:space="0" w:color="000000"/>
+            </w:tcBorders>
+            <w:noWrap/>
+          </w:tcPr>
+          <w:p>
+            <w:pPr>
+              <w:rPr>
+                <w:rFonts w:ascii="Arial" w:hAnsi="Arial" w:cs="Arial"/>
+                <w:sz w:val="18"/>
+                <w:szCs w:val="18"/>
+              </w:rPr>
+            </w:pPr>
+            <w:r>
+              <w:rPr>
+                <w:rFonts w:ascii="Arial" w:hAnsi="Arial" w:cs="Arial"/>
+                <w:sz w:val="18"/>
+                <w:szCs w:val="18"/>
+              </w:rPr>
+              <w:t>In progress</w:t>
+            </w:r>
+          </w:p>
+        </w:tc>
+        <w:tc>
+          <w:tcPr>
+            <w:tcW w:w="1080" w:type="dxa"/>
+            <w:tcBorders>
+              <w:top w:val="single" w:sz="6" w:space="0" w:color="000000"/>
+              <w:left w:val="single" w:sz="6" w:space="0" w:color="000000"/>
+              <w:bottom w:val="single" w:sz="6" w:space="0" w:color="000000"/>
+              <w:right w:val="single" w:sz="6" w:space="0" w:color="000000"/>
+            </w:tcBorders>
+            <w:noWrap/>
+          </w:tcPr>
+          <w:p>
+            <w:pPr>
+              <w:rPr>
+                <w:rFonts w:ascii="Arial" w:hAnsi="Arial" w:cs="Arial"/>
+                <w:sz w:val="18"/>
+                <w:szCs w:val="18"/>
+              </w:rPr>
+            </w:pPr>
+            <w:r>
+              <w:rPr>
+                <w:rFonts w:ascii="Arial" w:hAnsi="Arial" w:cs="Arial"/>
+                <w:sz w:val="18"/>
+                <w:szCs w:val="18"/>
+              </w:rPr>
+              <w:t>Col</w:t>
+            </w:r>
+          </w:p>
+        </w:tc>
+        <w:tc>
+          <w:tcPr>
+            <w:tcW w:w="1080" w:type="dxa"/>
+            <w:tcBorders>
+              <w:top w:val="single" w:sz="6" w:space="0" w:color="000000"/>
+              <w:left w:val="single" w:sz="6" w:space="0" w:color="000000"/>
+              <w:bottom w:val="single" w:sz="6" w:space="0" w:color="000000"/>
+              <w:right w:val="single" w:sz="6" w:space="0" w:color="000000"/>
+            </w:tcBorders>
+          </w:tcPr>
+          <w:p>
+            <w:pPr>
+              <w:widowControl/>
+              <w:spacing w:line="240" w:lineRule="auto"/>
+              <w:rPr>
+                <w:rFonts w:ascii="Arial" w:hAnsi="Arial" w:cs="Arial"/>
+                <w:sz w:val="18"/>
+                <w:szCs w:val="18"/>
+                <w:lang w:eastAsia="ja-JP"/>
+              </w:rPr>
+            </w:pPr>
+            <w:r>
+              <w:rPr>
+                <w:rFonts w:ascii="Arial" w:hAnsi="Arial" w:cs="Arial"/>
+                <w:sz w:val="18"/>
+                <w:szCs w:val="18"/>
+                <w:lang w:eastAsia="ja-JP"/>
+              </w:rPr>
+              <w:t>3</w:t>
+            </w:r>
+          </w:p>
+        </w:tc>
+        <w:tc>
+          <w:tcPr>
+            <w:tcW w:w="900" w:type="dxa"/>
+            <w:tcBorders>
+              <w:top w:val="single" w:sz="6" w:space="0" w:color="000000"/>
+              <w:left w:val="single" w:sz="6" w:space="0" w:color="000000"/>
+              <w:bottom w:val="single" w:sz="6" w:space="0" w:color="000000"/>
+              <w:right w:val="single" w:sz="6" w:space="0" w:color="000000"/>
+            </w:tcBorders>
+            <w:noWrap/>
+          </w:tcPr>
+          <w:p>
+            <w:pPr>
+              <w:rPr>
+                <w:rFonts w:ascii="Arial" w:hAnsi="Arial" w:cs="Arial"/>
+                <w:sz w:val="18"/>
+                <w:szCs w:val="18"/>
+              </w:rPr>
+            </w:pPr>
+            <w:r>
+              <w:rPr>
+                <w:rFonts w:ascii="Arial" w:hAnsi="Arial" w:cs="Arial"/>
+                <w:sz w:val="18"/>
+                <w:szCs w:val="18"/>
+              </w:rPr>
+              <w:t>0</w:t>
+            </w:r>
+          </w:p>
+        </w:tc>
+        <w:tc>
+          <w:tcPr>
+            <w:tcW w:w="1136" w:type="dxa"/>
+            <w:tcBorders>
+              <w:top w:val="single" w:sz="6" w:space="0" w:color="000000"/>
+              <w:left w:val="single" w:sz="6" w:space="0" w:color="000000"/>
+              <w:bottom w:val="single" w:sz="6" w:space="0" w:color="000000"/>
+              <w:right w:val="single" w:sz="4" w:space="0" w:color="000000"/>
+            </w:tcBorders>
+            <w:noWrap/>
+          </w:tcPr>
+          <w:p>
+            <w:pPr>
+              <w:rPr>
+                <w:rFonts w:ascii="Arial" w:hAnsi="Arial" w:cs="Arial"/>
+                <w:sz w:val="18"/>
+                <w:szCs w:val="18"/>
+              </w:rPr>
+            </w:pPr>
+            <w:r>
+              <w:rPr>
+                <w:rFonts w:ascii="Arial" w:hAnsi="Arial" w:cs="Arial"/>
+                <w:sz w:val="18"/>
+                <w:szCs w:val="18"/>
+              </w:rPr>
+              <w:t>3</w:t>
+            </w:r>
+          </w:p>
+        </w:tc>
+      </w:tr>
+      <w:tr>
+        <w:trPr>
+          <w:trHeight w:val="191"/>
+        </w:trPr>
+        <w:tc>
+          <w:tcPr>
+            <w:tcW w:w="711" w:type="dxa"/>
+            <w:tcBorders>
+              <w:top w:val="single" w:sz="6" w:space="0" w:color="000000"/>
+              <w:left w:val="single" w:sz="4" w:space="0" w:color="000000"/>
+              <w:bottom w:val="single" w:sz="6" w:space="0" w:color="000000"/>
+              <w:right w:val="single" w:sz="6" w:space="0" w:color="000000"/>
+            </w:tcBorders>
+          </w:tcPr>
+          <w:p>
+            <w:pPr>
+              <w:widowControl/>
+              <w:spacing w:line="240" w:lineRule="auto"/>
+              <w:rPr>
+                <w:rFonts w:ascii="Arial" w:hAnsi="Arial" w:cs="Arial"/>
+                <w:sz w:val="18"/>
+                <w:szCs w:val="18"/>
+                <w:lang w:eastAsia="ja-JP"/>
+              </w:rPr>
+            </w:pPr>
+            <w:r>
+              <w:rPr>
+                <w:rFonts w:ascii="Arial" w:hAnsi="Arial" w:cs="Arial"/>
+                <w:sz w:val="18"/>
+                <w:szCs w:val="18"/>
+                <w:lang w:eastAsia="ja-JP"/>
+              </w:rPr>
+              <w:t>3.3</w:t>
+            </w:r>
+          </w:p>
+        </w:tc>
+        <w:tc>
+          <w:tcPr>
+            <w:tcW w:w="2378" w:type="dxa"/>
+            <w:tcBorders>
+              <w:top w:val="single" w:sz="6" w:space="0" w:color="000000"/>
+              <w:left w:val="single" w:sz="6" w:space="0" w:color="000000"/>
+              <w:bottom w:val="single" w:sz="6" w:space="0" w:color="000000"/>
+              <w:right w:val="single" w:sz="6" w:space="0" w:color="000000"/>
+            </w:tcBorders>
+            <w:noWrap/>
+          </w:tcPr>
+          <w:p>
+            <w:pPr>
+              <w:rPr>
+                <w:rFonts w:ascii="Arial" w:hAnsi="Arial" w:cs="Arial"/>
+                <w:sz w:val="18"/>
+                <w:szCs w:val="18"/>
+              </w:rPr>
+            </w:pPr>
+            <w:r>
+              <w:rPr>
+                <w:rFonts w:ascii="Arial" w:hAnsi="Arial" w:cs="Arial"/>
+                <w:sz w:val="18"/>
+                <w:szCs w:val="18"/>
+              </w:rPr>
+              <w:t>Update high score table</w:t>
+            </w:r>
+          </w:p>
+        </w:tc>
+        <w:tc>
+          <w:tcPr>
+            <w:tcW w:w="2510" w:type="dxa"/>
+            <w:tcBorders>
+              <w:top w:val="single" w:sz="6" w:space="0" w:color="000000"/>
+              <w:left w:val="single" w:sz="6" w:space="0" w:color="000000"/>
+              <w:bottom w:val="single" w:sz="6" w:space="0" w:color="000000"/>
+              <w:right w:val="single" w:sz="6" w:space="0" w:color="000000"/>
+            </w:tcBorders>
+          </w:tcPr>
+          <w:p>
+            <w:pPr>
+              <w:rPr>
+                <w:rFonts w:ascii="Arial" w:hAnsi="Arial" w:cs="Arial"/>
+                <w:sz w:val="18"/>
+                <w:szCs w:val="18"/>
+              </w:rPr>
+            </w:pPr>
+            <w:r>
+              <w:rPr>
+                <w:rFonts w:ascii="Arial" w:hAnsi="Arial" w:cs="Arial"/>
+                <w:sz w:val="18"/>
+                <w:szCs w:val="18"/>
+              </w:rPr>
+              <w:t>PHP to update player highest score globally</w:t>
+            </w:r>
+          </w:p>
+        </w:tc>
+        <w:tc>
+          <w:tcPr>
+            <w:tcW w:w="1170" w:type="dxa"/>
+            <w:tcBorders>
+              <w:top w:val="single" w:sz="6" w:space="0" w:color="000000"/>
+              <w:left w:val="single" w:sz="6" w:space="0" w:color="000000"/>
+              <w:bottom w:val="single" w:sz="6" w:space="0" w:color="000000"/>
+              <w:right w:val="single" w:sz="6" w:space="0" w:color="000000"/>
+            </w:tcBorders>
+            <w:noWrap/>
+          </w:tcPr>
+          <w:p>
+            <w:pPr>
+              <w:rPr>
+                <w:rFonts w:ascii="Arial" w:hAnsi="Arial" w:cs="Arial"/>
+                <w:sz w:val="18"/>
+                <w:szCs w:val="18"/>
+              </w:rPr>
+            </w:pPr>
+            <w:r>
+              <w:rPr>
+                <w:rFonts w:ascii="Arial" w:hAnsi="Arial" w:cs="Arial"/>
+                <w:sz w:val="18"/>
+                <w:szCs w:val="18"/>
+              </w:rPr>
+              <w:t>In progress</w:t>
+            </w:r>
+          </w:p>
+        </w:tc>
+        <w:tc>
+          <w:tcPr>
+            <w:tcW w:w="1080" w:type="dxa"/>
+            <w:tcBorders>
+              <w:top w:val="single" w:sz="6" w:space="0" w:color="000000"/>
+              <w:left w:val="single" w:sz="6" w:space="0" w:color="000000"/>
+              <w:bottom w:val="single" w:sz="6" w:space="0" w:color="000000"/>
+              <w:right w:val="single" w:sz="6" w:space="0" w:color="000000"/>
+            </w:tcBorders>
+            <w:noWrap/>
+          </w:tcPr>
+          <w:p>
+            <w:pPr>
+              <w:rPr>
+                <w:rFonts w:ascii="Arial" w:hAnsi="Arial" w:cs="Arial"/>
+                <w:sz w:val="18"/>
+                <w:szCs w:val="18"/>
+              </w:rPr>
+            </w:pPr>
+            <w:r>
+              <w:rPr>
+                <w:rFonts w:ascii="Arial" w:hAnsi="Arial" w:cs="Arial"/>
+                <w:sz w:val="18"/>
+                <w:szCs w:val="18"/>
+              </w:rPr>
+              <w:t>Col</w:t>
+            </w:r>
+          </w:p>
+        </w:tc>
+        <w:tc>
+          <w:tcPr>
+            <w:tcW w:w="1080" w:type="dxa"/>
+            <w:tcBorders>
+              <w:top w:val="single" w:sz="6" w:space="0" w:color="000000"/>
+              <w:left w:val="single" w:sz="6" w:space="0" w:color="000000"/>
+              <w:bottom w:val="single" w:sz="6" w:space="0" w:color="000000"/>
+              <w:right w:val="single" w:sz="6" w:space="0" w:color="000000"/>
+            </w:tcBorders>
+          </w:tcPr>
+          <w:p>
+            <w:pPr>
+              <w:widowControl/>
+              <w:spacing w:line="240" w:lineRule="auto"/>
+              <w:rPr>
+                <w:rFonts w:ascii="Arial" w:hAnsi="Arial" w:cs="Arial"/>
+                <w:sz w:val="18"/>
+                <w:szCs w:val="18"/>
+                <w:lang w:eastAsia="ja-JP"/>
+              </w:rPr>
+            </w:pPr>
+            <w:r>
+              <w:rPr>
+                <w:rFonts w:ascii="Arial" w:hAnsi="Arial" w:cs="Arial"/>
+                <w:sz w:val="18"/>
+                <w:szCs w:val="18"/>
+                <w:lang w:eastAsia="ja-JP"/>
+              </w:rPr>
+              <w:t>1</w:t>
+            </w:r>
+          </w:p>
+        </w:tc>
+        <w:tc>
+          <w:tcPr>
+            <w:tcW w:w="900" w:type="dxa"/>
+            <w:tcBorders>
+              <w:top w:val="single" w:sz="6" w:space="0" w:color="000000"/>
+              <w:left w:val="single" w:sz="6" w:space="0" w:color="000000"/>
+              <w:bottom w:val="single" w:sz="6" w:space="0" w:color="000000"/>
+              <w:right w:val="single" w:sz="6" w:space="0" w:color="000000"/>
+            </w:tcBorders>
+            <w:noWrap/>
+          </w:tcPr>
+          <w:p>
+            <w:pPr>
+              <w:rPr>
+                <w:rFonts w:ascii="Arial" w:hAnsi="Arial" w:cs="Arial"/>
+                <w:sz w:val="18"/>
+                <w:szCs w:val="18"/>
+              </w:rPr>
+            </w:pPr>
+            <w:r>
+              <w:rPr>
+                <w:rFonts w:ascii="Arial" w:hAnsi="Arial" w:cs="Arial"/>
+                <w:sz w:val="18"/>
+                <w:szCs w:val="18"/>
+              </w:rPr>
+              <w:t>0</w:t>
+            </w:r>
+          </w:p>
+        </w:tc>
+        <w:tc>
+          <w:tcPr>
+            <w:tcW w:w="1136" w:type="dxa"/>
+            <w:tcBorders>
+              <w:top w:val="single" w:sz="6" w:space="0" w:color="000000"/>
+              <w:left w:val="single" w:sz="6" w:space="0" w:color="000000"/>
+              <w:bottom w:val="single" w:sz="6" w:space="0" w:color="000000"/>
+              <w:right w:val="single" w:sz="4" w:space="0" w:color="000000"/>
+            </w:tcBorders>
+            <w:noWrap/>
+          </w:tcPr>
+          <w:p>
+            <w:pPr>
+              <w:rPr>
+                <w:rFonts w:ascii="Arial" w:hAnsi="Arial" w:cs="Arial"/>
+                <w:sz w:val="18"/>
+                <w:szCs w:val="18"/>
+              </w:rPr>
+            </w:pPr>
+            <w:r>
+              <w:rPr>
+                <w:rFonts w:ascii="Arial" w:hAnsi="Arial" w:cs="Arial"/>
+                <w:sz w:val="18"/>
+                <w:szCs w:val="18"/>
+              </w:rPr>
+              <w:t>1</w:t>
+            </w:r>
+          </w:p>
+        </w:tc>
+      </w:tr>
+      <w:tr>
+        <w:trPr>
+          <w:trHeight w:val="191"/>
+        </w:trPr>
+        <w:tc>
+          <w:tcPr>
+            <w:tcW w:w="711" w:type="dxa"/>
+            <w:tcBorders>
+              <w:top w:val="single" w:sz="6" w:space="0" w:color="000000"/>
+              <w:left w:val="single" w:sz="4" w:space="0" w:color="000000"/>
+              <w:bottom w:val="single" w:sz="6" w:space="0" w:color="000000"/>
+              <w:right w:val="single" w:sz="6" w:space="0" w:color="000000"/>
+            </w:tcBorders>
+          </w:tcPr>
+          <w:p>
+            <w:pPr>
+              <w:widowControl/>
+              <w:spacing w:line="240" w:lineRule="auto"/>
+              <w:rPr>
+                <w:rFonts w:ascii="Arial" w:hAnsi="Arial" w:cs="Arial"/>
+                <w:sz w:val="18"/>
+                <w:szCs w:val="18"/>
+                <w:lang w:eastAsia="ja-JP"/>
+              </w:rPr>
+            </w:pPr>
+            <w:r>
+              <w:rPr>
+                <w:rFonts w:ascii="Arial" w:hAnsi="Arial" w:cs="Arial"/>
+                <w:sz w:val="18"/>
+                <w:szCs w:val="18"/>
+                <w:lang w:eastAsia="ja-JP"/>
+              </w:rPr>
+              <w:t>4.1</w:t>
+            </w:r>
+          </w:p>
+        </w:tc>
+        <w:tc>
+          <w:tcPr>
+            <w:tcW w:w="2378" w:type="dxa"/>
+            <w:tcBorders>
+              <w:top w:val="single" w:sz="6" w:space="0" w:color="000000"/>
+              <w:left w:val="single" w:sz="6" w:space="0" w:color="000000"/>
+              <w:bottom w:val="single" w:sz="6" w:space="0" w:color="000000"/>
+              <w:right w:val="single" w:sz="6" w:space="0" w:color="000000"/>
+            </w:tcBorders>
+            <w:noWrap/>
+          </w:tcPr>
+          <w:p>
+            <w:pPr>
+              <w:rPr>
+                <w:rFonts w:ascii="Arial" w:hAnsi="Arial" w:cs="Arial"/>
+                <w:sz w:val="18"/>
+                <w:szCs w:val="18"/>
+              </w:rPr>
+            </w:pPr>
+            <w:r>
+              <w:rPr>
+                <w:rFonts w:ascii="Arial" w:hAnsi="Arial" w:cs="Arial"/>
+                <w:sz w:val="18"/>
+                <w:szCs w:val="18"/>
+              </w:rPr>
+              <w:t>Integration tests</w:t>
+            </w:r>
+          </w:p>
+        </w:tc>
+        <w:tc>
+          <w:tcPr>
+            <w:tcW w:w="2510" w:type="dxa"/>
+            <w:tcBorders>
+              <w:top w:val="single" w:sz="6" w:space="0" w:color="000000"/>
+              <w:left w:val="single" w:sz="6" w:space="0" w:color="000000"/>
+              <w:bottom w:val="single" w:sz="6" w:space="0" w:color="000000"/>
+              <w:right w:val="single" w:sz="6" w:space="0" w:color="000000"/>
+            </w:tcBorders>
+          </w:tcPr>
+          <w:p>
+            <w:pPr>
+              <w:rPr>
+                <w:rFonts w:ascii="Arial" w:hAnsi="Arial" w:cs="Arial"/>
+                <w:sz w:val="18"/>
+                <w:szCs w:val="18"/>
+              </w:rPr>
+            </w:pPr>
+            <w:r>
+              <w:rPr>
+                <w:rFonts w:ascii="Arial" w:hAnsi="Arial" w:cs="Arial"/>
+                <w:sz w:val="18"/>
+                <w:szCs w:val="18"/>
+              </w:rPr>
+              <w:t>login / register, play game, submit question</w:t>
+            </w:r>
+          </w:p>
+        </w:tc>
+        <w:tc>
+          <w:tcPr>
+            <w:tcW w:w="1170" w:type="dxa"/>
+            <w:tcBorders>
+              <w:top w:val="single" w:sz="6" w:space="0" w:color="000000"/>
+              <w:left w:val="single" w:sz="6" w:space="0" w:color="000000"/>
+              <w:bottom w:val="single" w:sz="6" w:space="0" w:color="000000"/>
+              <w:right w:val="single" w:sz="6" w:space="0" w:color="000000"/>
+            </w:tcBorders>
+            <w:noWrap/>
+          </w:tcPr>
+          <w:p>
+            <w:pPr>
+              <w:rPr>
+                <w:rFonts w:ascii="Arial" w:hAnsi="Arial" w:cs="Arial"/>
+                <w:sz w:val="18"/>
+                <w:szCs w:val="18"/>
+              </w:rPr>
+            </w:pPr>
+            <w:r>
+              <w:rPr>
+                <w:rFonts w:ascii="Arial" w:hAnsi="Arial" w:cs="Arial"/>
+                <w:sz w:val="18"/>
+                <w:szCs w:val="18"/>
+              </w:rPr>
+              <w:t>Not started</w:t>
+            </w:r>
+          </w:p>
+        </w:tc>
+        <w:tc>
+          <w:tcPr>
+            <w:tcW w:w="1080" w:type="dxa"/>
+            <w:tcBorders>
+              <w:top w:val="single" w:sz="6" w:space="0" w:color="000000"/>
+              <w:left w:val="single" w:sz="6" w:space="0" w:color="000000"/>
+              <w:bottom w:val="single" w:sz="6" w:space="0" w:color="000000"/>
+              <w:right w:val="single" w:sz="6" w:space="0" w:color="000000"/>
+            </w:tcBorders>
+            <w:noWrap/>
+          </w:tcPr>
+          <w:p>
+            <w:pPr>
+              <w:rPr>
+                <w:rFonts w:ascii="Arial" w:hAnsi="Arial" w:cs="Arial"/>
+                <w:sz w:val="18"/>
+                <w:szCs w:val="18"/>
+              </w:rPr>
+            </w:pPr>
+            <w:r>
+              <w:rPr>
+                <w:rFonts w:ascii="Arial" w:hAnsi="Arial" w:cs="Arial"/>
+                <w:sz w:val="18"/>
+                <w:szCs w:val="18"/>
+              </w:rPr>
+              <w:t>Michelle</w:t>
+            </w:r>
+          </w:p>
+        </w:tc>
+        <w:tc>
+          <w:tcPr>
+            <w:tcW w:w="1080" w:type="dxa"/>
+            <w:tcBorders>
+              <w:top w:val="single" w:sz="6" w:space="0" w:color="000000"/>
+              <w:left w:val="single" w:sz="6" w:space="0" w:color="000000"/>
+              <w:bottom w:val="single" w:sz="6" w:space="0" w:color="000000"/>
+              <w:right w:val="single" w:sz="6" w:space="0" w:color="000000"/>
+            </w:tcBorders>
+          </w:tcPr>
+          <w:p>
+            <w:pPr>
+              <w:widowControl/>
+              <w:spacing w:line="240" w:lineRule="auto"/>
+              <w:rPr>
+                <w:rFonts w:ascii="Arial" w:hAnsi="Arial" w:cs="Arial"/>
+                <w:sz w:val="18"/>
+                <w:szCs w:val="18"/>
+                <w:lang w:eastAsia="ja-JP"/>
+              </w:rPr>
+            </w:pPr>
+            <w:r>
+              <w:rPr>
+                <w:rFonts w:ascii="Arial" w:hAnsi="Arial" w:cs="Arial"/>
+                <w:sz w:val="18"/>
+                <w:szCs w:val="18"/>
+                <w:lang w:eastAsia="ja-JP"/>
+              </w:rPr>
+              <w:t>5</w:t>
+            </w:r>
+          </w:p>
+        </w:tc>
+        <w:tc>
+          <w:tcPr>
+            <w:tcW w:w="900" w:type="dxa"/>
+            <w:tcBorders>
+              <w:top w:val="single" w:sz="6" w:space="0" w:color="000000"/>
+              <w:left w:val="single" w:sz="6" w:space="0" w:color="000000"/>
+              <w:bottom w:val="single" w:sz="6" w:space="0" w:color="000000"/>
+              <w:right w:val="single" w:sz="6" w:space="0" w:color="000000"/>
+            </w:tcBorders>
+            <w:noWrap/>
+          </w:tcPr>
+          <w:p>
+            <w:pPr>
+              <w:rPr>
+                <w:rFonts w:ascii="Arial" w:hAnsi="Arial" w:cs="Arial"/>
+                <w:sz w:val="18"/>
+                <w:szCs w:val="18"/>
+              </w:rPr>
+            </w:pPr>
+            <w:r>
+              <w:rPr>
+                <w:rFonts w:ascii="Arial" w:hAnsi="Arial" w:cs="Arial"/>
+                <w:sz w:val="18"/>
+                <w:szCs w:val="18"/>
+              </w:rPr>
+              <w:t>0</w:t>
+            </w:r>
+          </w:p>
+        </w:tc>
+        <w:tc>
+          <w:tcPr>
+            <w:tcW w:w="1136" w:type="dxa"/>
+            <w:tcBorders>
+              <w:top w:val="single" w:sz="6" w:space="0" w:color="000000"/>
+              <w:left w:val="single" w:sz="6" w:space="0" w:color="000000"/>
+              <w:bottom w:val="single" w:sz="6" w:space="0" w:color="000000"/>
+              <w:right w:val="single" w:sz="4" w:space="0" w:color="000000"/>
+            </w:tcBorders>
+            <w:noWrap/>
+          </w:tcPr>
+          <w:p>
+            <w:pPr>
+              <w:rPr>
+                <w:rFonts w:ascii="Arial" w:hAnsi="Arial" w:cs="Arial"/>
+                <w:sz w:val="18"/>
+                <w:szCs w:val="18"/>
+              </w:rPr>
+            </w:pPr>
+            <w:r>
+              <w:rPr>
+                <w:rFonts w:ascii="Arial" w:hAnsi="Arial" w:cs="Arial"/>
+                <w:sz w:val="18"/>
+                <w:szCs w:val="18"/>
+              </w:rPr>
+              <w:t>5</w:t>
+            </w:r>
+          </w:p>
+        </w:tc>
+      </w:tr>
+      <w:tr>
+        <w:trPr>
+          <w:trHeight w:val="191"/>
+        </w:trPr>
+        <w:tc>
+          <w:tcPr>
+            <w:tcW w:w="711" w:type="dxa"/>
+            <w:tcBorders>
+              <w:top w:val="single" w:sz="6" w:space="0" w:color="000000"/>
+              <w:left w:val="single" w:sz="4" w:space="0" w:color="000000"/>
+              <w:bottom w:val="single" w:sz="6" w:space="0" w:color="000000"/>
+              <w:right w:val="single" w:sz="6" w:space="0" w:color="000000"/>
+            </w:tcBorders>
+          </w:tcPr>
+          <w:p>
+            <w:pPr>
+              <w:widowControl/>
+              <w:spacing w:line="240" w:lineRule="auto"/>
+              <w:rPr>
+                <w:rFonts w:ascii="Arial" w:hAnsi="Arial" w:cs="Arial"/>
+                <w:sz w:val="18"/>
+                <w:szCs w:val="18"/>
+                <w:lang w:eastAsia="ja-JP"/>
+              </w:rPr>
+            </w:pPr>
+            <w:r>
+              <w:rPr>
+                <w:rFonts w:ascii="Arial" w:hAnsi="Arial" w:cs="Arial"/>
+                <w:sz w:val="18"/>
+                <w:szCs w:val="18"/>
+                <w:lang w:eastAsia="ja-JP"/>
+              </w:rPr>
+              <w:t>4.2</w:t>
+            </w:r>
+          </w:p>
+        </w:tc>
+        <w:tc>
+          <w:tcPr>
+            <w:tcW w:w="2378" w:type="dxa"/>
+            <w:tcBorders>
+              <w:top w:val="single" w:sz="6" w:space="0" w:color="000000"/>
+              <w:left w:val="single" w:sz="6" w:space="0" w:color="000000"/>
+              <w:bottom w:val="single" w:sz="6" w:space="0" w:color="000000"/>
+              <w:right w:val="single" w:sz="6" w:space="0" w:color="000000"/>
+            </w:tcBorders>
+            <w:noWrap/>
+          </w:tcPr>
+          <w:p>
+            <w:pPr>
+              <w:rPr>
+                <w:rFonts w:ascii="Arial" w:hAnsi="Arial" w:cs="Arial"/>
+                <w:sz w:val="18"/>
+                <w:szCs w:val="18"/>
+              </w:rPr>
+            </w:pPr>
+            <w:r>
+              <w:rPr>
+                <w:rFonts w:ascii="Arial" w:hAnsi="Arial" w:cs="Arial"/>
+                <w:sz w:val="18"/>
+                <w:szCs w:val="18"/>
+              </w:rPr>
+              <w:t>Unit tests</w:t>
+            </w:r>
+          </w:p>
+        </w:tc>
+        <w:tc>
+          <w:tcPr>
+            <w:tcW w:w="2510" w:type="dxa"/>
+            <w:tcBorders>
+              <w:top w:val="single" w:sz="6" w:space="0" w:color="000000"/>
+              <w:left w:val="single" w:sz="6" w:space="0" w:color="000000"/>
+              <w:bottom w:val="single" w:sz="6" w:space="0" w:color="000000"/>
+              <w:right w:val="single" w:sz="6" w:space="0" w:color="000000"/>
+            </w:tcBorders>
+          </w:tcPr>
+          <w:p>
+            <w:pPr>
+              <w:rPr>
+                <w:rFonts w:ascii="Arial" w:hAnsi="Arial" w:cs="Arial"/>
+                <w:sz w:val="18"/>
+                <w:szCs w:val="18"/>
+              </w:rPr>
+            </w:pPr>
+            <w:r>
+              <w:rPr>
+                <w:rFonts w:ascii="Arial" w:hAnsi="Arial" w:cs="Arial"/>
+                <w:sz w:val="18"/>
+                <w:szCs w:val="18"/>
+              </w:rPr>
+              <w:t>login / register, play game, submit question</w:t>
+            </w:r>
+          </w:p>
+        </w:tc>
+        <w:tc>
+          <w:tcPr>
+            <w:tcW w:w="1170" w:type="dxa"/>
+            <w:tcBorders>
+              <w:top w:val="single" w:sz="6" w:space="0" w:color="000000"/>
+              <w:left w:val="single" w:sz="6" w:space="0" w:color="000000"/>
+              <w:bottom w:val="single" w:sz="6" w:space="0" w:color="000000"/>
+              <w:right w:val="single" w:sz="6" w:space="0" w:color="000000"/>
+            </w:tcBorders>
+            <w:noWrap/>
+          </w:tcPr>
+          <w:p>
+            <w:pPr>
+              <w:rPr>
+                <w:rFonts w:ascii="Arial" w:hAnsi="Arial" w:cs="Arial"/>
+                <w:sz w:val="18"/>
+                <w:szCs w:val="18"/>
+              </w:rPr>
+            </w:pPr>
+            <w:r>
+              <w:rPr>
+                <w:rFonts w:ascii="Arial" w:hAnsi="Arial" w:cs="Arial"/>
+                <w:sz w:val="18"/>
+                <w:szCs w:val="18"/>
+              </w:rPr>
+              <w:t>Not started</w:t>
+            </w:r>
+          </w:p>
+        </w:tc>
+        <w:tc>
+          <w:tcPr>
+            <w:tcW w:w="1080" w:type="dxa"/>
+            <w:tcBorders>
+              <w:top w:val="single" w:sz="6" w:space="0" w:color="000000"/>
+              <w:left w:val="single" w:sz="6" w:space="0" w:color="000000"/>
+              <w:bottom w:val="single" w:sz="6" w:space="0" w:color="000000"/>
+              <w:right w:val="single" w:sz="6" w:space="0" w:color="000000"/>
+            </w:tcBorders>
+            <w:noWrap/>
+          </w:tcPr>
+          <w:p>
+            <w:pPr>
+              <w:rPr>
+                <w:rFonts w:ascii="Arial" w:hAnsi="Arial" w:cs="Arial"/>
+                <w:sz w:val="18"/>
+                <w:szCs w:val="18"/>
+              </w:rPr>
+            </w:pPr>
+            <w:r>
+              <w:rPr>
+                <w:rFonts w:ascii="Arial" w:hAnsi="Arial" w:cs="Arial"/>
+                <w:sz w:val="18"/>
+                <w:szCs w:val="18"/>
+              </w:rPr>
+              <w:t>Michelle</w:t>
+            </w:r>
+          </w:p>
+        </w:tc>
+        <w:tc>
+          <w:tcPr>
+            <w:tcW w:w="1080" w:type="dxa"/>
+            <w:tcBorders>
+              <w:top w:val="single" w:sz="6" w:space="0" w:color="000000"/>
+              <w:left w:val="single" w:sz="6" w:space="0" w:color="000000"/>
+              <w:bottom w:val="single" w:sz="6" w:space="0" w:color="000000"/>
+              <w:right w:val="single" w:sz="6" w:space="0" w:color="000000"/>
+            </w:tcBorders>
+          </w:tcPr>
+          <w:p>
+            <w:pPr>
+              <w:widowControl/>
+              <w:spacing w:line="240" w:lineRule="auto"/>
+              <w:rPr>
+                <w:rFonts w:ascii="Arial" w:hAnsi="Arial" w:cs="Arial"/>
+                <w:sz w:val="18"/>
+                <w:szCs w:val="18"/>
+                <w:lang w:eastAsia="ja-JP"/>
+              </w:rPr>
+            </w:pPr>
+            <w:r>
+              <w:rPr>
+                <w:rFonts w:ascii="Arial" w:hAnsi="Arial" w:cs="Arial"/>
+                <w:sz w:val="18"/>
+                <w:szCs w:val="18"/>
+                <w:lang w:eastAsia="ja-JP"/>
+              </w:rPr>
+              <w:t>5</w:t>
+            </w:r>
+          </w:p>
+        </w:tc>
+        <w:tc>
+          <w:tcPr>
+            <w:tcW w:w="900" w:type="dxa"/>
+            <w:tcBorders>
+              <w:top w:val="single" w:sz="6" w:space="0" w:color="000000"/>
+              <w:left w:val="single" w:sz="6" w:space="0" w:color="000000"/>
+              <w:bottom w:val="single" w:sz="6" w:space="0" w:color="000000"/>
+              <w:right w:val="single" w:sz="6" w:space="0" w:color="000000"/>
+            </w:tcBorders>
+            <w:noWrap/>
+          </w:tcPr>
+          <w:p>
+            <w:pPr>
+              <w:rPr>
+                <w:rFonts w:ascii="Arial" w:hAnsi="Arial" w:cs="Arial"/>
+                <w:sz w:val="18"/>
+                <w:szCs w:val="18"/>
+              </w:rPr>
+            </w:pPr>
+            <w:r>
+              <w:rPr>
+                <w:rFonts w:ascii="Arial" w:hAnsi="Arial" w:cs="Arial"/>
+                <w:sz w:val="18"/>
+                <w:szCs w:val="18"/>
+              </w:rPr>
+              <w:t>0</w:t>
+            </w:r>
+          </w:p>
+        </w:tc>
+        <w:tc>
+          <w:tcPr>
+            <w:tcW w:w="1136" w:type="dxa"/>
+            <w:tcBorders>
+              <w:top w:val="single" w:sz="6" w:space="0" w:color="000000"/>
+              <w:left w:val="single" w:sz="6" w:space="0" w:color="000000"/>
+              <w:bottom w:val="single" w:sz="6" w:space="0" w:color="000000"/>
+              <w:right w:val="single" w:sz="4" w:space="0" w:color="000000"/>
+            </w:tcBorders>
+            <w:noWrap/>
+          </w:tcPr>
+          <w:p>
+            <w:pPr>
+              <w:rPr>
+                <w:rFonts w:ascii="Arial" w:hAnsi="Arial" w:cs="Arial"/>
+                <w:sz w:val="18"/>
+                <w:szCs w:val="18"/>
+              </w:rPr>
+            </w:pPr>
+            <w:r>
+              <w:rPr>
+                <w:rFonts w:ascii="Arial" w:hAnsi="Arial" w:cs="Arial"/>
+                <w:sz w:val="18"/>
+                <w:szCs w:val="18"/>
+              </w:rPr>
+              <w:t>5</w:t>
+            </w:r>
+          </w:p>
+        </w:tc>
+      </w:tr>
+      <w:tr>
+        <w:trPr>
+          <w:trHeight w:val="191"/>
+        </w:trPr>
+        <w:tc>
+          <w:tcPr>
+            <w:tcW w:w="711" w:type="dxa"/>
+            <w:tcBorders>
+              <w:top w:val="single" w:sz="6" w:space="0" w:color="000000"/>
+              <w:left w:val="single" w:sz="4" w:space="0" w:color="000000"/>
+              <w:bottom w:val="single" w:sz="6" w:space="0" w:color="000000"/>
+              <w:right w:val="single" w:sz="6" w:space="0" w:color="000000"/>
+            </w:tcBorders>
+          </w:tcPr>
+          <w:p>
+            <w:pPr>
+              <w:widowControl/>
+              <w:spacing w:line="240" w:lineRule="auto"/>
+              <w:rPr>
+                <w:rFonts w:ascii="Arial" w:hAnsi="Arial" w:cs="Arial"/>
+                <w:sz w:val="18"/>
+                <w:szCs w:val="18"/>
+                <w:lang w:eastAsia="ja-JP"/>
+              </w:rPr>
+            </w:pPr>
+            <w:r>
+              <w:rPr>
+                <w:rFonts w:ascii="Arial" w:hAnsi="Arial" w:cs="Arial"/>
+                <w:sz w:val="18"/>
+                <w:szCs w:val="18"/>
+                <w:lang w:eastAsia="ja-JP"/>
+              </w:rPr>
+              <w:t>4.3</w:t>
+            </w:r>
+          </w:p>
+        </w:tc>
+        <w:tc>
+          <w:tcPr>
+            <w:tcW w:w="2378" w:type="dxa"/>
+            <w:tcBorders>
+              <w:top w:val="single" w:sz="6" w:space="0" w:color="000000"/>
+              <w:left w:val="single" w:sz="6" w:space="0" w:color="000000"/>
+              <w:bottom w:val="single" w:sz="6" w:space="0" w:color="000000"/>
+              <w:right w:val="single" w:sz="6" w:space="0" w:color="000000"/>
+            </w:tcBorders>
+            <w:noWrap/>
+          </w:tcPr>
+          <w:p>
+            <w:pPr>
+              <w:rPr>
+                <w:rFonts w:ascii="Arial" w:hAnsi="Arial" w:cs="Arial"/>
+                <w:sz w:val="18"/>
+                <w:szCs w:val="18"/>
+              </w:rPr>
+            </w:pPr>
+            <w:r>
+              <w:rPr>
+                <w:rFonts w:ascii="Arial" w:hAnsi="Arial" w:cs="Arial"/>
+                <w:sz w:val="18"/>
+                <w:szCs w:val="18"/>
+              </w:rPr>
+              <w:t>Watch tutorials on unit test</w:t>
+            </w:r>
+            <w:r>
+              <w:rPr>
+                <w:rFonts w:ascii="Arial" w:hAnsi="Arial" w:cs="Arial"/>
+                <w:sz w:val="18"/>
+                <w:szCs w:val="18"/>
+              </w:rPr>
+              <w:t>ing</w:t>
+            </w:r>
+            <w:r>
+              <w:rPr>
+                <w:rFonts w:ascii="Arial" w:hAnsi="Arial" w:cs="Arial"/>
+                <w:sz w:val="18"/>
+                <w:szCs w:val="18"/>
+              </w:rPr>
+              <w:t xml:space="preserve"> in Unity</w:t>
+            </w:r>
+          </w:p>
+        </w:tc>
+        <w:tc>
+          <w:tcPr>
+            <w:tcW w:w="2510" w:type="dxa"/>
+            <w:tcBorders>
+              <w:top w:val="single" w:sz="6" w:space="0" w:color="000000"/>
+              <w:left w:val="single" w:sz="6" w:space="0" w:color="000000"/>
+              <w:bottom w:val="single" w:sz="6" w:space="0" w:color="000000"/>
+              <w:right w:val="single" w:sz="6" w:space="0" w:color="000000"/>
+            </w:tcBorders>
+          </w:tcPr>
+          <w:p>
+            <w:pPr>
+              <w:rPr>
+                <w:rFonts w:ascii="Arial" w:hAnsi="Arial" w:cs="Arial"/>
+                <w:sz w:val="18"/>
+                <w:szCs w:val="18"/>
+              </w:rPr>
+            </w:pPr>
+          </w:p>
+        </w:tc>
+        <w:tc>
+          <w:tcPr>
+            <w:tcW w:w="1170" w:type="dxa"/>
+            <w:tcBorders>
+              <w:top w:val="single" w:sz="6" w:space="0" w:color="000000"/>
+              <w:left w:val="single" w:sz="6" w:space="0" w:color="000000"/>
+              <w:bottom w:val="single" w:sz="6" w:space="0" w:color="000000"/>
+              <w:right w:val="single" w:sz="6" w:space="0" w:color="000000"/>
+            </w:tcBorders>
+            <w:noWrap/>
+          </w:tcPr>
+          <w:p>
+            <w:pPr>
+              <w:rPr>
+                <w:rFonts w:ascii="Arial" w:hAnsi="Arial" w:cs="Arial"/>
+                <w:sz w:val="18"/>
+                <w:szCs w:val="18"/>
+              </w:rPr>
+            </w:pPr>
+            <w:r>
+              <w:rPr>
+                <w:rFonts w:ascii="Arial" w:hAnsi="Arial" w:cs="Arial"/>
+                <w:sz w:val="18"/>
+                <w:szCs w:val="18"/>
+              </w:rPr>
+              <w:t>Not started</w:t>
+            </w:r>
+          </w:p>
+        </w:tc>
+        <w:tc>
+          <w:tcPr>
+            <w:tcW w:w="1080" w:type="dxa"/>
+            <w:tcBorders>
+              <w:top w:val="single" w:sz="6" w:space="0" w:color="000000"/>
+              <w:left w:val="single" w:sz="6" w:space="0" w:color="000000"/>
+              <w:bottom w:val="single" w:sz="6" w:space="0" w:color="000000"/>
+              <w:right w:val="single" w:sz="6" w:space="0" w:color="000000"/>
+            </w:tcBorders>
+            <w:noWrap/>
+          </w:tcPr>
+          <w:p>
+            <w:pPr>
+              <w:rPr>
+                <w:rFonts w:ascii="Arial" w:hAnsi="Arial" w:cs="Arial"/>
+                <w:sz w:val="18"/>
+                <w:szCs w:val="18"/>
+              </w:rPr>
+            </w:pPr>
+            <w:r>
+              <w:rPr>
+                <w:rFonts w:ascii="Arial" w:hAnsi="Arial" w:cs="Arial"/>
+                <w:sz w:val="18"/>
+                <w:szCs w:val="18"/>
+              </w:rPr>
+              <w:t>Michelle</w:t>
+            </w:r>
+          </w:p>
+        </w:tc>
+        <w:tc>
+          <w:tcPr>
+            <w:tcW w:w="1080" w:type="dxa"/>
+            <w:tcBorders>
+              <w:top w:val="single" w:sz="6" w:space="0" w:color="000000"/>
+              <w:left w:val="single" w:sz="6" w:space="0" w:color="000000"/>
+              <w:bottom w:val="single" w:sz="6" w:space="0" w:color="000000"/>
+              <w:right w:val="single" w:sz="6" w:space="0" w:color="000000"/>
+            </w:tcBorders>
+          </w:tcPr>
+          <w:p>
+            <w:pPr>
+              <w:widowControl/>
+              <w:spacing w:line="240" w:lineRule="auto"/>
+              <w:rPr>
+                <w:rFonts w:ascii="Arial" w:hAnsi="Arial" w:cs="Arial"/>
+                <w:sz w:val="18"/>
+                <w:szCs w:val="18"/>
+                <w:lang w:eastAsia="ja-JP"/>
+              </w:rPr>
+            </w:pPr>
+            <w:r>
+              <w:rPr>
+                <w:rFonts w:ascii="Arial" w:hAnsi="Arial" w:cs="Arial"/>
+                <w:sz w:val="18"/>
+                <w:szCs w:val="18"/>
+                <w:lang w:eastAsia="ja-JP"/>
+              </w:rPr>
+              <w:t>2</w:t>
+            </w:r>
+          </w:p>
+        </w:tc>
+        <w:tc>
+          <w:tcPr>
+            <w:tcW w:w="900" w:type="dxa"/>
+            <w:tcBorders>
+              <w:top w:val="single" w:sz="6" w:space="0" w:color="000000"/>
+              <w:left w:val="single" w:sz="6" w:space="0" w:color="000000"/>
+              <w:bottom w:val="single" w:sz="6" w:space="0" w:color="000000"/>
+              <w:right w:val="single" w:sz="6" w:space="0" w:color="000000"/>
+            </w:tcBorders>
+            <w:noWrap/>
+          </w:tcPr>
+          <w:p>
+            <w:pPr>
+              <w:rPr>
+                <w:rFonts w:ascii="Arial" w:hAnsi="Arial" w:cs="Arial"/>
+                <w:sz w:val="18"/>
+                <w:szCs w:val="18"/>
+              </w:rPr>
+            </w:pPr>
+            <w:r>
+              <w:rPr>
+                <w:rFonts w:ascii="Arial" w:hAnsi="Arial" w:cs="Arial"/>
+                <w:sz w:val="18"/>
+                <w:szCs w:val="18"/>
+              </w:rPr>
+              <w:t>0</w:t>
+            </w:r>
+          </w:p>
+        </w:tc>
+        <w:tc>
+          <w:tcPr>
+            <w:tcW w:w="1136" w:type="dxa"/>
+            <w:tcBorders>
+              <w:top w:val="single" w:sz="6" w:space="0" w:color="000000"/>
+              <w:left w:val="single" w:sz="6" w:space="0" w:color="000000"/>
+              <w:bottom w:val="single" w:sz="6" w:space="0" w:color="000000"/>
+              <w:right w:val="single" w:sz="4" w:space="0" w:color="000000"/>
+            </w:tcBorders>
+            <w:noWrap/>
+          </w:tcPr>
+          <w:p>
+            <w:pPr>
+              <w:rPr>
+                <w:rFonts w:ascii="Arial" w:hAnsi="Arial" w:cs="Arial"/>
+                <w:sz w:val="18"/>
+                <w:szCs w:val="18"/>
+              </w:rPr>
+            </w:pPr>
+            <w:r>
+              <w:rPr>
+                <w:rFonts w:ascii="Arial" w:hAnsi="Arial" w:cs="Arial"/>
+                <w:sz w:val="18"/>
+                <w:szCs w:val="18"/>
+              </w:rPr>
+              <w:t>2</w:t>
+            </w:r>
+          </w:p>
+        </w:tc>
+      </w:tr>
+      <w:tr>
+        <w:trPr>
+          <w:trHeight w:val="191"/>
+        </w:trPr>
+        <w:tc>
+          <w:tcPr>
+            <w:tcW w:w="711" w:type="dxa"/>
+            <w:tcBorders>
+              <w:top w:val="single" w:sz="6" w:space="0" w:color="000000"/>
+              <w:left w:val="single" w:sz="4" w:space="0" w:color="000000"/>
+              <w:bottom w:val="single" w:sz="6" w:space="0" w:color="000000"/>
+              <w:right w:val="single" w:sz="6" w:space="0" w:color="000000"/>
+            </w:tcBorders>
+          </w:tcPr>
+          <w:p>
+            <w:pPr>
+              <w:widowControl/>
+              <w:spacing w:line="240" w:lineRule="auto"/>
+              <w:rPr>
+                <w:rFonts w:ascii="Arial" w:hAnsi="Arial" w:cs="Arial"/>
+                <w:sz w:val="18"/>
+                <w:szCs w:val="18"/>
+                <w:lang w:eastAsia="ja-JP"/>
+              </w:rPr>
+            </w:pPr>
+            <w:r>
+              <w:rPr>
+                <w:rFonts w:ascii="Arial" w:hAnsi="Arial" w:cs="Arial"/>
+                <w:sz w:val="18"/>
+                <w:szCs w:val="18"/>
+                <w:lang w:eastAsia="ja-JP"/>
+              </w:rPr>
+              <w:t>5.1</w:t>
+            </w:r>
+          </w:p>
+        </w:tc>
+        <w:tc>
+          <w:tcPr>
+            <w:tcW w:w="2378" w:type="dxa"/>
+            <w:tcBorders>
+              <w:top w:val="single" w:sz="6" w:space="0" w:color="000000"/>
+              <w:left w:val="single" w:sz="6" w:space="0" w:color="000000"/>
+              <w:bottom w:val="single" w:sz="6" w:space="0" w:color="000000"/>
+              <w:right w:val="single" w:sz="6" w:space="0" w:color="000000"/>
+            </w:tcBorders>
+            <w:noWrap/>
+          </w:tcPr>
+          <w:p>
+            <w:pPr>
+              <w:rPr>
+                <w:rFonts w:ascii="Arial" w:hAnsi="Arial" w:cs="Arial"/>
+                <w:sz w:val="18"/>
+                <w:szCs w:val="18"/>
+              </w:rPr>
+            </w:pPr>
+            <w:r>
+              <w:rPr>
+                <w:rFonts w:ascii="Arial" w:hAnsi="Arial" w:cs="Arial"/>
+                <w:sz w:val="18"/>
+                <w:szCs w:val="18"/>
+              </w:rPr>
+              <w:t>Past iteration plan review</w:t>
+            </w:r>
+          </w:p>
+        </w:tc>
+        <w:tc>
+          <w:tcPr>
+            <w:tcW w:w="2510" w:type="dxa"/>
+            <w:tcBorders>
+              <w:top w:val="single" w:sz="6" w:space="0" w:color="000000"/>
+              <w:left w:val="single" w:sz="6" w:space="0" w:color="000000"/>
+              <w:bottom w:val="single" w:sz="6" w:space="0" w:color="000000"/>
+              <w:right w:val="single" w:sz="6" w:space="0" w:color="000000"/>
+            </w:tcBorders>
+          </w:tcPr>
+          <w:p>
+            <w:pPr>
+              <w:rPr>
+                <w:rFonts w:ascii="Arial" w:hAnsi="Arial" w:cs="Arial"/>
+                <w:sz w:val="18"/>
+                <w:szCs w:val="18"/>
+              </w:rPr>
+            </w:pPr>
+            <w:r>
+              <w:rPr>
+                <w:rFonts w:ascii="Arial" w:hAnsi="Arial" w:cs="Arial"/>
+                <w:sz w:val="18"/>
+                <w:szCs w:val="18"/>
+              </w:rPr>
+              <w:t xml:space="preserve">Team to go through past </w:t>
+            </w:r>
+            <w:r>
+              <w:rPr>
+                <w:rFonts w:ascii="Arial" w:hAnsi="Arial" w:cs="Arial"/>
+                <w:sz w:val="18"/>
+                <w:szCs w:val="18"/>
+              </w:rPr>
+              <w:lastRenderedPageBreak/>
+              <w:t xml:space="preserve">iteration plans </w:t>
+            </w:r>
+            <w:r>
+              <w:rPr>
+                <w:rFonts w:ascii="Arial" w:hAnsi="Arial" w:cs="Arial"/>
+                <w:sz w:val="18"/>
+                <w:szCs w:val="18"/>
+              </w:rPr>
+              <w:t>–</w:t>
+            </w:r>
+            <w:r>
+              <w:rPr>
+                <w:rFonts w:ascii="Arial" w:hAnsi="Arial" w:cs="Arial"/>
+                <w:sz w:val="18"/>
+                <w:szCs w:val="18"/>
+              </w:rPr>
+              <w:t xml:space="preserve"> update progress and provide evidence of work</w:t>
+            </w:r>
+            <w:r>
+              <w:rPr>
+                <w:rFonts w:ascii="Arial" w:hAnsi="Arial" w:cs="Arial"/>
+                <w:sz w:val="18"/>
+                <w:szCs w:val="18"/>
+              </w:rPr>
+              <w:t xml:space="preserve"> where needed.</w:t>
+            </w:r>
+          </w:p>
+        </w:tc>
+        <w:tc>
+          <w:tcPr>
+            <w:tcW w:w="1170" w:type="dxa"/>
+            <w:tcBorders>
+              <w:top w:val="single" w:sz="6" w:space="0" w:color="000000"/>
+              <w:left w:val="single" w:sz="6" w:space="0" w:color="000000"/>
+              <w:bottom w:val="single" w:sz="6" w:space="0" w:color="000000"/>
+              <w:right w:val="single" w:sz="6" w:space="0" w:color="000000"/>
+            </w:tcBorders>
+            <w:noWrap/>
+          </w:tcPr>
+          <w:p>
+            <w:pPr>
+              <w:rPr>
+                <w:rFonts w:ascii="Arial" w:hAnsi="Arial" w:cs="Arial"/>
+                <w:sz w:val="18"/>
+                <w:szCs w:val="18"/>
+              </w:rPr>
+            </w:pPr>
+            <w:r>
+              <w:rPr>
+                <w:rFonts w:ascii="Arial" w:hAnsi="Arial" w:cs="Arial"/>
+                <w:sz w:val="18"/>
+                <w:szCs w:val="18"/>
+              </w:rPr>
+              <w:lastRenderedPageBreak/>
+              <w:t>Not started</w:t>
+            </w:r>
+          </w:p>
+        </w:tc>
+        <w:tc>
+          <w:tcPr>
+            <w:tcW w:w="1080" w:type="dxa"/>
+            <w:tcBorders>
+              <w:top w:val="single" w:sz="6" w:space="0" w:color="000000"/>
+              <w:left w:val="single" w:sz="6" w:space="0" w:color="000000"/>
+              <w:bottom w:val="single" w:sz="6" w:space="0" w:color="000000"/>
+              <w:right w:val="single" w:sz="6" w:space="0" w:color="000000"/>
+            </w:tcBorders>
+            <w:noWrap/>
+          </w:tcPr>
+          <w:p>
+            <w:pPr>
+              <w:rPr>
+                <w:rFonts w:ascii="Arial" w:hAnsi="Arial" w:cs="Arial"/>
+                <w:sz w:val="18"/>
+                <w:szCs w:val="18"/>
+              </w:rPr>
+            </w:pPr>
+            <w:r>
+              <w:rPr>
+                <w:rFonts w:ascii="Arial" w:hAnsi="Arial" w:cs="Arial"/>
+                <w:sz w:val="18"/>
+                <w:szCs w:val="18"/>
+              </w:rPr>
+              <w:t>All</w:t>
+            </w:r>
+          </w:p>
+        </w:tc>
+        <w:tc>
+          <w:tcPr>
+            <w:tcW w:w="1080" w:type="dxa"/>
+            <w:tcBorders>
+              <w:top w:val="single" w:sz="6" w:space="0" w:color="000000"/>
+              <w:left w:val="single" w:sz="6" w:space="0" w:color="000000"/>
+              <w:bottom w:val="single" w:sz="6" w:space="0" w:color="000000"/>
+              <w:right w:val="single" w:sz="6" w:space="0" w:color="000000"/>
+            </w:tcBorders>
+          </w:tcPr>
+          <w:p>
+            <w:pPr>
+              <w:widowControl/>
+              <w:spacing w:line="240" w:lineRule="auto"/>
+              <w:rPr>
+                <w:rFonts w:ascii="Arial" w:hAnsi="Arial" w:cs="Arial"/>
+                <w:sz w:val="18"/>
+                <w:szCs w:val="18"/>
+                <w:lang w:eastAsia="ja-JP"/>
+              </w:rPr>
+            </w:pPr>
+            <w:r>
+              <w:rPr>
+                <w:rFonts w:ascii="Arial" w:hAnsi="Arial" w:cs="Arial"/>
+                <w:sz w:val="18"/>
+                <w:szCs w:val="18"/>
+                <w:lang w:eastAsia="ja-JP"/>
+              </w:rPr>
+              <w:t>5</w:t>
+            </w:r>
+          </w:p>
+        </w:tc>
+        <w:tc>
+          <w:tcPr>
+            <w:tcW w:w="900" w:type="dxa"/>
+            <w:tcBorders>
+              <w:top w:val="single" w:sz="6" w:space="0" w:color="000000"/>
+              <w:left w:val="single" w:sz="6" w:space="0" w:color="000000"/>
+              <w:bottom w:val="single" w:sz="6" w:space="0" w:color="000000"/>
+              <w:right w:val="single" w:sz="6" w:space="0" w:color="000000"/>
+            </w:tcBorders>
+            <w:noWrap/>
+          </w:tcPr>
+          <w:p>
+            <w:pPr>
+              <w:rPr>
+                <w:rFonts w:ascii="Arial" w:hAnsi="Arial" w:cs="Arial"/>
+                <w:sz w:val="18"/>
+                <w:szCs w:val="18"/>
+              </w:rPr>
+            </w:pPr>
+            <w:r>
+              <w:rPr>
+                <w:rFonts w:ascii="Arial" w:hAnsi="Arial" w:cs="Arial"/>
+                <w:sz w:val="18"/>
+                <w:szCs w:val="18"/>
+              </w:rPr>
+              <w:t>0</w:t>
+            </w:r>
+          </w:p>
+        </w:tc>
+        <w:tc>
+          <w:tcPr>
+            <w:tcW w:w="1136" w:type="dxa"/>
+            <w:tcBorders>
+              <w:top w:val="single" w:sz="6" w:space="0" w:color="000000"/>
+              <w:left w:val="single" w:sz="6" w:space="0" w:color="000000"/>
+              <w:bottom w:val="single" w:sz="6" w:space="0" w:color="000000"/>
+              <w:right w:val="single" w:sz="4" w:space="0" w:color="000000"/>
+            </w:tcBorders>
+            <w:noWrap/>
+          </w:tcPr>
+          <w:p>
+            <w:pPr>
+              <w:rPr>
+                <w:rFonts w:ascii="Arial" w:hAnsi="Arial" w:cs="Arial"/>
+                <w:sz w:val="18"/>
+                <w:szCs w:val="18"/>
+              </w:rPr>
+            </w:pPr>
+            <w:r>
+              <w:rPr>
+                <w:rFonts w:ascii="Arial" w:hAnsi="Arial" w:cs="Arial"/>
+                <w:sz w:val="18"/>
+                <w:szCs w:val="18"/>
+              </w:rPr>
+              <w:t>5</w:t>
+            </w:r>
+          </w:p>
+        </w:tc>
+      </w:tr>
+      <w:tr>
+        <w:trPr>
+          <w:trHeight w:val="191"/>
+        </w:trPr>
+        <w:tc>
+          <w:tcPr>
+            <w:tcW w:w="711" w:type="dxa"/>
+            <w:tcBorders>
+              <w:top w:val="single" w:sz="6" w:space="0" w:color="000000"/>
+              <w:left w:val="single" w:sz="4" w:space="0" w:color="000000"/>
+              <w:bottom w:val="single" w:sz="6" w:space="0" w:color="000000"/>
+              <w:right w:val="single" w:sz="6" w:space="0" w:color="000000"/>
+            </w:tcBorders>
+          </w:tcPr>
+          <w:p>
+            <w:pPr>
+              <w:widowControl/>
+              <w:spacing w:line="240" w:lineRule="auto"/>
+              <w:rPr>
+                <w:rFonts w:ascii="Arial" w:hAnsi="Arial" w:cs="Arial"/>
+                <w:sz w:val="18"/>
+                <w:szCs w:val="18"/>
+                <w:lang w:eastAsia="ja-JP"/>
+              </w:rPr>
+            </w:pPr>
+            <w:r>
+              <w:rPr>
+                <w:rFonts w:ascii="Arial" w:hAnsi="Arial" w:cs="Arial"/>
+                <w:sz w:val="18"/>
+                <w:szCs w:val="18"/>
+                <w:lang w:eastAsia="ja-JP"/>
+              </w:rPr>
+              <w:t>6.0</w:t>
+            </w:r>
+          </w:p>
+        </w:tc>
+        <w:tc>
+          <w:tcPr>
+            <w:tcW w:w="2378" w:type="dxa"/>
+            <w:tcBorders>
+              <w:top w:val="single" w:sz="6" w:space="0" w:color="000000"/>
+              <w:left w:val="single" w:sz="6" w:space="0" w:color="000000"/>
+              <w:bottom w:val="single" w:sz="6" w:space="0" w:color="000000"/>
+              <w:right w:val="single" w:sz="6" w:space="0" w:color="000000"/>
+            </w:tcBorders>
+            <w:noWrap/>
+          </w:tcPr>
+          <w:p>
+            <w:pPr>
+              <w:rPr>
+                <w:rFonts w:ascii="Arial" w:hAnsi="Arial" w:cs="Arial"/>
+                <w:sz w:val="18"/>
+                <w:szCs w:val="18"/>
+              </w:rPr>
+            </w:pPr>
+            <w:r>
+              <w:rPr>
+                <w:rFonts w:ascii="Arial" w:hAnsi="Arial" w:cs="Arial"/>
+                <w:sz w:val="18"/>
+                <w:szCs w:val="18"/>
+              </w:rPr>
+              <w:t>Unity hierarchy clean up</w:t>
+            </w:r>
+          </w:p>
+        </w:tc>
+        <w:tc>
+          <w:tcPr>
+            <w:tcW w:w="2510" w:type="dxa"/>
+            <w:tcBorders>
+              <w:top w:val="single" w:sz="6" w:space="0" w:color="000000"/>
+              <w:left w:val="single" w:sz="6" w:space="0" w:color="000000"/>
+              <w:bottom w:val="single" w:sz="6" w:space="0" w:color="000000"/>
+              <w:right w:val="single" w:sz="6" w:space="0" w:color="000000"/>
+            </w:tcBorders>
+          </w:tcPr>
+          <w:p>
+            <w:pPr>
+              <w:rPr>
+                <w:rFonts w:ascii="Arial" w:hAnsi="Arial" w:cs="Arial"/>
+                <w:sz w:val="18"/>
+                <w:szCs w:val="18"/>
+              </w:rPr>
+            </w:pPr>
+            <w:r>
+              <w:rPr>
+                <w:rFonts w:ascii="Arial" w:hAnsi="Arial" w:cs="Arial"/>
+                <w:sz w:val="18"/>
+                <w:szCs w:val="18"/>
+              </w:rPr>
+              <w:t>Charnes to go through menu, login, leaderboard, result, submit question scenes and clean up hierarchy to reduce confusion</w:t>
+            </w:r>
+          </w:p>
+        </w:tc>
+        <w:tc>
+          <w:tcPr>
+            <w:tcW w:w="1170" w:type="dxa"/>
+            <w:tcBorders>
+              <w:top w:val="single" w:sz="6" w:space="0" w:color="000000"/>
+              <w:left w:val="single" w:sz="6" w:space="0" w:color="000000"/>
+              <w:bottom w:val="single" w:sz="6" w:space="0" w:color="000000"/>
+              <w:right w:val="single" w:sz="6" w:space="0" w:color="000000"/>
+            </w:tcBorders>
+            <w:noWrap/>
+          </w:tcPr>
+          <w:p>
+            <w:pPr>
+              <w:rPr>
+                <w:rFonts w:ascii="Arial" w:hAnsi="Arial" w:cs="Arial"/>
+                <w:sz w:val="18"/>
+                <w:szCs w:val="18"/>
+              </w:rPr>
+            </w:pPr>
+            <w:hyperlink r:id="rId14" w:history="1">
               <w:r>
                 <w:rPr>
                   <w:rStyle w:val="Hyperlink"/>
@@ -7331,6 +7526,44 @@
               </w:r>
             </w:hyperlink>
           </w:p>
+          <w:p>
+            <w:pPr>
+              <w:rPr>
+                <w:rFonts w:ascii="Arial" w:hAnsi="Arial" w:cs="Arial"/>
+                <w:sz w:val="18"/>
+                <w:szCs w:val="18"/>
+              </w:rPr>
+            </w:pPr>
+            <w:hyperlink r:id="rId15" w:history="1">
+              <w:r>
+                <w:rPr>
+                  <w:rStyle w:val="Hyperlink"/>
+                  <w:rFonts w:ascii="Arial" w:hAnsi="Arial" w:cs="Arial"/>
+                  <w:sz w:val="18"/>
+                  <w:szCs w:val="18"/>
+                </w:rPr>
+                <w:t>Comp</w:t>
+              </w:r>
+              <w:r>
+                <w:rPr>
+                  <w:rStyle w:val="Hyperlink"/>
+                  <w:rFonts w:ascii="Arial" w:hAnsi="Arial" w:cs="Arial"/>
+                  <w:sz w:val="18"/>
+                  <w:szCs w:val="18"/>
+                </w:rPr>
+                <w:t>l</w:t>
+              </w:r>
+              <w:r>
+                <w:rPr>
+                  <w:rStyle w:val="Hyperlink"/>
+                  <w:rFonts w:ascii="Arial" w:hAnsi="Arial" w:cs="Arial"/>
+                  <w:sz w:val="18"/>
+                  <w:szCs w:val="18"/>
+                </w:rPr>
+                <w:t>ete</w:t>
+              </w:r>
+            </w:hyperlink>
+          </w:p>
         </w:tc>
         <w:tc>
           <w:tcPr>
@@ -7565,16 +7798,18 @@
                 <w:szCs w:val="18"/>
               </w:rPr>
             </w:pPr>
-            <w:r>
-              <w:rPr>
-                <w:rFonts w:ascii="Arial" w:hAnsi="Arial" w:cs="Arial"/>
-                <w:color w:val="FF0000"/>
-                <w:sz w:val="18"/>
-                <w:szCs w:val="18"/>
-                <w:lang w:eastAsia="ja-JP"/>
-              </w:rPr>
-              <w:t>In Progress</w:t>
-            </w:r>
+            <w:hyperlink r:id="rId16" w:history="1">
+              <w:r>
+                <w:rPr>
+                  <w:rStyle w:val="Hyperlink"/>
+                  <w:rFonts w:ascii="Arial" w:hAnsi="Arial" w:cs="Arial"/>
+                  <w:sz w:val="18"/>
+                  <w:szCs w:val="18"/>
+                  <w:lang w:eastAsia="ja-JP"/>
+                </w:rPr>
+                <w:t>Complete</w:t>
+              </w:r>
+            </w:hyperlink>
           </w:p>
         </w:tc>
         <w:tc>
@@ -7663,12 +7898,260 @@
                 <w:sz w:val="18"/>
                 <w:szCs w:val="18"/>
               </w:rPr>
+              <w:t>5</w:t>
+            </w:r>
+          </w:p>
+        </w:tc>
+        <w:tc>
+          <w:tcPr>
+            <w:tcW w:w="1136" w:type="dxa"/>
+            <w:tcBorders>
+              <w:top w:val="single" w:sz="6" w:space="0" w:color="000000"/>
+              <w:left w:val="single" w:sz="6" w:space="0" w:color="000000"/>
+              <w:bottom w:val="single" w:sz="6" w:space="0" w:color="000000"/>
+              <w:right w:val="single" w:sz="4" w:space="0" w:color="000000"/>
+            </w:tcBorders>
+            <w:noWrap/>
+          </w:tcPr>
+          <w:p>
+            <w:pPr>
+              <w:rPr>
+                <w:rFonts w:ascii="Arial" w:hAnsi="Arial" w:cs="Arial"/>
+                <w:sz w:val="18"/>
+                <w:szCs w:val="18"/>
+              </w:rPr>
+            </w:pPr>
+            <w:r>
+              <w:rPr>
+                <w:rFonts w:ascii="Arial" w:hAnsi="Arial" w:cs="Arial"/>
+                <w:sz w:val="18"/>
+                <w:szCs w:val="18"/>
+              </w:rPr>
+              <w:t>0</w:t>
+            </w:r>
+          </w:p>
+        </w:tc>
+      </w:tr>
+      <w:tr>
+        <w:trPr>
+          <w:trHeight w:val="191"/>
+        </w:trPr>
+        <w:tc>
+          <w:tcPr>
+            <w:tcW w:w="711" w:type="dxa"/>
+            <w:tcBorders>
+              <w:top w:val="single" w:sz="6" w:space="0" w:color="000000"/>
+              <w:left w:val="single" w:sz="4" w:space="0" w:color="000000"/>
+              <w:bottom w:val="single" w:sz="6" w:space="0" w:color="000000"/>
+              <w:right w:val="single" w:sz="6" w:space="0" w:color="000000"/>
+            </w:tcBorders>
+          </w:tcPr>
+          <w:p>
+            <w:pPr>
+              <w:widowControl/>
+              <w:spacing w:line="240" w:lineRule="auto"/>
+              <w:rPr>
+                <w:rFonts w:ascii="Arial" w:hAnsi="Arial" w:cs="Arial"/>
+                <w:sz w:val="18"/>
+                <w:szCs w:val="18"/>
+                <w:lang w:eastAsia="ja-JP"/>
+              </w:rPr>
+            </w:pPr>
+            <w:r>
+              <w:rPr>
+                <w:rFonts w:ascii="Arial" w:hAnsi="Arial" w:cs="Arial"/>
+                <w:sz w:val="18"/>
+                <w:szCs w:val="18"/>
+                <w:lang w:eastAsia="ja-JP"/>
+              </w:rPr>
+              <w:t>8.0</w:t>
+            </w:r>
+          </w:p>
+        </w:tc>
+        <w:tc>
+          <w:tcPr>
+            <w:tcW w:w="2378" w:type="dxa"/>
+            <w:tcBorders>
+              <w:top w:val="single" w:sz="6" w:space="0" w:color="000000"/>
+              <w:left w:val="single" w:sz="6" w:space="0" w:color="000000"/>
+              <w:bottom w:val="single" w:sz="6" w:space="0" w:color="000000"/>
+              <w:right w:val="single" w:sz="6" w:space="0" w:color="000000"/>
+            </w:tcBorders>
+            <w:noWrap/>
+          </w:tcPr>
+          <w:p>
+            <w:pPr>
+              <w:rPr>
+                <w:rFonts w:ascii="Arial" w:hAnsi="Arial" w:cs="Arial"/>
+                <w:sz w:val="18"/>
+                <w:szCs w:val="18"/>
+              </w:rPr>
+            </w:pPr>
+            <w:r>
+              <w:rPr>
+                <w:rFonts w:ascii="Arial" w:hAnsi="Arial" w:cs="Arial"/>
+                <w:sz w:val="18"/>
+                <w:szCs w:val="18"/>
+              </w:rPr>
+              <w:t>Submit question validation</w:t>
+            </w:r>
+          </w:p>
+        </w:tc>
+        <w:tc>
+          <w:tcPr>
+            <w:tcW w:w="2510" w:type="dxa"/>
+            <w:tcBorders>
+              <w:top w:val="single" w:sz="6" w:space="0" w:color="000000"/>
+              <w:left w:val="single" w:sz="6" w:space="0" w:color="000000"/>
+              <w:bottom w:val="single" w:sz="6" w:space="0" w:color="000000"/>
+              <w:right w:val="single" w:sz="6" w:space="0" w:color="000000"/>
+            </w:tcBorders>
+          </w:tcPr>
+          <w:p>
+            <w:pPr>
+              <w:rPr>
+                <w:rFonts w:ascii="Arial" w:hAnsi="Arial" w:cs="Arial"/>
+                <w:sz w:val="18"/>
+                <w:szCs w:val="18"/>
+              </w:rPr>
+            </w:pPr>
+            <w:r>
+              <w:rPr>
+                <w:rFonts w:ascii="Arial" w:hAnsi="Arial" w:cs="Arial"/>
+                <w:sz w:val="18"/>
+                <w:szCs w:val="18"/>
+              </w:rPr>
+              <w:t>Charnes to valid user input for question submission</w:t>
+            </w:r>
+          </w:p>
+        </w:tc>
+        <w:tc>
+          <w:tcPr>
+            <w:tcW w:w="1170" w:type="dxa"/>
+            <w:tcBorders>
+              <w:top w:val="single" w:sz="6" w:space="0" w:color="000000"/>
+              <w:left w:val="single" w:sz="6" w:space="0" w:color="000000"/>
+              <w:bottom w:val="single" w:sz="6" w:space="0" w:color="000000"/>
+              <w:right w:val="single" w:sz="6" w:space="0" w:color="000000"/>
+            </w:tcBorders>
+            <w:noWrap/>
+          </w:tcPr>
+          <w:p>
+            <w:pPr>
+              <w:rPr>
+                <w:rFonts w:ascii="Arial" w:hAnsi="Arial" w:cs="Arial"/>
+                <w:color w:val="FF0000"/>
+                <w:sz w:val="18"/>
+                <w:szCs w:val="18"/>
+                <w:lang w:eastAsia="ja-JP"/>
+              </w:rPr>
+            </w:pPr>
+            <w:hyperlink r:id="rId17" w:history="1">
+              <w:r>
+                <w:rPr>
+                  <w:rStyle w:val="Hyperlink"/>
+                  <w:rFonts w:ascii="Arial" w:hAnsi="Arial" w:cs="Arial"/>
+                  <w:sz w:val="18"/>
+                  <w:szCs w:val="18"/>
+                  <w:lang w:eastAsia="ja-JP"/>
+                </w:rPr>
+                <w:t>Complete</w:t>
+              </w:r>
+            </w:hyperlink>
+          </w:p>
+        </w:tc>
+        <w:tc>
+          <w:tcPr>
+            <w:tcW w:w="1080" w:type="dxa"/>
+            <w:tcBorders>
+              <w:top w:val="single" w:sz="6" w:space="0" w:color="000000"/>
+              <w:left w:val="single" w:sz="6" w:space="0" w:color="000000"/>
+              <w:bottom w:val="single" w:sz="6" w:space="0" w:color="000000"/>
+              <w:right w:val="single" w:sz="6" w:space="0" w:color="000000"/>
+            </w:tcBorders>
+            <w:noWrap/>
+          </w:tcPr>
+          <w:p>
+            <w:pPr>
+              <w:rPr>
+                <w:rFonts w:ascii="Arial" w:hAnsi="Arial" w:cs="Arial"/>
+                <w:sz w:val="18"/>
+                <w:szCs w:val="18"/>
+              </w:rPr>
+            </w:pPr>
+            <w:r>
+              <w:rPr>
+                <w:rFonts w:ascii="Arial" w:hAnsi="Arial" w:cs="Arial"/>
+                <w:sz w:val="18"/>
+                <w:szCs w:val="18"/>
+              </w:rPr>
+              <w:t>Charnes</w:t>
+            </w:r>
+          </w:p>
+        </w:tc>
+        <w:tc>
+          <w:tcPr>
+            <w:tcW w:w="1080" w:type="dxa"/>
+            <w:tcBorders>
+              <w:top w:val="single" w:sz="6" w:space="0" w:color="000000"/>
+              <w:left w:val="single" w:sz="6" w:space="0" w:color="000000"/>
+              <w:bottom w:val="single" w:sz="6" w:space="0" w:color="000000"/>
+              <w:right w:val="single" w:sz="6" w:space="0" w:color="000000"/>
+            </w:tcBorders>
+          </w:tcPr>
+          <w:p>
+            <w:pPr>
+              <w:widowControl/>
+              <w:spacing w:line="240" w:lineRule="auto"/>
+              <w:rPr>
+                <w:rFonts w:ascii="Arial" w:hAnsi="Arial" w:cs="Arial"/>
+                <w:sz w:val="18"/>
+                <w:szCs w:val="18"/>
+                <w:lang w:eastAsia="ja-JP"/>
+              </w:rPr>
+            </w:pPr>
+            <w:r>
+              <w:rPr>
+                <w:rFonts w:ascii="Arial" w:hAnsi="Arial" w:cs="Arial"/>
+                <w:sz w:val="18"/>
+                <w:szCs w:val="18"/>
+                <w:lang w:eastAsia="ja-JP"/>
+              </w:rPr>
               <w:t>2</w:t>
             </w:r>
           </w:p>
         </w:tc>
         <w:tc>
           <w:tcPr>
+            <w:tcW w:w="900" w:type="dxa"/>
+            <w:tcBorders>
+              <w:top w:val="single" w:sz="6" w:space="0" w:color="000000"/>
+              <w:left w:val="single" w:sz="6" w:space="0" w:color="000000"/>
+              <w:bottom w:val="single" w:sz="6" w:space="0" w:color="000000"/>
+              <w:right w:val="single" w:sz="6" w:space="0" w:color="000000"/>
+            </w:tcBorders>
+            <w:noWrap/>
+          </w:tcPr>
+          <w:p>
+            <w:pPr>
+              <w:rPr>
+                <w:rFonts w:ascii="Arial" w:hAnsi="Arial" w:cs="Arial"/>
+                <w:sz w:val="18"/>
+                <w:szCs w:val="18"/>
+              </w:rPr>
+            </w:pPr>
+            <w:r>
+              <w:rPr>
+                <w:rFonts w:ascii="Arial" w:hAnsi="Arial" w:cs="Arial"/>
+                <w:sz w:val="18"/>
+                <w:szCs w:val="18"/>
+              </w:rPr>
+              <w:t>2</w:t>
+            </w:r>
+          </w:p>
+        </w:tc>
+        <w:tc>
+          <w:tcPr>
             <w:tcW w:w="1136" w:type="dxa"/>
             <w:tcBorders>
               <w:top w:val="single" w:sz="6" w:space="0" w:color="000000"/>
@@ -7692,7 +8175,7 @@
                 <w:sz w:val="18"/>
                 <w:szCs w:val="18"/>
               </w:rPr>
-              <w:t>3</w:t>
+              <w:t>0</w:t>
             </w:r>
           </w:p>
         </w:tc>

</xml_diff>

<commit_message>
Update after team meeting
</commit_message>
<xml_diff>
--- a/Iteration Plan 6.docx
+++ b/Iteration Plan 6.docx
@@ -5493,7 +5493,7 @@
                 <w:szCs w:val="18"/>
               </w:rPr>
             </w:pPr>
-            <w:hyperlink r:id="rId11" w:history="1">
+            <w:hyperlink r:id="rId11" w:anchor="diff-86d424f7aa0e0d8d8ea69d6f936d369f" w:history="1">
               <w:r>
                 <w:rPr>
                   <w:rStyle w:val="Hyperlink"/>
@@ -5747,8 +5747,8 @@
                 <w:szCs w:val="18"/>
               </w:rPr>
             </w:pPr>
-            <w:hyperlink r:id="rId12" w:history="1">
-              <w:hyperlink r:id="rId13" w:history="1">
+            <w:hyperlink r:id="rId12" w:anchor="diff-86d424f7aa0e0d8d8ea69d6f936d369f" w:history="1">
+              <w:hyperlink r:id="rId13" w:anchor="diff-86d424f7aa0e0d8d8ea69d6f936d369f" w:history="1">
                 <w:r>
                   <w:rPr>
                     <w:rStyle w:val="Hyperlink"/>
@@ -6026,7 +6026,7 @@
                 <w:sz w:val="18"/>
                 <w:szCs w:val="18"/>
               </w:rPr>
-              <w:t>In progress</w:t>
+              <w:t>Complete</w:t>
             </w:r>
           </w:p>
         </w:tc>
@@ -6268,7 +6268,7 @@
                 <w:sz w:val="18"/>
                 <w:szCs w:val="18"/>
               </w:rPr>
-              <w:t>In progress</w:t>
+              <w:t>Complete</w:t>
             </w:r>
           </w:p>
         </w:tc>
@@ -6510,7 +6510,7 @@
                 <w:sz w:val="18"/>
                 <w:szCs w:val="18"/>
               </w:rPr>
-              <w:t>Not started</w:t>
+              <w:t>Suspended</w:t>
             </w:r>
           </w:p>
         </w:tc>
@@ -6752,7 +6752,7 @@
                 <w:sz w:val="18"/>
                 <w:szCs w:val="18"/>
               </w:rPr>
-              <w:t>Not started</w:t>
+              <w:t>Suspended</w:t>
             </w:r>
           </w:p>
         </w:tc>
@@ -7002,7 +7002,7 @@
                 <w:sz w:val="18"/>
                 <w:szCs w:val="18"/>
               </w:rPr>
-              <w:t>Not started</w:t>
+              <w:t>Complete</w:t>
             </w:r>
           </w:p>
         </w:tc>
@@ -7092,36 +7092,36 @@
                 <w:sz w:val="18"/>
                 <w:szCs w:val="18"/>
               </w:rPr>
+              <w:t>2</w:t>
+            </w:r>
+          </w:p>
+        </w:tc>
+        <w:tc>
+          <w:tcPr>
+            <w:tcW w:w="1136" w:type="dxa"/>
+            <w:tcBorders>
+              <w:top w:val="single" w:sz="6" w:space="0" w:color="000000"/>
+              <w:left w:val="single" w:sz="6" w:space="0" w:color="000000"/>
+              <w:bottom w:val="single" w:sz="6" w:space="0" w:color="000000"/>
+              <w:right w:val="single" w:sz="4" w:space="0" w:color="000000"/>
+            </w:tcBorders>
+            <w:noWrap/>
+          </w:tcPr>
+          <w:p>
+            <w:pPr>
+              <w:rPr>
+                <w:rFonts w:ascii="Arial" w:hAnsi="Arial" w:cs="Arial"/>
+                <w:sz w:val="18"/>
+                <w:szCs w:val="18"/>
+              </w:rPr>
+            </w:pPr>
+            <w:r>
+              <w:rPr>
+                <w:rFonts w:ascii="Arial" w:hAnsi="Arial" w:cs="Arial"/>
+                <w:sz w:val="18"/>
+                <w:szCs w:val="18"/>
+              </w:rPr>
               <w:t>0</w:t>
-            </w:r>
-          </w:p>
-        </w:tc>
-        <w:tc>
-          <w:tcPr>
-            <w:tcW w:w="1136" w:type="dxa"/>
-            <w:tcBorders>
-              <w:top w:val="single" w:sz="6" w:space="0" w:color="000000"/>
-              <w:left w:val="single" w:sz="6" w:space="0" w:color="000000"/>
-              <w:bottom w:val="single" w:sz="6" w:space="0" w:color="000000"/>
-              <w:right w:val="single" w:sz="4" w:space="0" w:color="000000"/>
-            </w:tcBorders>
-            <w:noWrap/>
-          </w:tcPr>
-          <w:p>
-            <w:pPr>
-              <w:rPr>
-                <w:rFonts w:ascii="Arial" w:hAnsi="Arial" w:cs="Arial"/>
-                <w:sz w:val="18"/>
-                <w:szCs w:val="18"/>
-              </w:rPr>
-            </w:pPr>
-            <w:r>
-              <w:rPr>
-                <w:rFonts w:ascii="Arial" w:hAnsi="Arial" w:cs="Arial"/>
-                <w:sz w:val="18"/>
-                <w:szCs w:val="18"/>
-              </w:rPr>
-              <w:t>2</w:t>
             </w:r>
           </w:p>
         </w:tc>
@@ -7158,7 +7158,16 @@
                 <w:szCs w:val="18"/>
                 <w:lang w:eastAsia="ja-JP"/>
               </w:rPr>
-              <w:t>5.1</w:t>
+              <w:t>5.</w:t>
+            </w:r>
+            <w:r>
+              <w:rPr>
+                <w:rFonts w:ascii="Arial" w:hAnsi="Arial" w:cs="Arial"/>
+                <w:sz w:val="18"/>
+                <w:szCs w:val="18"/>
+                <w:lang w:eastAsia="ja-JP"/>
+              </w:rPr>
+              <w:t>0</w:t>
             </w:r>
           </w:p>
         </w:tc>
@@ -7542,25 +7551,7 @@
                   <w:sz w:val="18"/>
                   <w:szCs w:val="18"/>
                 </w:rPr>
-                <w:t>Comp</w:t>
-              </w:r>
-              <w:r>
-                <w:rPr>
-                  <w:rStyle w:val="Hyperlink"/>
-                  <w:rFonts w:ascii="Arial" w:hAnsi="Arial" w:cs="Arial"/>
-                  <w:sz w:val="18"/>
-                  <w:szCs w:val="18"/>
-                </w:rPr>
-                <w:t>l</w:t>
-              </w:r>
-              <w:r>
-                <w:rPr>
-                  <w:rStyle w:val="Hyperlink"/>
-                  <w:rFonts w:ascii="Arial" w:hAnsi="Arial" w:cs="Arial"/>
-                  <w:sz w:val="18"/>
-                  <w:szCs w:val="18"/>
-                </w:rPr>
-                <w:t>ete</w:t>
+                <w:t>Complete</w:t>
               </w:r>
             </w:hyperlink>
           </w:p>
@@ -8046,7 +8037,7 @@
                 <w:lang w:eastAsia="ja-JP"/>
               </w:rPr>
             </w:pPr>
-            <w:hyperlink r:id="rId17" w:history="1">
+            <w:hyperlink r:id="rId17" w:anchor="diff-86d424f7aa0e0d8d8ea69d6f936d369f" w:history="1">
               <w:r>
                 <w:rPr>
                   <w:rStyle w:val="Hyperlink"/>
@@ -8180,7 +8171,512 @@
           </w:p>
         </w:tc>
       </w:tr>
+      <w:tr>
+        <w:trPr>
+          <w:trHeight w:val="191"/>
+        </w:trPr>
+        <w:tc>
+          <w:tcPr>
+            <w:tcW w:w="711" w:type="dxa"/>
+            <w:tcBorders>
+              <w:top w:val="single" w:sz="6" w:space="0" w:color="000000"/>
+              <w:left w:val="single" w:sz="4" w:space="0" w:color="000000"/>
+              <w:bottom w:val="single" w:sz="6" w:space="0" w:color="000000"/>
+              <w:right w:val="single" w:sz="6" w:space="0" w:color="000000"/>
+            </w:tcBorders>
+          </w:tcPr>
+          <w:p>
+            <w:pPr>
+              <w:widowControl/>
+              <w:spacing w:line="240" w:lineRule="auto"/>
+              <w:rPr>
+                <w:rFonts w:ascii="Arial" w:hAnsi="Arial" w:cs="Arial"/>
+                <w:sz w:val="18"/>
+                <w:szCs w:val="18"/>
+                <w:lang w:eastAsia="ja-JP"/>
+              </w:rPr>
+            </w:pPr>
+            <w:r>
+              <w:rPr>
+                <w:rFonts w:ascii="Arial" w:hAnsi="Arial" w:cs="Arial"/>
+                <w:sz w:val="18"/>
+                <w:szCs w:val="18"/>
+                <w:lang w:eastAsia="ja-JP"/>
+              </w:rPr>
+              <w:t>9.0</w:t>
+            </w:r>
+          </w:p>
+        </w:tc>
+        <w:tc>
+          <w:tcPr>
+            <w:tcW w:w="2378" w:type="dxa"/>
+            <w:tcBorders>
+              <w:top w:val="single" w:sz="6" w:space="0" w:color="000000"/>
+              <w:left w:val="single" w:sz="6" w:space="0" w:color="000000"/>
+              <w:bottom w:val="single" w:sz="6" w:space="0" w:color="000000"/>
+              <w:right w:val="single" w:sz="6" w:space="0" w:color="000000"/>
+            </w:tcBorders>
+            <w:noWrap/>
+          </w:tcPr>
+          <w:p>
+            <w:pPr>
+              <w:rPr>
+                <w:rFonts w:ascii="Arial" w:hAnsi="Arial" w:cs="Arial"/>
+                <w:sz w:val="18"/>
+                <w:szCs w:val="18"/>
+              </w:rPr>
+            </w:pPr>
+            <w:r>
+              <w:rPr>
+                <w:rFonts w:ascii="Arial" w:hAnsi="Arial" w:cs="Arial"/>
+                <w:sz w:val="18"/>
+                <w:szCs w:val="18"/>
+              </w:rPr>
+              <w:t>Fix question repeating during game</w:t>
+            </w:r>
+          </w:p>
+        </w:tc>
+        <w:tc>
+          <w:tcPr>
+            <w:tcW w:w="2510" w:type="dxa"/>
+            <w:tcBorders>
+              <w:top w:val="single" w:sz="6" w:space="0" w:color="000000"/>
+              <w:left w:val="single" w:sz="6" w:space="0" w:color="000000"/>
+              <w:bottom w:val="single" w:sz="6" w:space="0" w:color="000000"/>
+              <w:right w:val="single" w:sz="6" w:space="0" w:color="000000"/>
+            </w:tcBorders>
+          </w:tcPr>
+          <w:p>
+            <w:pPr>
+              <w:rPr>
+                <w:rFonts w:ascii="Arial" w:hAnsi="Arial" w:cs="Arial"/>
+                <w:sz w:val="18"/>
+                <w:szCs w:val="18"/>
+              </w:rPr>
+            </w:pPr>
+            <w:r>
+              <w:rPr>
+                <w:rFonts w:ascii="Arial" w:hAnsi="Arial" w:cs="Arial"/>
+                <w:sz w:val="18"/>
+                <w:szCs w:val="18"/>
+              </w:rPr>
+              <w:t>Col to fix repeating questions in the pool</w:t>
+            </w:r>
+          </w:p>
+        </w:tc>
+        <w:tc>
+          <w:tcPr>
+            <w:tcW w:w="1170" w:type="dxa"/>
+            <w:tcBorders>
+              <w:top w:val="single" w:sz="6" w:space="0" w:color="000000"/>
+              <w:left w:val="single" w:sz="6" w:space="0" w:color="000000"/>
+              <w:bottom w:val="single" w:sz="6" w:space="0" w:color="000000"/>
+              <w:right w:val="single" w:sz="6" w:space="0" w:color="000000"/>
+            </w:tcBorders>
+            <w:noWrap/>
+          </w:tcPr>
+          <w:p>
+            <w:pPr>
+              <w:rPr>
+                <w:rStyle w:val="Hyperlink"/>
+                <w:rFonts w:ascii="Arial" w:hAnsi="Arial" w:cs="Arial"/>
+                <w:sz w:val="18"/>
+                <w:szCs w:val="18"/>
+                <w:u w:val="none"/>
+                <w:lang w:eastAsia="ja-JP"/>
+              </w:rPr>
+            </w:pPr>
+            <w:r>
+              <w:rPr>
+                <w:rStyle w:val="Hyperlink"/>
+                <w:rFonts w:ascii="Arial" w:hAnsi="Arial" w:cs="Arial"/>
+                <w:color w:val="FF0000"/>
+                <w:sz w:val="18"/>
+                <w:szCs w:val="18"/>
+                <w:u w:val="none"/>
+                <w:lang w:eastAsia="ja-JP"/>
+              </w:rPr>
+              <w:t>In Progress</w:t>
+            </w:r>
+          </w:p>
+        </w:tc>
+        <w:tc>
+          <w:tcPr>
+            <w:tcW w:w="1080" w:type="dxa"/>
+            <w:tcBorders>
+              <w:top w:val="single" w:sz="6" w:space="0" w:color="000000"/>
+              <w:left w:val="single" w:sz="6" w:space="0" w:color="000000"/>
+              <w:bottom w:val="single" w:sz="6" w:space="0" w:color="000000"/>
+              <w:right w:val="single" w:sz="6" w:space="0" w:color="000000"/>
+            </w:tcBorders>
+            <w:noWrap/>
+          </w:tcPr>
+          <w:p>
+            <w:pPr>
+              <w:rPr>
+                <w:rFonts w:ascii="Arial" w:hAnsi="Arial" w:cs="Arial"/>
+                <w:sz w:val="18"/>
+                <w:szCs w:val="18"/>
+              </w:rPr>
+            </w:pPr>
+            <w:r>
+              <w:rPr>
+                <w:rFonts w:ascii="Arial" w:hAnsi="Arial" w:cs="Arial"/>
+                <w:sz w:val="18"/>
+                <w:szCs w:val="18"/>
+              </w:rPr>
+              <w:t>Col</w:t>
+            </w:r>
+          </w:p>
+        </w:tc>
+        <w:tc>
+          <w:tcPr>
+            <w:tcW w:w="1080" w:type="dxa"/>
+            <w:tcBorders>
+              <w:top w:val="single" w:sz="6" w:space="0" w:color="000000"/>
+              <w:left w:val="single" w:sz="6" w:space="0" w:color="000000"/>
+              <w:bottom w:val="single" w:sz="6" w:space="0" w:color="000000"/>
+              <w:right w:val="single" w:sz="6" w:space="0" w:color="000000"/>
+            </w:tcBorders>
+          </w:tcPr>
+          <w:p>
+            <w:pPr>
+              <w:widowControl/>
+              <w:spacing w:line="240" w:lineRule="auto"/>
+              <w:rPr>
+                <w:rFonts w:ascii="Arial" w:hAnsi="Arial" w:cs="Arial"/>
+                <w:sz w:val="18"/>
+                <w:szCs w:val="18"/>
+                <w:lang w:eastAsia="ja-JP"/>
+              </w:rPr>
+            </w:pPr>
+            <w:r>
+              <w:rPr>
+                <w:rFonts w:ascii="Arial" w:hAnsi="Arial" w:cs="Arial"/>
+                <w:sz w:val="18"/>
+                <w:szCs w:val="18"/>
+                <w:lang w:eastAsia="ja-JP"/>
+              </w:rPr>
+              <w:t>3</w:t>
+            </w:r>
+          </w:p>
+        </w:tc>
+        <w:tc>
+          <w:tcPr>
+            <w:tcW w:w="900" w:type="dxa"/>
+            <w:tcBorders>
+              <w:top w:val="single" w:sz="6" w:space="0" w:color="000000"/>
+              <w:left w:val="single" w:sz="6" w:space="0" w:color="000000"/>
+              <w:bottom w:val="single" w:sz="6" w:space="0" w:color="000000"/>
+              <w:right w:val="single" w:sz="6" w:space="0" w:color="000000"/>
+            </w:tcBorders>
+            <w:noWrap/>
+          </w:tcPr>
+          <w:p>
+            <w:pPr>
+              <w:rPr>
+                <w:rFonts w:ascii="Arial" w:hAnsi="Arial" w:cs="Arial"/>
+                <w:sz w:val="18"/>
+                <w:szCs w:val="18"/>
+              </w:rPr>
+            </w:pPr>
+            <w:r>
+              <w:rPr>
+                <w:rFonts w:ascii="Arial" w:hAnsi="Arial" w:cs="Arial"/>
+                <w:sz w:val="18"/>
+                <w:szCs w:val="18"/>
+              </w:rPr>
+              <w:t>0</w:t>
+            </w:r>
+          </w:p>
+        </w:tc>
+        <w:tc>
+          <w:tcPr>
+            <w:tcW w:w="1136" w:type="dxa"/>
+            <w:tcBorders>
+              <w:top w:val="single" w:sz="6" w:space="0" w:color="000000"/>
+              <w:left w:val="single" w:sz="6" w:space="0" w:color="000000"/>
+              <w:bottom w:val="single" w:sz="6" w:space="0" w:color="000000"/>
+              <w:right w:val="single" w:sz="4" w:space="0" w:color="000000"/>
+            </w:tcBorders>
+            <w:noWrap/>
+          </w:tcPr>
+          <w:p>
+            <w:pPr>
+              <w:rPr>
+                <w:rFonts w:ascii="Arial" w:hAnsi="Arial" w:cs="Arial"/>
+                <w:sz w:val="18"/>
+                <w:szCs w:val="18"/>
+              </w:rPr>
+            </w:pPr>
+            <w:r>
+              <w:rPr>
+                <w:rFonts w:ascii="Arial" w:hAnsi="Arial" w:cs="Arial"/>
+                <w:sz w:val="18"/>
+                <w:szCs w:val="18"/>
+              </w:rPr>
+              <w:t>3</w:t>
+            </w:r>
+          </w:p>
+        </w:tc>
+      </w:tr>
+      <w:tr>
+        <w:trPr>
+          <w:trHeight w:val="191"/>
+        </w:trPr>
+        <w:tc>
+          <w:tcPr>
+            <w:tcW w:w="711" w:type="dxa"/>
+            <w:tcBorders>
+              <w:top w:val="single" w:sz="6" w:space="0" w:color="000000"/>
+              <w:left w:val="single" w:sz="4" w:space="0" w:color="000000"/>
+              <w:bottom w:val="single" w:sz="6" w:space="0" w:color="000000"/>
+              <w:right w:val="single" w:sz="6" w:space="0" w:color="000000"/>
+            </w:tcBorders>
+          </w:tcPr>
+          <w:p>
+            <w:pPr>
+              <w:widowControl/>
+              <w:spacing w:line="240" w:lineRule="auto"/>
+              <w:rPr>
+                <w:rFonts w:ascii="Arial" w:hAnsi="Arial" w:cs="Arial"/>
+                <w:sz w:val="18"/>
+                <w:szCs w:val="18"/>
+                <w:lang w:eastAsia="ja-JP"/>
+              </w:rPr>
+            </w:pPr>
+            <w:r>
+              <w:rPr>
+                <w:rFonts w:ascii="Arial" w:hAnsi="Arial" w:cs="Arial"/>
+                <w:sz w:val="18"/>
+                <w:szCs w:val="18"/>
+                <w:lang w:eastAsia="ja-JP"/>
+              </w:rPr>
+              <w:t>10</w:t>
+            </w:r>
+          </w:p>
+        </w:tc>
+        <w:tc>
+          <w:tcPr>
+            <w:tcW w:w="2378" w:type="dxa"/>
+            <w:tcBorders>
+              <w:top w:val="single" w:sz="6" w:space="0" w:color="000000"/>
+              <w:left w:val="single" w:sz="6" w:space="0" w:color="000000"/>
+              <w:bottom w:val="single" w:sz="6" w:space="0" w:color="000000"/>
+              <w:right w:val="single" w:sz="6" w:space="0" w:color="000000"/>
+            </w:tcBorders>
+            <w:noWrap/>
+          </w:tcPr>
+          <w:p>
+            <w:pPr>
+              <w:rPr>
+                <w:rFonts w:ascii="Arial" w:hAnsi="Arial" w:cs="Arial"/>
+                <w:sz w:val="18"/>
+                <w:szCs w:val="18"/>
+              </w:rPr>
+            </w:pPr>
+            <w:r>
+              <w:rPr>
+                <w:rFonts w:ascii="Arial" w:hAnsi="Arial" w:cs="Arial"/>
+                <w:sz w:val="18"/>
+                <w:szCs w:val="18"/>
+              </w:rPr>
+              <w:t>Delete debug questions from database</w:t>
+            </w:r>
+          </w:p>
+        </w:tc>
+        <w:tc>
+          <w:tcPr>
+            <w:tcW w:w="2510" w:type="dxa"/>
+            <w:tcBorders>
+              <w:top w:val="single" w:sz="6" w:space="0" w:color="000000"/>
+              <w:left w:val="single" w:sz="6" w:space="0" w:color="000000"/>
+              <w:bottom w:val="single" w:sz="6" w:space="0" w:color="000000"/>
+              <w:right w:val="single" w:sz="6" w:space="0" w:color="000000"/>
+            </w:tcBorders>
+          </w:tcPr>
+          <w:p>
+            <w:pPr>
+              <w:rPr>
+                <w:rFonts w:ascii="Arial" w:hAnsi="Arial" w:cs="Arial"/>
+                <w:sz w:val="18"/>
+                <w:szCs w:val="18"/>
+              </w:rPr>
+            </w:pPr>
+            <w:r>
+              <w:rPr>
+                <w:rFonts w:ascii="Arial" w:hAnsi="Arial" w:cs="Arial"/>
+                <w:sz w:val="18"/>
+                <w:szCs w:val="18"/>
+              </w:rPr>
+              <w:t>Col to delete debug questions from the database</w:t>
+            </w:r>
+          </w:p>
+        </w:tc>
+        <w:tc>
+          <w:tcPr>
+            <w:tcW w:w="1170" w:type="dxa"/>
+            <w:tcBorders>
+              <w:top w:val="single" w:sz="6" w:space="0" w:color="000000"/>
+              <w:left w:val="single" w:sz="6" w:space="0" w:color="000000"/>
+              <w:bottom w:val="single" w:sz="6" w:space="0" w:color="000000"/>
+              <w:right w:val="single" w:sz="6" w:space="0" w:color="000000"/>
+            </w:tcBorders>
+            <w:noWrap/>
+          </w:tcPr>
+          <w:p>
+            <w:pPr>
+              <w:rPr>
+                <w:rStyle w:val="Hyperlink"/>
+                <w:rFonts w:ascii="Arial" w:hAnsi="Arial" w:cs="Arial"/>
+                <w:color w:val="FF0000"/>
+                <w:sz w:val="18"/>
+                <w:szCs w:val="18"/>
+                <w:u w:val="none"/>
+                <w:lang w:eastAsia="ja-JP"/>
+              </w:rPr>
+            </w:pPr>
+            <w:r>
+              <w:rPr>
+                <w:rStyle w:val="Hyperlink"/>
+                <w:rFonts w:ascii="Arial" w:hAnsi="Arial" w:cs="Arial"/>
+                <w:color w:val="FF0000"/>
+                <w:sz w:val="18"/>
+                <w:szCs w:val="18"/>
+                <w:u w:val="none"/>
+                <w:lang w:eastAsia="ja-JP"/>
+              </w:rPr>
+              <w:t>In Progress</w:t>
+            </w:r>
+          </w:p>
+        </w:tc>
+        <w:tc>
+          <w:tcPr>
+            <w:tcW w:w="1080" w:type="dxa"/>
+            <w:tcBorders>
+              <w:top w:val="single" w:sz="6" w:space="0" w:color="000000"/>
+              <w:left w:val="single" w:sz="6" w:space="0" w:color="000000"/>
+              <w:bottom w:val="single" w:sz="6" w:space="0" w:color="000000"/>
+              <w:right w:val="single" w:sz="6" w:space="0" w:color="000000"/>
+            </w:tcBorders>
+            <w:noWrap/>
+          </w:tcPr>
+          <w:p>
+            <w:pPr>
+              <w:rPr>
+                <w:rFonts w:ascii="Arial" w:hAnsi="Arial" w:cs="Arial"/>
+                <w:sz w:val="18"/>
+                <w:szCs w:val="18"/>
+              </w:rPr>
+            </w:pPr>
+            <w:r>
+              <w:rPr>
+                <w:rFonts w:ascii="Arial" w:hAnsi="Arial" w:cs="Arial"/>
+                <w:sz w:val="18"/>
+                <w:szCs w:val="18"/>
+              </w:rPr>
+              <w:t>Col</w:t>
+            </w:r>
+          </w:p>
+        </w:tc>
+        <w:tc>
+          <w:tcPr>
+            <w:tcW w:w="1080" w:type="dxa"/>
+            <w:tcBorders>
+              <w:top w:val="single" w:sz="6" w:space="0" w:color="000000"/>
+              <w:left w:val="single" w:sz="6" w:space="0" w:color="000000"/>
+              <w:bottom w:val="single" w:sz="6" w:space="0" w:color="000000"/>
+              <w:right w:val="single" w:sz="6" w:space="0" w:color="000000"/>
+            </w:tcBorders>
+          </w:tcPr>
+          <w:p>
+            <w:pPr>
+              <w:widowControl/>
+              <w:spacing w:line="240" w:lineRule="auto"/>
+              <w:rPr>
+                <w:rFonts w:ascii="Arial" w:hAnsi="Arial" w:cs="Arial"/>
+                <w:sz w:val="18"/>
+                <w:szCs w:val="18"/>
+                <w:lang w:eastAsia="ja-JP"/>
+              </w:rPr>
+            </w:pPr>
+            <w:r>
+              <w:rPr>
+                <w:rFonts w:ascii="Arial" w:hAnsi="Arial" w:cs="Arial"/>
+                <w:sz w:val="18"/>
+                <w:szCs w:val="18"/>
+                <w:lang w:eastAsia="ja-JP"/>
+              </w:rPr>
+              <w:t>1</w:t>
+            </w:r>
+          </w:p>
+        </w:tc>
+        <w:tc>
+          <w:tcPr>
+            <w:tcW w:w="900" w:type="dxa"/>
+            <w:tcBorders>
+              <w:top w:val="single" w:sz="6" w:space="0" w:color="000000"/>
+              <w:left w:val="single" w:sz="6" w:space="0" w:color="000000"/>
+              <w:bottom w:val="single" w:sz="6" w:space="0" w:color="000000"/>
+              <w:right w:val="single" w:sz="6" w:space="0" w:color="000000"/>
+            </w:tcBorders>
+            <w:noWrap/>
+          </w:tcPr>
+          <w:p>
+            <w:pPr>
+              <w:rPr>
+                <w:rFonts w:ascii="Arial" w:hAnsi="Arial" w:cs="Arial"/>
+                <w:sz w:val="18"/>
+                <w:szCs w:val="18"/>
+              </w:rPr>
+            </w:pPr>
+            <w:r>
+              <w:rPr>
+                <w:rFonts w:ascii="Arial" w:hAnsi="Arial" w:cs="Arial"/>
+                <w:sz w:val="18"/>
+                <w:szCs w:val="18"/>
+              </w:rPr>
+              <w:t>0</w:t>
+            </w:r>
+          </w:p>
+        </w:tc>
+        <w:tc>
+          <w:tcPr>
+            <w:tcW w:w="1136" w:type="dxa"/>
+            <w:tcBorders>
+              <w:top w:val="single" w:sz="6" w:space="0" w:color="000000"/>
+              <w:left w:val="single" w:sz="6" w:space="0" w:color="000000"/>
+              <w:bottom w:val="single" w:sz="6" w:space="0" w:color="000000"/>
+              <w:right w:val="single" w:sz="4" w:space="0" w:color="000000"/>
+            </w:tcBorders>
+            <w:noWrap/>
+          </w:tcPr>
+          <w:p>
+            <w:pPr>
+              <w:rPr>
+                <w:rFonts w:ascii="Arial" w:hAnsi="Arial" w:cs="Arial"/>
+                <w:sz w:val="18"/>
+                <w:szCs w:val="18"/>
+              </w:rPr>
+            </w:pPr>
+            <w:r>
+              <w:rPr>
+                <w:rFonts w:ascii="Arial" w:hAnsi="Arial" w:cs="Arial"/>
+                <w:sz w:val="18"/>
+                <w:szCs w:val="18"/>
+              </w:rPr>
+              <w:t>1</w:t>
+            </w:r>
+          </w:p>
+        </w:tc>
+      </w:tr>
     </w:tbl>
+    <w:p>
+      <w:pPr>
+        <w:widowControl/>
+        <w:spacing w:line="240" w:lineRule="auto"/>
+      </w:pPr>
+    </w:p>
     <w:p>
       <w:pPr>
         <w:widowControl/>
@@ -8214,9 +8710,9 @@
         <w:tblLook w:val="01E0" w:firstRow="1" w:lastRow="1" w:firstColumn="1" w:lastColumn="1" w:noHBand="0" w:noVBand="0"/>
       </w:tblPr>
       <w:tblGrid>
-        <w:gridCol w:w="3002"/>
-        <w:gridCol w:w="1400"/>
-        <w:gridCol w:w="4614"/>
+        <w:gridCol w:w="3013"/>
+        <w:gridCol w:w="1399"/>
+        <w:gridCol w:w="4604"/>
       </w:tblGrid>
       <w:tr>
         <w:tc>
@@ -8347,6 +8843,12 @@
                 <w:lang w:eastAsia="en-AU"/>
               </w:rPr>
             </w:pPr>
+            <w:r>
+              <w:rPr>
+                <w:lang w:eastAsia="en-AU"/>
+              </w:rPr>
+              <w:t>Iteration progress slow due to exam revision</w:t>
+            </w:r>
           </w:p>
         </w:tc>
         <w:tc>

</xml_diff>

<commit_message>
Updated to completed links
</commit_message>
<xml_diff>
--- a/Iteration Plan 6.docx
+++ b/Iteration Plan 6.docx
@@ -6020,1509 +6020,6 @@
                 <w:szCs w:val="18"/>
               </w:rPr>
             </w:pPr>
-            <w:r>
-              <w:rPr>
-                <w:rFonts w:ascii="Arial" w:hAnsi="Arial" w:cs="Arial"/>
-                <w:sz w:val="18"/>
-                <w:szCs w:val="18"/>
-              </w:rPr>
-              <w:t>Complete</w:t>
-            </w:r>
-          </w:p>
-        </w:tc>
-        <w:tc>
-          <w:tcPr>
-            <w:tcW w:w="1080" w:type="dxa"/>
-            <w:tcBorders>
-              <w:top w:val="single" w:sz="6" w:space="0" w:color="000000"/>
-              <w:left w:val="single" w:sz="6" w:space="0" w:color="000000"/>
-              <w:bottom w:val="single" w:sz="6" w:space="0" w:color="000000"/>
-              <w:right w:val="single" w:sz="6" w:space="0" w:color="000000"/>
-            </w:tcBorders>
-            <w:noWrap/>
-          </w:tcPr>
-          <w:p>
-            <w:pPr>
-              <w:rPr>
-                <w:rFonts w:ascii="Arial" w:hAnsi="Arial" w:cs="Arial"/>
-                <w:sz w:val="18"/>
-                <w:szCs w:val="18"/>
-              </w:rPr>
-            </w:pPr>
-            <w:r>
-              <w:rPr>
-                <w:rFonts w:ascii="Arial" w:hAnsi="Arial" w:cs="Arial"/>
-                <w:sz w:val="18"/>
-                <w:szCs w:val="18"/>
-              </w:rPr>
-              <w:t>Col</w:t>
-            </w:r>
-          </w:p>
-        </w:tc>
-        <w:tc>
-          <w:tcPr>
-            <w:tcW w:w="1080" w:type="dxa"/>
-            <w:tcBorders>
-              <w:top w:val="single" w:sz="6" w:space="0" w:color="000000"/>
-              <w:left w:val="single" w:sz="6" w:space="0" w:color="000000"/>
-              <w:bottom w:val="single" w:sz="6" w:space="0" w:color="000000"/>
-              <w:right w:val="single" w:sz="6" w:space="0" w:color="000000"/>
-            </w:tcBorders>
-          </w:tcPr>
-          <w:p>
-            <w:pPr>
-              <w:widowControl/>
-              <w:spacing w:line="240" w:lineRule="auto"/>
-              <w:rPr>
-                <w:rFonts w:ascii="Arial" w:hAnsi="Arial" w:cs="Arial"/>
-                <w:sz w:val="18"/>
-                <w:szCs w:val="18"/>
-                <w:lang w:eastAsia="ja-JP"/>
-              </w:rPr>
-            </w:pPr>
-            <w:r>
-              <w:rPr>
-                <w:rFonts w:ascii="Arial" w:hAnsi="Arial" w:cs="Arial"/>
-                <w:sz w:val="18"/>
-                <w:szCs w:val="18"/>
-                <w:lang w:eastAsia="ja-JP"/>
-              </w:rPr>
-              <w:t>3</w:t>
-            </w:r>
-          </w:p>
-        </w:tc>
-        <w:tc>
-          <w:tcPr>
-            <w:tcW w:w="900" w:type="dxa"/>
-            <w:tcBorders>
-              <w:top w:val="single" w:sz="6" w:space="0" w:color="000000"/>
-              <w:left w:val="single" w:sz="6" w:space="0" w:color="000000"/>
-              <w:bottom w:val="single" w:sz="6" w:space="0" w:color="000000"/>
-              <w:right w:val="single" w:sz="6" w:space="0" w:color="000000"/>
-            </w:tcBorders>
-            <w:noWrap/>
-          </w:tcPr>
-          <w:p>
-            <w:pPr>
-              <w:rPr>
-                <w:rFonts w:ascii="Arial" w:hAnsi="Arial" w:cs="Arial"/>
-                <w:sz w:val="18"/>
-                <w:szCs w:val="18"/>
-              </w:rPr>
-            </w:pPr>
-            <w:r>
-              <w:rPr>
-                <w:rFonts w:ascii="Arial" w:hAnsi="Arial" w:cs="Arial"/>
-                <w:sz w:val="18"/>
-                <w:szCs w:val="18"/>
-              </w:rPr>
-              <w:t>0</w:t>
-            </w:r>
-          </w:p>
-        </w:tc>
-        <w:tc>
-          <w:tcPr>
-            <w:tcW w:w="1136" w:type="dxa"/>
-            <w:tcBorders>
-              <w:top w:val="single" w:sz="6" w:space="0" w:color="000000"/>
-              <w:left w:val="single" w:sz="6" w:space="0" w:color="000000"/>
-              <w:bottom w:val="single" w:sz="6" w:space="0" w:color="000000"/>
-              <w:right w:val="single" w:sz="4" w:space="0" w:color="000000"/>
-            </w:tcBorders>
-            <w:noWrap/>
-          </w:tcPr>
-          <w:p>
-            <w:pPr>
-              <w:rPr>
-                <w:rFonts w:ascii="Arial" w:hAnsi="Arial" w:cs="Arial"/>
-                <w:sz w:val="18"/>
-                <w:szCs w:val="18"/>
-              </w:rPr>
-            </w:pPr>
-            <w:r>
-              <w:rPr>
-                <w:rFonts w:ascii="Arial" w:hAnsi="Arial" w:cs="Arial"/>
-                <w:sz w:val="18"/>
-                <w:szCs w:val="18"/>
-              </w:rPr>
-              <w:t>3</w:t>
-            </w:r>
-          </w:p>
-        </w:tc>
-      </w:tr>
-      <w:tr>
-        <w:trPr>
-          <w:trHeight w:val="191"/>
-        </w:trPr>
-        <w:tc>
-          <w:tcPr>
-            <w:tcW w:w="711" w:type="dxa"/>
-            <w:tcBorders>
-              <w:top w:val="single" w:sz="6" w:space="0" w:color="000000"/>
-              <w:left w:val="single" w:sz="4" w:space="0" w:color="000000"/>
-              <w:bottom w:val="single" w:sz="6" w:space="0" w:color="000000"/>
-              <w:right w:val="single" w:sz="6" w:space="0" w:color="000000"/>
-            </w:tcBorders>
-          </w:tcPr>
-          <w:p>
-            <w:pPr>
-              <w:widowControl/>
-              <w:spacing w:line="240" w:lineRule="auto"/>
-              <w:rPr>
-                <w:rFonts w:ascii="Arial" w:hAnsi="Arial" w:cs="Arial"/>
-                <w:sz w:val="18"/>
-                <w:szCs w:val="18"/>
-                <w:lang w:eastAsia="ja-JP"/>
-              </w:rPr>
-            </w:pPr>
-            <w:r>
-              <w:rPr>
-                <w:rFonts w:ascii="Arial" w:hAnsi="Arial" w:cs="Arial"/>
-                <w:sz w:val="18"/>
-                <w:szCs w:val="18"/>
-                <w:lang w:eastAsia="ja-JP"/>
-              </w:rPr>
-              <w:t>3.3</w:t>
-            </w:r>
-          </w:p>
-        </w:tc>
-        <w:tc>
-          <w:tcPr>
-            <w:tcW w:w="2378" w:type="dxa"/>
-            <w:tcBorders>
-              <w:top w:val="single" w:sz="6" w:space="0" w:color="000000"/>
-              <w:left w:val="single" w:sz="6" w:space="0" w:color="000000"/>
-              <w:bottom w:val="single" w:sz="6" w:space="0" w:color="000000"/>
-              <w:right w:val="single" w:sz="6" w:space="0" w:color="000000"/>
-            </w:tcBorders>
-            <w:noWrap/>
-          </w:tcPr>
-          <w:p>
-            <w:pPr>
-              <w:rPr>
-                <w:rFonts w:ascii="Arial" w:hAnsi="Arial" w:cs="Arial"/>
-                <w:sz w:val="18"/>
-                <w:szCs w:val="18"/>
-              </w:rPr>
-            </w:pPr>
-            <w:r>
-              <w:rPr>
-                <w:rFonts w:ascii="Arial" w:hAnsi="Arial" w:cs="Arial"/>
-                <w:sz w:val="18"/>
-                <w:szCs w:val="18"/>
-              </w:rPr>
-              <w:t>Update high score table</w:t>
-            </w:r>
-          </w:p>
-        </w:tc>
-        <w:tc>
-          <w:tcPr>
-            <w:tcW w:w="2510" w:type="dxa"/>
-            <w:tcBorders>
-              <w:top w:val="single" w:sz="6" w:space="0" w:color="000000"/>
-              <w:left w:val="single" w:sz="6" w:space="0" w:color="000000"/>
-              <w:bottom w:val="single" w:sz="6" w:space="0" w:color="000000"/>
-              <w:right w:val="single" w:sz="6" w:space="0" w:color="000000"/>
-            </w:tcBorders>
-          </w:tcPr>
-          <w:p>
-            <w:pPr>
-              <w:rPr>
-                <w:rFonts w:ascii="Arial" w:hAnsi="Arial" w:cs="Arial"/>
-                <w:sz w:val="18"/>
-                <w:szCs w:val="18"/>
-              </w:rPr>
-            </w:pPr>
-            <w:r>
-              <w:rPr>
-                <w:rFonts w:ascii="Arial" w:hAnsi="Arial" w:cs="Arial"/>
-                <w:sz w:val="18"/>
-                <w:szCs w:val="18"/>
-              </w:rPr>
-              <w:t>PHP to update player highest score globally</w:t>
-            </w:r>
-          </w:p>
-        </w:tc>
-        <w:tc>
-          <w:tcPr>
-            <w:tcW w:w="1170" w:type="dxa"/>
-            <w:tcBorders>
-              <w:top w:val="single" w:sz="6" w:space="0" w:color="000000"/>
-              <w:left w:val="single" w:sz="6" w:space="0" w:color="000000"/>
-              <w:bottom w:val="single" w:sz="6" w:space="0" w:color="000000"/>
-              <w:right w:val="single" w:sz="6" w:space="0" w:color="000000"/>
-            </w:tcBorders>
-            <w:noWrap/>
-          </w:tcPr>
-          <w:p>
-            <w:pPr>
-              <w:rPr>
-                <w:rFonts w:ascii="Arial" w:hAnsi="Arial" w:cs="Arial"/>
-                <w:sz w:val="18"/>
-                <w:szCs w:val="18"/>
-              </w:rPr>
-            </w:pPr>
-            <w:r>
-              <w:rPr>
-                <w:rFonts w:ascii="Arial" w:hAnsi="Arial" w:cs="Arial"/>
-                <w:sz w:val="18"/>
-                <w:szCs w:val="18"/>
-              </w:rPr>
-              <w:t>Complete</w:t>
-            </w:r>
-          </w:p>
-        </w:tc>
-        <w:tc>
-          <w:tcPr>
-            <w:tcW w:w="1080" w:type="dxa"/>
-            <w:tcBorders>
-              <w:top w:val="single" w:sz="6" w:space="0" w:color="000000"/>
-              <w:left w:val="single" w:sz="6" w:space="0" w:color="000000"/>
-              <w:bottom w:val="single" w:sz="6" w:space="0" w:color="000000"/>
-              <w:right w:val="single" w:sz="6" w:space="0" w:color="000000"/>
-            </w:tcBorders>
-            <w:noWrap/>
-          </w:tcPr>
-          <w:p>
-            <w:pPr>
-              <w:rPr>
-                <w:rFonts w:ascii="Arial" w:hAnsi="Arial" w:cs="Arial"/>
-                <w:sz w:val="18"/>
-                <w:szCs w:val="18"/>
-              </w:rPr>
-            </w:pPr>
-            <w:r>
-              <w:rPr>
-                <w:rFonts w:ascii="Arial" w:hAnsi="Arial" w:cs="Arial"/>
-                <w:sz w:val="18"/>
-                <w:szCs w:val="18"/>
-              </w:rPr>
-              <w:t>Col</w:t>
-            </w:r>
-          </w:p>
-        </w:tc>
-        <w:tc>
-          <w:tcPr>
-            <w:tcW w:w="1080" w:type="dxa"/>
-            <w:tcBorders>
-              <w:top w:val="single" w:sz="6" w:space="0" w:color="000000"/>
-              <w:left w:val="single" w:sz="6" w:space="0" w:color="000000"/>
-              <w:bottom w:val="single" w:sz="6" w:space="0" w:color="000000"/>
-              <w:right w:val="single" w:sz="6" w:space="0" w:color="000000"/>
-            </w:tcBorders>
-          </w:tcPr>
-          <w:p>
-            <w:pPr>
-              <w:widowControl/>
-              <w:spacing w:line="240" w:lineRule="auto"/>
-              <w:rPr>
-                <w:rFonts w:ascii="Arial" w:hAnsi="Arial" w:cs="Arial"/>
-                <w:sz w:val="18"/>
-                <w:szCs w:val="18"/>
-                <w:lang w:eastAsia="ja-JP"/>
-              </w:rPr>
-            </w:pPr>
-            <w:r>
-              <w:rPr>
-                <w:rFonts w:ascii="Arial" w:hAnsi="Arial" w:cs="Arial"/>
-                <w:sz w:val="18"/>
-                <w:szCs w:val="18"/>
-                <w:lang w:eastAsia="ja-JP"/>
-              </w:rPr>
-              <w:t>1</w:t>
-            </w:r>
-          </w:p>
-        </w:tc>
-        <w:tc>
-          <w:tcPr>
-            <w:tcW w:w="900" w:type="dxa"/>
-            <w:tcBorders>
-              <w:top w:val="single" w:sz="6" w:space="0" w:color="000000"/>
-              <w:left w:val="single" w:sz="6" w:space="0" w:color="000000"/>
-              <w:bottom w:val="single" w:sz="6" w:space="0" w:color="000000"/>
-              <w:right w:val="single" w:sz="6" w:space="0" w:color="000000"/>
-            </w:tcBorders>
-            <w:noWrap/>
-          </w:tcPr>
-          <w:p>
-            <w:pPr>
-              <w:rPr>
-                <w:rFonts w:ascii="Arial" w:hAnsi="Arial" w:cs="Arial"/>
-                <w:sz w:val="18"/>
-                <w:szCs w:val="18"/>
-              </w:rPr>
-            </w:pPr>
-            <w:r>
-              <w:rPr>
-                <w:rFonts w:ascii="Arial" w:hAnsi="Arial" w:cs="Arial"/>
-                <w:sz w:val="18"/>
-                <w:szCs w:val="18"/>
-              </w:rPr>
-              <w:t>0</w:t>
-            </w:r>
-          </w:p>
-        </w:tc>
-        <w:tc>
-          <w:tcPr>
-            <w:tcW w:w="1136" w:type="dxa"/>
-            <w:tcBorders>
-              <w:top w:val="single" w:sz="6" w:space="0" w:color="000000"/>
-              <w:left w:val="single" w:sz="6" w:space="0" w:color="000000"/>
-              <w:bottom w:val="single" w:sz="6" w:space="0" w:color="000000"/>
-              <w:right w:val="single" w:sz="4" w:space="0" w:color="000000"/>
-            </w:tcBorders>
-            <w:noWrap/>
-          </w:tcPr>
-          <w:p>
-            <w:pPr>
-              <w:rPr>
-                <w:rFonts w:ascii="Arial" w:hAnsi="Arial" w:cs="Arial"/>
-                <w:sz w:val="18"/>
-                <w:szCs w:val="18"/>
-              </w:rPr>
-            </w:pPr>
-            <w:r>
-              <w:rPr>
-                <w:rFonts w:ascii="Arial" w:hAnsi="Arial" w:cs="Arial"/>
-                <w:sz w:val="18"/>
-                <w:szCs w:val="18"/>
-              </w:rPr>
-              <w:t>1</w:t>
-            </w:r>
-          </w:p>
-        </w:tc>
-      </w:tr>
-      <w:tr>
-        <w:trPr>
-          <w:trHeight w:val="191"/>
-        </w:trPr>
-        <w:tc>
-          <w:tcPr>
-            <w:tcW w:w="711" w:type="dxa"/>
-            <w:tcBorders>
-              <w:top w:val="single" w:sz="6" w:space="0" w:color="000000"/>
-              <w:left w:val="single" w:sz="4" w:space="0" w:color="000000"/>
-              <w:bottom w:val="single" w:sz="6" w:space="0" w:color="000000"/>
-              <w:right w:val="single" w:sz="6" w:space="0" w:color="000000"/>
-            </w:tcBorders>
-          </w:tcPr>
-          <w:p>
-            <w:pPr>
-              <w:widowControl/>
-              <w:spacing w:line="240" w:lineRule="auto"/>
-              <w:rPr>
-                <w:rFonts w:ascii="Arial" w:hAnsi="Arial" w:cs="Arial"/>
-                <w:sz w:val="18"/>
-                <w:szCs w:val="18"/>
-                <w:lang w:eastAsia="ja-JP"/>
-              </w:rPr>
-            </w:pPr>
-            <w:r>
-              <w:rPr>
-                <w:rFonts w:ascii="Arial" w:hAnsi="Arial" w:cs="Arial"/>
-                <w:sz w:val="18"/>
-                <w:szCs w:val="18"/>
-                <w:lang w:eastAsia="ja-JP"/>
-              </w:rPr>
-              <w:t>4.1</w:t>
-            </w:r>
-          </w:p>
-        </w:tc>
-        <w:tc>
-          <w:tcPr>
-            <w:tcW w:w="2378" w:type="dxa"/>
-            <w:tcBorders>
-              <w:top w:val="single" w:sz="6" w:space="0" w:color="000000"/>
-              <w:left w:val="single" w:sz="6" w:space="0" w:color="000000"/>
-              <w:bottom w:val="single" w:sz="6" w:space="0" w:color="000000"/>
-              <w:right w:val="single" w:sz="6" w:space="0" w:color="000000"/>
-            </w:tcBorders>
-            <w:noWrap/>
-          </w:tcPr>
-          <w:p>
-            <w:pPr>
-              <w:rPr>
-                <w:rFonts w:ascii="Arial" w:hAnsi="Arial" w:cs="Arial"/>
-                <w:sz w:val="18"/>
-                <w:szCs w:val="18"/>
-              </w:rPr>
-            </w:pPr>
-            <w:r>
-              <w:rPr>
-                <w:rFonts w:ascii="Arial" w:hAnsi="Arial" w:cs="Arial"/>
-                <w:sz w:val="18"/>
-                <w:szCs w:val="18"/>
-              </w:rPr>
-              <w:t>Integration tests</w:t>
-            </w:r>
-          </w:p>
-        </w:tc>
-        <w:tc>
-          <w:tcPr>
-            <w:tcW w:w="2510" w:type="dxa"/>
-            <w:tcBorders>
-              <w:top w:val="single" w:sz="6" w:space="0" w:color="000000"/>
-              <w:left w:val="single" w:sz="6" w:space="0" w:color="000000"/>
-              <w:bottom w:val="single" w:sz="6" w:space="0" w:color="000000"/>
-              <w:right w:val="single" w:sz="6" w:space="0" w:color="000000"/>
-            </w:tcBorders>
-          </w:tcPr>
-          <w:p>
-            <w:pPr>
-              <w:rPr>
-                <w:rFonts w:ascii="Arial" w:hAnsi="Arial" w:cs="Arial"/>
-                <w:sz w:val="18"/>
-                <w:szCs w:val="18"/>
-              </w:rPr>
-            </w:pPr>
-            <w:r>
-              <w:rPr>
-                <w:rFonts w:ascii="Arial" w:hAnsi="Arial" w:cs="Arial"/>
-                <w:sz w:val="18"/>
-                <w:szCs w:val="18"/>
-              </w:rPr>
-              <w:t>login / register, play game, submit question</w:t>
-            </w:r>
-          </w:p>
-        </w:tc>
-        <w:tc>
-          <w:tcPr>
-            <w:tcW w:w="1170" w:type="dxa"/>
-            <w:tcBorders>
-              <w:top w:val="single" w:sz="6" w:space="0" w:color="000000"/>
-              <w:left w:val="single" w:sz="6" w:space="0" w:color="000000"/>
-              <w:bottom w:val="single" w:sz="6" w:space="0" w:color="000000"/>
-              <w:right w:val="single" w:sz="6" w:space="0" w:color="000000"/>
-            </w:tcBorders>
-            <w:noWrap/>
-          </w:tcPr>
-          <w:p>
-            <w:pPr>
-              <w:rPr>
-                <w:rFonts w:ascii="Arial" w:hAnsi="Arial" w:cs="Arial"/>
-                <w:sz w:val="18"/>
-                <w:szCs w:val="18"/>
-              </w:rPr>
-            </w:pPr>
-            <w:r>
-              <w:rPr>
-                <w:rFonts w:ascii="Arial" w:hAnsi="Arial" w:cs="Arial"/>
-                <w:sz w:val="18"/>
-                <w:szCs w:val="18"/>
-              </w:rPr>
-              <w:t>Suspended</w:t>
-            </w:r>
-          </w:p>
-        </w:tc>
-        <w:tc>
-          <w:tcPr>
-            <w:tcW w:w="1080" w:type="dxa"/>
-            <w:tcBorders>
-              <w:top w:val="single" w:sz="6" w:space="0" w:color="000000"/>
-              <w:left w:val="single" w:sz="6" w:space="0" w:color="000000"/>
-              <w:bottom w:val="single" w:sz="6" w:space="0" w:color="000000"/>
-              <w:right w:val="single" w:sz="6" w:space="0" w:color="000000"/>
-            </w:tcBorders>
-            <w:noWrap/>
-          </w:tcPr>
-          <w:p>
-            <w:pPr>
-              <w:rPr>
-                <w:rFonts w:ascii="Arial" w:hAnsi="Arial" w:cs="Arial"/>
-                <w:sz w:val="18"/>
-                <w:szCs w:val="18"/>
-              </w:rPr>
-            </w:pPr>
-            <w:r>
-              <w:rPr>
-                <w:rFonts w:ascii="Arial" w:hAnsi="Arial" w:cs="Arial"/>
-                <w:sz w:val="18"/>
-                <w:szCs w:val="18"/>
-              </w:rPr>
-              <w:t>Michelle</w:t>
-            </w:r>
-          </w:p>
-        </w:tc>
-        <w:tc>
-          <w:tcPr>
-            <w:tcW w:w="1080" w:type="dxa"/>
-            <w:tcBorders>
-              <w:top w:val="single" w:sz="6" w:space="0" w:color="000000"/>
-              <w:left w:val="single" w:sz="6" w:space="0" w:color="000000"/>
-              <w:bottom w:val="single" w:sz="6" w:space="0" w:color="000000"/>
-              <w:right w:val="single" w:sz="6" w:space="0" w:color="000000"/>
-            </w:tcBorders>
-          </w:tcPr>
-          <w:p>
-            <w:pPr>
-              <w:widowControl/>
-              <w:spacing w:line="240" w:lineRule="auto"/>
-              <w:rPr>
-                <w:rFonts w:ascii="Arial" w:hAnsi="Arial" w:cs="Arial"/>
-                <w:sz w:val="18"/>
-                <w:szCs w:val="18"/>
-                <w:lang w:eastAsia="ja-JP"/>
-              </w:rPr>
-            </w:pPr>
-            <w:r>
-              <w:rPr>
-                <w:rFonts w:ascii="Arial" w:hAnsi="Arial" w:cs="Arial"/>
-                <w:sz w:val="18"/>
-                <w:szCs w:val="18"/>
-                <w:lang w:eastAsia="ja-JP"/>
-              </w:rPr>
-              <w:t>5</w:t>
-            </w:r>
-          </w:p>
-        </w:tc>
-        <w:tc>
-          <w:tcPr>
-            <w:tcW w:w="900" w:type="dxa"/>
-            <w:tcBorders>
-              <w:top w:val="single" w:sz="6" w:space="0" w:color="000000"/>
-              <w:left w:val="single" w:sz="6" w:space="0" w:color="000000"/>
-              <w:bottom w:val="single" w:sz="6" w:space="0" w:color="000000"/>
-              <w:right w:val="single" w:sz="6" w:space="0" w:color="000000"/>
-            </w:tcBorders>
-            <w:noWrap/>
-          </w:tcPr>
-          <w:p>
-            <w:pPr>
-              <w:rPr>
-                <w:rFonts w:ascii="Arial" w:hAnsi="Arial" w:cs="Arial"/>
-                <w:sz w:val="18"/>
-                <w:szCs w:val="18"/>
-              </w:rPr>
-            </w:pPr>
-            <w:r>
-              <w:rPr>
-                <w:rFonts w:ascii="Arial" w:hAnsi="Arial" w:cs="Arial"/>
-                <w:sz w:val="18"/>
-                <w:szCs w:val="18"/>
-              </w:rPr>
-              <w:t>0</w:t>
-            </w:r>
-          </w:p>
-        </w:tc>
-        <w:tc>
-          <w:tcPr>
-            <w:tcW w:w="1136" w:type="dxa"/>
-            <w:tcBorders>
-              <w:top w:val="single" w:sz="6" w:space="0" w:color="000000"/>
-              <w:left w:val="single" w:sz="6" w:space="0" w:color="000000"/>
-              <w:bottom w:val="single" w:sz="6" w:space="0" w:color="000000"/>
-              <w:right w:val="single" w:sz="4" w:space="0" w:color="000000"/>
-            </w:tcBorders>
-            <w:noWrap/>
-          </w:tcPr>
-          <w:p>
-            <w:pPr>
-              <w:rPr>
-                <w:rFonts w:ascii="Arial" w:hAnsi="Arial" w:cs="Arial"/>
-                <w:sz w:val="18"/>
-                <w:szCs w:val="18"/>
-              </w:rPr>
-            </w:pPr>
-            <w:r>
-              <w:rPr>
-                <w:rFonts w:ascii="Arial" w:hAnsi="Arial" w:cs="Arial"/>
-                <w:sz w:val="18"/>
-                <w:szCs w:val="18"/>
-              </w:rPr>
-              <w:t>5</w:t>
-            </w:r>
-          </w:p>
-        </w:tc>
-      </w:tr>
-      <w:tr>
-        <w:trPr>
-          <w:trHeight w:val="191"/>
-        </w:trPr>
-        <w:tc>
-          <w:tcPr>
-            <w:tcW w:w="711" w:type="dxa"/>
-            <w:tcBorders>
-              <w:top w:val="single" w:sz="6" w:space="0" w:color="000000"/>
-              <w:left w:val="single" w:sz="4" w:space="0" w:color="000000"/>
-              <w:bottom w:val="single" w:sz="6" w:space="0" w:color="000000"/>
-              <w:right w:val="single" w:sz="6" w:space="0" w:color="000000"/>
-            </w:tcBorders>
-          </w:tcPr>
-          <w:p>
-            <w:pPr>
-              <w:widowControl/>
-              <w:spacing w:line="240" w:lineRule="auto"/>
-              <w:rPr>
-                <w:rFonts w:ascii="Arial" w:hAnsi="Arial" w:cs="Arial"/>
-                <w:sz w:val="18"/>
-                <w:szCs w:val="18"/>
-                <w:lang w:eastAsia="ja-JP"/>
-              </w:rPr>
-            </w:pPr>
-            <w:r>
-              <w:rPr>
-                <w:rFonts w:ascii="Arial" w:hAnsi="Arial" w:cs="Arial"/>
-                <w:sz w:val="18"/>
-                <w:szCs w:val="18"/>
-                <w:lang w:eastAsia="ja-JP"/>
-              </w:rPr>
-              <w:t>4.2</w:t>
-            </w:r>
-          </w:p>
-        </w:tc>
-        <w:tc>
-          <w:tcPr>
-            <w:tcW w:w="2378" w:type="dxa"/>
-            <w:tcBorders>
-              <w:top w:val="single" w:sz="6" w:space="0" w:color="000000"/>
-              <w:left w:val="single" w:sz="6" w:space="0" w:color="000000"/>
-              <w:bottom w:val="single" w:sz="6" w:space="0" w:color="000000"/>
-              <w:right w:val="single" w:sz="6" w:space="0" w:color="000000"/>
-            </w:tcBorders>
-            <w:noWrap/>
-          </w:tcPr>
-          <w:p>
-            <w:pPr>
-              <w:rPr>
-                <w:rFonts w:ascii="Arial" w:hAnsi="Arial" w:cs="Arial"/>
-                <w:sz w:val="18"/>
-                <w:szCs w:val="18"/>
-              </w:rPr>
-            </w:pPr>
-            <w:r>
-              <w:rPr>
-                <w:rFonts w:ascii="Arial" w:hAnsi="Arial" w:cs="Arial"/>
-                <w:sz w:val="18"/>
-                <w:szCs w:val="18"/>
-              </w:rPr>
-              <w:t>Unit tests</w:t>
-            </w:r>
-          </w:p>
-        </w:tc>
-        <w:tc>
-          <w:tcPr>
-            <w:tcW w:w="2510" w:type="dxa"/>
-            <w:tcBorders>
-              <w:top w:val="single" w:sz="6" w:space="0" w:color="000000"/>
-              <w:left w:val="single" w:sz="6" w:space="0" w:color="000000"/>
-              <w:bottom w:val="single" w:sz="6" w:space="0" w:color="000000"/>
-              <w:right w:val="single" w:sz="6" w:space="0" w:color="000000"/>
-            </w:tcBorders>
-          </w:tcPr>
-          <w:p>
-            <w:pPr>
-              <w:rPr>
-                <w:rFonts w:ascii="Arial" w:hAnsi="Arial" w:cs="Arial"/>
-                <w:sz w:val="18"/>
-                <w:szCs w:val="18"/>
-              </w:rPr>
-            </w:pPr>
-            <w:r>
-              <w:rPr>
-                <w:rFonts w:ascii="Arial" w:hAnsi="Arial" w:cs="Arial"/>
-                <w:sz w:val="18"/>
-                <w:szCs w:val="18"/>
-              </w:rPr>
-              <w:t>login / register, play game, submit question</w:t>
-            </w:r>
-          </w:p>
-        </w:tc>
-        <w:tc>
-          <w:tcPr>
-            <w:tcW w:w="1170" w:type="dxa"/>
-            <w:tcBorders>
-              <w:top w:val="single" w:sz="6" w:space="0" w:color="000000"/>
-              <w:left w:val="single" w:sz="6" w:space="0" w:color="000000"/>
-              <w:bottom w:val="single" w:sz="6" w:space="0" w:color="000000"/>
-              <w:right w:val="single" w:sz="6" w:space="0" w:color="000000"/>
-            </w:tcBorders>
-            <w:noWrap/>
-          </w:tcPr>
-          <w:p>
-            <w:pPr>
-              <w:rPr>
-                <w:rFonts w:ascii="Arial" w:hAnsi="Arial" w:cs="Arial"/>
-                <w:sz w:val="18"/>
-                <w:szCs w:val="18"/>
-              </w:rPr>
-            </w:pPr>
-            <w:r>
-              <w:rPr>
-                <w:rFonts w:ascii="Arial" w:hAnsi="Arial" w:cs="Arial"/>
-                <w:sz w:val="18"/>
-                <w:szCs w:val="18"/>
-              </w:rPr>
-              <w:t>Suspended</w:t>
-            </w:r>
-          </w:p>
-        </w:tc>
-        <w:tc>
-          <w:tcPr>
-            <w:tcW w:w="1080" w:type="dxa"/>
-            <w:tcBorders>
-              <w:top w:val="single" w:sz="6" w:space="0" w:color="000000"/>
-              <w:left w:val="single" w:sz="6" w:space="0" w:color="000000"/>
-              <w:bottom w:val="single" w:sz="6" w:space="0" w:color="000000"/>
-              <w:right w:val="single" w:sz="6" w:space="0" w:color="000000"/>
-            </w:tcBorders>
-            <w:noWrap/>
-          </w:tcPr>
-          <w:p>
-            <w:pPr>
-              <w:rPr>
-                <w:rFonts w:ascii="Arial" w:hAnsi="Arial" w:cs="Arial"/>
-                <w:sz w:val="18"/>
-                <w:szCs w:val="18"/>
-              </w:rPr>
-            </w:pPr>
-            <w:r>
-              <w:rPr>
-                <w:rFonts w:ascii="Arial" w:hAnsi="Arial" w:cs="Arial"/>
-                <w:sz w:val="18"/>
-                <w:szCs w:val="18"/>
-              </w:rPr>
-              <w:t>Michelle</w:t>
-            </w:r>
-          </w:p>
-        </w:tc>
-        <w:tc>
-          <w:tcPr>
-            <w:tcW w:w="1080" w:type="dxa"/>
-            <w:tcBorders>
-              <w:top w:val="single" w:sz="6" w:space="0" w:color="000000"/>
-              <w:left w:val="single" w:sz="6" w:space="0" w:color="000000"/>
-              <w:bottom w:val="single" w:sz="6" w:space="0" w:color="000000"/>
-              <w:right w:val="single" w:sz="6" w:space="0" w:color="000000"/>
-            </w:tcBorders>
-          </w:tcPr>
-          <w:p>
-            <w:pPr>
-              <w:widowControl/>
-              <w:spacing w:line="240" w:lineRule="auto"/>
-              <w:rPr>
-                <w:rFonts w:ascii="Arial" w:hAnsi="Arial" w:cs="Arial"/>
-                <w:sz w:val="18"/>
-                <w:szCs w:val="18"/>
-                <w:lang w:eastAsia="ja-JP"/>
-              </w:rPr>
-            </w:pPr>
-            <w:r>
-              <w:rPr>
-                <w:rFonts w:ascii="Arial" w:hAnsi="Arial" w:cs="Arial"/>
-                <w:sz w:val="18"/>
-                <w:szCs w:val="18"/>
-                <w:lang w:eastAsia="ja-JP"/>
-              </w:rPr>
-              <w:t>5</w:t>
-            </w:r>
-          </w:p>
-        </w:tc>
-        <w:tc>
-          <w:tcPr>
-            <w:tcW w:w="900" w:type="dxa"/>
-            <w:tcBorders>
-              <w:top w:val="single" w:sz="6" w:space="0" w:color="000000"/>
-              <w:left w:val="single" w:sz="6" w:space="0" w:color="000000"/>
-              <w:bottom w:val="single" w:sz="6" w:space="0" w:color="000000"/>
-              <w:right w:val="single" w:sz="6" w:space="0" w:color="000000"/>
-            </w:tcBorders>
-            <w:noWrap/>
-          </w:tcPr>
-          <w:p>
-            <w:pPr>
-              <w:rPr>
-                <w:rFonts w:ascii="Arial" w:hAnsi="Arial" w:cs="Arial"/>
-                <w:sz w:val="18"/>
-                <w:szCs w:val="18"/>
-              </w:rPr>
-            </w:pPr>
-            <w:r>
-              <w:rPr>
-                <w:rFonts w:ascii="Arial" w:hAnsi="Arial" w:cs="Arial"/>
-                <w:sz w:val="18"/>
-                <w:szCs w:val="18"/>
-              </w:rPr>
-              <w:t>0</w:t>
-            </w:r>
-          </w:p>
-        </w:tc>
-        <w:tc>
-          <w:tcPr>
-            <w:tcW w:w="1136" w:type="dxa"/>
-            <w:tcBorders>
-              <w:top w:val="single" w:sz="6" w:space="0" w:color="000000"/>
-              <w:left w:val="single" w:sz="6" w:space="0" w:color="000000"/>
-              <w:bottom w:val="single" w:sz="6" w:space="0" w:color="000000"/>
-              <w:right w:val="single" w:sz="4" w:space="0" w:color="000000"/>
-            </w:tcBorders>
-            <w:noWrap/>
-          </w:tcPr>
-          <w:p>
-            <w:pPr>
-              <w:rPr>
-                <w:rFonts w:ascii="Arial" w:hAnsi="Arial" w:cs="Arial"/>
-                <w:sz w:val="18"/>
-                <w:szCs w:val="18"/>
-              </w:rPr>
-            </w:pPr>
-            <w:r>
-              <w:rPr>
-                <w:rFonts w:ascii="Arial" w:hAnsi="Arial" w:cs="Arial"/>
-                <w:sz w:val="18"/>
-                <w:szCs w:val="18"/>
-              </w:rPr>
-              <w:t>5</w:t>
-            </w:r>
-          </w:p>
-        </w:tc>
-      </w:tr>
-      <w:tr>
-        <w:trPr>
-          <w:trHeight w:val="191"/>
-        </w:trPr>
-        <w:tc>
-          <w:tcPr>
-            <w:tcW w:w="711" w:type="dxa"/>
-            <w:tcBorders>
-              <w:top w:val="single" w:sz="6" w:space="0" w:color="000000"/>
-              <w:left w:val="single" w:sz="4" w:space="0" w:color="000000"/>
-              <w:bottom w:val="single" w:sz="6" w:space="0" w:color="000000"/>
-              <w:right w:val="single" w:sz="6" w:space="0" w:color="000000"/>
-            </w:tcBorders>
-          </w:tcPr>
-          <w:p>
-            <w:pPr>
-              <w:widowControl/>
-              <w:spacing w:line="240" w:lineRule="auto"/>
-              <w:rPr>
-                <w:rFonts w:ascii="Arial" w:hAnsi="Arial" w:cs="Arial"/>
-                <w:sz w:val="18"/>
-                <w:szCs w:val="18"/>
-                <w:lang w:eastAsia="ja-JP"/>
-              </w:rPr>
-            </w:pPr>
-            <w:r>
-              <w:rPr>
-                <w:rFonts w:ascii="Arial" w:hAnsi="Arial" w:cs="Arial"/>
-                <w:sz w:val="18"/>
-                <w:szCs w:val="18"/>
-                <w:lang w:eastAsia="ja-JP"/>
-              </w:rPr>
-              <w:t>4.3</w:t>
-            </w:r>
-          </w:p>
-        </w:tc>
-        <w:tc>
-          <w:tcPr>
-            <w:tcW w:w="2378" w:type="dxa"/>
-            <w:tcBorders>
-              <w:top w:val="single" w:sz="6" w:space="0" w:color="000000"/>
-              <w:left w:val="single" w:sz="6" w:space="0" w:color="000000"/>
-              <w:bottom w:val="single" w:sz="6" w:space="0" w:color="000000"/>
-              <w:right w:val="single" w:sz="6" w:space="0" w:color="000000"/>
-            </w:tcBorders>
-            <w:noWrap/>
-          </w:tcPr>
-          <w:p>
-            <w:pPr>
-              <w:rPr>
-                <w:rFonts w:ascii="Arial" w:hAnsi="Arial" w:cs="Arial"/>
-                <w:sz w:val="18"/>
-                <w:szCs w:val="18"/>
-              </w:rPr>
-            </w:pPr>
-            <w:r>
-              <w:rPr>
-                <w:rFonts w:ascii="Arial" w:hAnsi="Arial" w:cs="Arial"/>
-                <w:sz w:val="18"/>
-                <w:szCs w:val="18"/>
-              </w:rPr>
-              <w:t>Watch tutorials on unit test</w:t>
-            </w:r>
-            <w:r>
-              <w:rPr>
-                <w:rFonts w:ascii="Arial" w:hAnsi="Arial" w:cs="Arial"/>
-                <w:sz w:val="18"/>
-                <w:szCs w:val="18"/>
-              </w:rPr>
-              <w:t>ing</w:t>
-            </w:r>
-            <w:r>
-              <w:rPr>
-                <w:rFonts w:ascii="Arial" w:hAnsi="Arial" w:cs="Arial"/>
-                <w:sz w:val="18"/>
-                <w:szCs w:val="18"/>
-              </w:rPr>
-              <w:t xml:space="preserve"> in Unity</w:t>
-            </w:r>
-          </w:p>
-        </w:tc>
-        <w:tc>
-          <w:tcPr>
-            <w:tcW w:w="2510" w:type="dxa"/>
-            <w:tcBorders>
-              <w:top w:val="single" w:sz="6" w:space="0" w:color="000000"/>
-              <w:left w:val="single" w:sz="6" w:space="0" w:color="000000"/>
-              <w:bottom w:val="single" w:sz="6" w:space="0" w:color="000000"/>
-              <w:right w:val="single" w:sz="6" w:space="0" w:color="000000"/>
-            </w:tcBorders>
-          </w:tcPr>
-          <w:p>
-            <w:pPr>
-              <w:rPr>
-                <w:rFonts w:ascii="Arial" w:hAnsi="Arial" w:cs="Arial"/>
-                <w:sz w:val="18"/>
-                <w:szCs w:val="18"/>
-              </w:rPr>
-            </w:pPr>
-          </w:p>
-        </w:tc>
-        <w:tc>
-          <w:tcPr>
-            <w:tcW w:w="1170" w:type="dxa"/>
-            <w:tcBorders>
-              <w:top w:val="single" w:sz="6" w:space="0" w:color="000000"/>
-              <w:left w:val="single" w:sz="6" w:space="0" w:color="000000"/>
-              <w:bottom w:val="single" w:sz="6" w:space="0" w:color="000000"/>
-              <w:right w:val="single" w:sz="6" w:space="0" w:color="000000"/>
-            </w:tcBorders>
-            <w:noWrap/>
-          </w:tcPr>
-          <w:p>
-            <w:pPr>
-              <w:rPr>
-                <w:rFonts w:ascii="Arial" w:hAnsi="Arial" w:cs="Arial"/>
-                <w:sz w:val="18"/>
-                <w:szCs w:val="18"/>
-              </w:rPr>
-            </w:pPr>
-            <w:r>
-              <w:rPr>
-                <w:rFonts w:ascii="Arial" w:hAnsi="Arial" w:cs="Arial"/>
-                <w:sz w:val="18"/>
-                <w:szCs w:val="18"/>
-              </w:rPr>
-              <w:t>Complete</w:t>
-            </w:r>
-          </w:p>
-        </w:tc>
-        <w:tc>
-          <w:tcPr>
-            <w:tcW w:w="1080" w:type="dxa"/>
-            <w:tcBorders>
-              <w:top w:val="single" w:sz="6" w:space="0" w:color="000000"/>
-              <w:left w:val="single" w:sz="6" w:space="0" w:color="000000"/>
-              <w:bottom w:val="single" w:sz="6" w:space="0" w:color="000000"/>
-              <w:right w:val="single" w:sz="6" w:space="0" w:color="000000"/>
-            </w:tcBorders>
-            <w:noWrap/>
-          </w:tcPr>
-          <w:p>
-            <w:pPr>
-              <w:rPr>
-                <w:rFonts w:ascii="Arial" w:hAnsi="Arial" w:cs="Arial"/>
-                <w:sz w:val="18"/>
-                <w:szCs w:val="18"/>
-              </w:rPr>
-            </w:pPr>
-            <w:r>
-              <w:rPr>
-                <w:rFonts w:ascii="Arial" w:hAnsi="Arial" w:cs="Arial"/>
-                <w:sz w:val="18"/>
-                <w:szCs w:val="18"/>
-              </w:rPr>
-              <w:t>Michelle</w:t>
-            </w:r>
-          </w:p>
-        </w:tc>
-        <w:tc>
-          <w:tcPr>
-            <w:tcW w:w="1080" w:type="dxa"/>
-            <w:tcBorders>
-              <w:top w:val="single" w:sz="6" w:space="0" w:color="000000"/>
-              <w:left w:val="single" w:sz="6" w:space="0" w:color="000000"/>
-              <w:bottom w:val="single" w:sz="6" w:space="0" w:color="000000"/>
-              <w:right w:val="single" w:sz="6" w:space="0" w:color="000000"/>
-            </w:tcBorders>
-          </w:tcPr>
-          <w:p>
-            <w:pPr>
-              <w:widowControl/>
-              <w:spacing w:line="240" w:lineRule="auto"/>
-              <w:rPr>
-                <w:rFonts w:ascii="Arial" w:hAnsi="Arial" w:cs="Arial"/>
-                <w:sz w:val="18"/>
-                <w:szCs w:val="18"/>
-                <w:lang w:eastAsia="ja-JP"/>
-              </w:rPr>
-            </w:pPr>
-            <w:r>
-              <w:rPr>
-                <w:rFonts w:ascii="Arial" w:hAnsi="Arial" w:cs="Arial"/>
-                <w:sz w:val="18"/>
-                <w:szCs w:val="18"/>
-                <w:lang w:eastAsia="ja-JP"/>
-              </w:rPr>
-              <w:t>2</w:t>
-            </w:r>
-          </w:p>
-        </w:tc>
-        <w:tc>
-          <w:tcPr>
-            <w:tcW w:w="900" w:type="dxa"/>
-            <w:tcBorders>
-              <w:top w:val="single" w:sz="6" w:space="0" w:color="000000"/>
-              <w:left w:val="single" w:sz="6" w:space="0" w:color="000000"/>
-              <w:bottom w:val="single" w:sz="6" w:space="0" w:color="000000"/>
-              <w:right w:val="single" w:sz="6" w:space="0" w:color="000000"/>
-            </w:tcBorders>
-            <w:noWrap/>
-          </w:tcPr>
-          <w:p>
-            <w:pPr>
-              <w:rPr>
-                <w:rFonts w:ascii="Arial" w:hAnsi="Arial" w:cs="Arial"/>
-                <w:sz w:val="18"/>
-                <w:szCs w:val="18"/>
-              </w:rPr>
-            </w:pPr>
-            <w:r>
-              <w:rPr>
-                <w:rFonts w:ascii="Arial" w:hAnsi="Arial" w:cs="Arial"/>
-                <w:sz w:val="18"/>
-                <w:szCs w:val="18"/>
-              </w:rPr>
-              <w:t>2</w:t>
-            </w:r>
-          </w:p>
-        </w:tc>
-        <w:tc>
-          <w:tcPr>
-            <w:tcW w:w="1136" w:type="dxa"/>
-            <w:tcBorders>
-              <w:top w:val="single" w:sz="6" w:space="0" w:color="000000"/>
-              <w:left w:val="single" w:sz="6" w:space="0" w:color="000000"/>
-              <w:bottom w:val="single" w:sz="6" w:space="0" w:color="000000"/>
-              <w:right w:val="single" w:sz="4" w:space="0" w:color="000000"/>
-            </w:tcBorders>
-            <w:noWrap/>
-          </w:tcPr>
-          <w:p>
-            <w:pPr>
-              <w:rPr>
-                <w:rFonts w:ascii="Arial" w:hAnsi="Arial" w:cs="Arial"/>
-                <w:sz w:val="18"/>
-                <w:szCs w:val="18"/>
-              </w:rPr>
-            </w:pPr>
-            <w:r>
-              <w:rPr>
-                <w:rFonts w:ascii="Arial" w:hAnsi="Arial" w:cs="Arial"/>
-                <w:sz w:val="18"/>
-                <w:szCs w:val="18"/>
-              </w:rPr>
-              <w:t>0</w:t>
-            </w:r>
-          </w:p>
-        </w:tc>
-      </w:tr>
-      <w:tr>
-        <w:trPr>
-          <w:trHeight w:val="191"/>
-        </w:trPr>
-        <w:tc>
-          <w:tcPr>
-            <w:tcW w:w="711" w:type="dxa"/>
-            <w:tcBorders>
-              <w:top w:val="single" w:sz="6" w:space="0" w:color="000000"/>
-              <w:left w:val="single" w:sz="4" w:space="0" w:color="000000"/>
-              <w:bottom w:val="single" w:sz="6" w:space="0" w:color="000000"/>
-              <w:right w:val="single" w:sz="6" w:space="0" w:color="000000"/>
-            </w:tcBorders>
-          </w:tcPr>
-          <w:p>
-            <w:pPr>
-              <w:widowControl/>
-              <w:spacing w:line="240" w:lineRule="auto"/>
-              <w:rPr>
-                <w:rFonts w:ascii="Arial" w:hAnsi="Arial" w:cs="Arial"/>
-                <w:sz w:val="18"/>
-                <w:szCs w:val="18"/>
-                <w:lang w:eastAsia="ja-JP"/>
-              </w:rPr>
-            </w:pPr>
-            <w:r>
-              <w:rPr>
-                <w:rFonts w:ascii="Arial" w:hAnsi="Arial" w:cs="Arial"/>
-                <w:sz w:val="18"/>
-                <w:szCs w:val="18"/>
-                <w:lang w:eastAsia="ja-JP"/>
-              </w:rPr>
-              <w:t>5.</w:t>
-            </w:r>
-            <w:r>
-              <w:rPr>
-                <w:rFonts w:ascii="Arial" w:hAnsi="Arial" w:cs="Arial"/>
-                <w:sz w:val="18"/>
-                <w:szCs w:val="18"/>
-                <w:lang w:eastAsia="ja-JP"/>
-              </w:rPr>
-              <w:t>0</w:t>
-            </w:r>
-          </w:p>
-        </w:tc>
-        <w:tc>
-          <w:tcPr>
-            <w:tcW w:w="2378" w:type="dxa"/>
-            <w:tcBorders>
-              <w:top w:val="single" w:sz="6" w:space="0" w:color="000000"/>
-              <w:left w:val="single" w:sz="6" w:space="0" w:color="000000"/>
-              <w:bottom w:val="single" w:sz="6" w:space="0" w:color="000000"/>
-              <w:right w:val="single" w:sz="6" w:space="0" w:color="000000"/>
-            </w:tcBorders>
-            <w:noWrap/>
-          </w:tcPr>
-          <w:p>
-            <w:pPr>
-              <w:rPr>
-                <w:rFonts w:ascii="Arial" w:hAnsi="Arial" w:cs="Arial"/>
-                <w:sz w:val="18"/>
-                <w:szCs w:val="18"/>
-              </w:rPr>
-            </w:pPr>
-            <w:r>
-              <w:rPr>
-                <w:rFonts w:ascii="Arial" w:hAnsi="Arial" w:cs="Arial"/>
-                <w:sz w:val="18"/>
-                <w:szCs w:val="18"/>
-              </w:rPr>
-              <w:t>Past iteration plan review</w:t>
-            </w:r>
-          </w:p>
-        </w:tc>
-        <w:tc>
-          <w:tcPr>
-            <w:tcW w:w="2510" w:type="dxa"/>
-            <w:tcBorders>
-              <w:top w:val="single" w:sz="6" w:space="0" w:color="000000"/>
-              <w:left w:val="single" w:sz="6" w:space="0" w:color="000000"/>
-              <w:bottom w:val="single" w:sz="6" w:space="0" w:color="000000"/>
-              <w:right w:val="single" w:sz="6" w:space="0" w:color="000000"/>
-            </w:tcBorders>
-          </w:tcPr>
-          <w:p>
-            <w:pPr>
-              <w:rPr>
-                <w:rFonts w:ascii="Arial" w:hAnsi="Arial" w:cs="Arial"/>
-                <w:sz w:val="18"/>
-                <w:szCs w:val="18"/>
-              </w:rPr>
-            </w:pPr>
-            <w:r>
-              <w:rPr>
-                <w:rFonts w:ascii="Arial" w:hAnsi="Arial" w:cs="Arial"/>
-                <w:sz w:val="18"/>
-                <w:szCs w:val="18"/>
-              </w:rPr>
-              <w:t xml:space="preserve">Team to go through past </w:t>
-            </w:r>
-            <w:r>
-              <w:rPr>
-                <w:rFonts w:ascii="Arial" w:hAnsi="Arial" w:cs="Arial"/>
-                <w:sz w:val="18"/>
-                <w:szCs w:val="18"/>
-              </w:rPr>
-              <w:lastRenderedPageBreak/>
-              <w:t xml:space="preserve">iteration plans </w:t>
-            </w:r>
-            <w:r>
-              <w:rPr>
-                <w:rFonts w:ascii="Arial" w:hAnsi="Arial" w:cs="Arial"/>
-                <w:sz w:val="18"/>
-                <w:szCs w:val="18"/>
-              </w:rPr>
-              <w:t>–</w:t>
-            </w:r>
-            <w:r>
-              <w:rPr>
-                <w:rFonts w:ascii="Arial" w:hAnsi="Arial" w:cs="Arial"/>
-                <w:sz w:val="18"/>
-                <w:szCs w:val="18"/>
-              </w:rPr>
-              <w:t xml:space="preserve"> update progress and provide evidence of work</w:t>
-            </w:r>
-            <w:r>
-              <w:rPr>
-                <w:rFonts w:ascii="Arial" w:hAnsi="Arial" w:cs="Arial"/>
-                <w:sz w:val="18"/>
-                <w:szCs w:val="18"/>
-              </w:rPr>
-              <w:t xml:space="preserve"> where needed.</w:t>
-            </w:r>
-          </w:p>
-        </w:tc>
-        <w:tc>
-          <w:tcPr>
-            <w:tcW w:w="1170" w:type="dxa"/>
-            <w:tcBorders>
-              <w:top w:val="single" w:sz="6" w:space="0" w:color="000000"/>
-              <w:left w:val="single" w:sz="6" w:space="0" w:color="000000"/>
-              <w:bottom w:val="single" w:sz="6" w:space="0" w:color="000000"/>
-              <w:right w:val="single" w:sz="6" w:space="0" w:color="000000"/>
-            </w:tcBorders>
-            <w:noWrap/>
-          </w:tcPr>
-          <w:p>
-            <w:pPr>
-              <w:rPr>
-                <w:rFonts w:ascii="Arial" w:hAnsi="Arial" w:cs="Arial"/>
-                <w:sz w:val="18"/>
-                <w:szCs w:val="18"/>
-              </w:rPr>
-            </w:pPr>
-            <w:r>
-              <w:rPr>
-                <w:rFonts w:ascii="Arial" w:hAnsi="Arial" w:cs="Arial"/>
-                <w:sz w:val="18"/>
-                <w:szCs w:val="18"/>
-              </w:rPr>
-              <w:lastRenderedPageBreak/>
-              <w:t>Not started</w:t>
-            </w:r>
-          </w:p>
-        </w:tc>
-        <w:tc>
-          <w:tcPr>
-            <w:tcW w:w="1080" w:type="dxa"/>
-            <w:tcBorders>
-              <w:top w:val="single" w:sz="6" w:space="0" w:color="000000"/>
-              <w:left w:val="single" w:sz="6" w:space="0" w:color="000000"/>
-              <w:bottom w:val="single" w:sz="6" w:space="0" w:color="000000"/>
-              <w:right w:val="single" w:sz="6" w:space="0" w:color="000000"/>
-            </w:tcBorders>
-            <w:noWrap/>
-          </w:tcPr>
-          <w:p>
-            <w:pPr>
-              <w:rPr>
-                <w:rFonts w:ascii="Arial" w:hAnsi="Arial" w:cs="Arial"/>
-                <w:sz w:val="18"/>
-                <w:szCs w:val="18"/>
-              </w:rPr>
-            </w:pPr>
-            <w:r>
-              <w:rPr>
-                <w:rFonts w:ascii="Arial" w:hAnsi="Arial" w:cs="Arial"/>
-                <w:sz w:val="18"/>
-                <w:szCs w:val="18"/>
-              </w:rPr>
-              <w:t>All</w:t>
-            </w:r>
-          </w:p>
-        </w:tc>
-        <w:tc>
-          <w:tcPr>
-            <w:tcW w:w="1080" w:type="dxa"/>
-            <w:tcBorders>
-              <w:top w:val="single" w:sz="6" w:space="0" w:color="000000"/>
-              <w:left w:val="single" w:sz="6" w:space="0" w:color="000000"/>
-              <w:bottom w:val="single" w:sz="6" w:space="0" w:color="000000"/>
-              <w:right w:val="single" w:sz="6" w:space="0" w:color="000000"/>
-            </w:tcBorders>
-          </w:tcPr>
-          <w:p>
-            <w:pPr>
-              <w:widowControl/>
-              <w:spacing w:line="240" w:lineRule="auto"/>
-              <w:rPr>
-                <w:rFonts w:ascii="Arial" w:hAnsi="Arial" w:cs="Arial"/>
-                <w:sz w:val="18"/>
-                <w:szCs w:val="18"/>
-                <w:lang w:eastAsia="ja-JP"/>
-              </w:rPr>
-            </w:pPr>
-            <w:r>
-              <w:rPr>
-                <w:rFonts w:ascii="Arial" w:hAnsi="Arial" w:cs="Arial"/>
-                <w:sz w:val="18"/>
-                <w:szCs w:val="18"/>
-                <w:lang w:eastAsia="ja-JP"/>
-              </w:rPr>
-              <w:t>5</w:t>
-            </w:r>
-          </w:p>
-        </w:tc>
-        <w:tc>
-          <w:tcPr>
-            <w:tcW w:w="900" w:type="dxa"/>
-            <w:tcBorders>
-              <w:top w:val="single" w:sz="6" w:space="0" w:color="000000"/>
-              <w:left w:val="single" w:sz="6" w:space="0" w:color="000000"/>
-              <w:bottom w:val="single" w:sz="6" w:space="0" w:color="000000"/>
-              <w:right w:val="single" w:sz="6" w:space="0" w:color="000000"/>
-            </w:tcBorders>
-            <w:noWrap/>
-          </w:tcPr>
-          <w:p>
-            <w:pPr>
-              <w:rPr>
-                <w:rFonts w:ascii="Arial" w:hAnsi="Arial" w:cs="Arial"/>
-                <w:sz w:val="18"/>
-                <w:szCs w:val="18"/>
-              </w:rPr>
-            </w:pPr>
-            <w:r>
-              <w:rPr>
-                <w:rFonts w:ascii="Arial" w:hAnsi="Arial" w:cs="Arial"/>
-                <w:sz w:val="18"/>
-                <w:szCs w:val="18"/>
-              </w:rPr>
-              <w:t>0</w:t>
-            </w:r>
-          </w:p>
-        </w:tc>
-        <w:tc>
-          <w:tcPr>
-            <w:tcW w:w="1136" w:type="dxa"/>
-            <w:tcBorders>
-              <w:top w:val="single" w:sz="6" w:space="0" w:color="000000"/>
-              <w:left w:val="single" w:sz="6" w:space="0" w:color="000000"/>
-              <w:bottom w:val="single" w:sz="6" w:space="0" w:color="000000"/>
-              <w:right w:val="single" w:sz="4" w:space="0" w:color="000000"/>
-            </w:tcBorders>
-            <w:noWrap/>
-          </w:tcPr>
-          <w:p>
-            <w:pPr>
-              <w:rPr>
-                <w:rFonts w:ascii="Arial" w:hAnsi="Arial" w:cs="Arial"/>
-                <w:sz w:val="18"/>
-                <w:szCs w:val="18"/>
-              </w:rPr>
-            </w:pPr>
-            <w:r>
-              <w:rPr>
-                <w:rFonts w:ascii="Arial" w:hAnsi="Arial" w:cs="Arial"/>
-                <w:sz w:val="18"/>
-                <w:szCs w:val="18"/>
-              </w:rPr>
-              <w:t>5</w:t>
-            </w:r>
-          </w:p>
-        </w:tc>
-      </w:tr>
-      <w:tr>
-        <w:trPr>
-          <w:trHeight w:val="191"/>
-        </w:trPr>
-        <w:tc>
-          <w:tcPr>
-            <w:tcW w:w="711" w:type="dxa"/>
-            <w:tcBorders>
-              <w:top w:val="single" w:sz="6" w:space="0" w:color="000000"/>
-              <w:left w:val="single" w:sz="4" w:space="0" w:color="000000"/>
-              <w:bottom w:val="single" w:sz="6" w:space="0" w:color="000000"/>
-              <w:right w:val="single" w:sz="6" w:space="0" w:color="000000"/>
-            </w:tcBorders>
-          </w:tcPr>
-          <w:p>
-            <w:pPr>
-              <w:widowControl/>
-              <w:spacing w:line="240" w:lineRule="auto"/>
-              <w:rPr>
-                <w:rFonts w:ascii="Arial" w:hAnsi="Arial" w:cs="Arial"/>
-                <w:sz w:val="18"/>
-                <w:szCs w:val="18"/>
-                <w:lang w:eastAsia="ja-JP"/>
-              </w:rPr>
-            </w:pPr>
-            <w:r>
-              <w:rPr>
-                <w:rFonts w:ascii="Arial" w:hAnsi="Arial" w:cs="Arial"/>
-                <w:sz w:val="18"/>
-                <w:szCs w:val="18"/>
-                <w:lang w:eastAsia="ja-JP"/>
-              </w:rPr>
-              <w:t>6.0</w:t>
-            </w:r>
-          </w:p>
-        </w:tc>
-        <w:tc>
-          <w:tcPr>
-            <w:tcW w:w="2378" w:type="dxa"/>
-            <w:tcBorders>
-              <w:top w:val="single" w:sz="6" w:space="0" w:color="000000"/>
-              <w:left w:val="single" w:sz="6" w:space="0" w:color="000000"/>
-              <w:bottom w:val="single" w:sz="6" w:space="0" w:color="000000"/>
-              <w:right w:val="single" w:sz="6" w:space="0" w:color="000000"/>
-            </w:tcBorders>
-            <w:noWrap/>
-          </w:tcPr>
-          <w:p>
-            <w:pPr>
-              <w:rPr>
-                <w:rFonts w:ascii="Arial" w:hAnsi="Arial" w:cs="Arial"/>
-                <w:sz w:val="18"/>
-                <w:szCs w:val="18"/>
-              </w:rPr>
-            </w:pPr>
-            <w:r>
-              <w:rPr>
-                <w:rFonts w:ascii="Arial" w:hAnsi="Arial" w:cs="Arial"/>
-                <w:sz w:val="18"/>
-                <w:szCs w:val="18"/>
-              </w:rPr>
-              <w:t>Unity hierarchy clean up</w:t>
-            </w:r>
-          </w:p>
-        </w:tc>
-        <w:tc>
-          <w:tcPr>
-            <w:tcW w:w="2510" w:type="dxa"/>
-            <w:tcBorders>
-              <w:top w:val="single" w:sz="6" w:space="0" w:color="000000"/>
-              <w:left w:val="single" w:sz="6" w:space="0" w:color="000000"/>
-              <w:bottom w:val="single" w:sz="6" w:space="0" w:color="000000"/>
-              <w:right w:val="single" w:sz="6" w:space="0" w:color="000000"/>
-            </w:tcBorders>
-          </w:tcPr>
-          <w:p>
-            <w:pPr>
-              <w:rPr>
-                <w:rFonts w:ascii="Arial" w:hAnsi="Arial" w:cs="Arial"/>
-                <w:sz w:val="18"/>
-                <w:szCs w:val="18"/>
-              </w:rPr>
-            </w:pPr>
-            <w:r>
-              <w:rPr>
-                <w:rFonts w:ascii="Arial" w:hAnsi="Arial" w:cs="Arial"/>
-                <w:sz w:val="18"/>
-                <w:szCs w:val="18"/>
-              </w:rPr>
-              <w:t>Charnes to go through menu, login, leaderboard, result, submit question scenes and clean up hierarchy to reduce confusion</w:t>
-            </w:r>
-          </w:p>
-        </w:tc>
-        <w:tc>
-          <w:tcPr>
-            <w:tcW w:w="1170" w:type="dxa"/>
-            <w:tcBorders>
-              <w:top w:val="single" w:sz="6" w:space="0" w:color="000000"/>
-              <w:left w:val="single" w:sz="6" w:space="0" w:color="000000"/>
-              <w:bottom w:val="single" w:sz="6" w:space="0" w:color="000000"/>
-              <w:right w:val="single" w:sz="6" w:space="0" w:color="000000"/>
-            </w:tcBorders>
-            <w:noWrap/>
-          </w:tcPr>
-          <w:p>
-            <w:pPr>
-              <w:rPr>
-                <w:rFonts w:ascii="Arial" w:hAnsi="Arial" w:cs="Arial"/>
-                <w:sz w:val="18"/>
-                <w:szCs w:val="18"/>
-              </w:rPr>
-            </w:pPr>
             <w:hyperlink r:id="rId14" w:history="1">
               <w:r>
                 <w:rPr>
@@ -7535,6 +6032,231 @@
               </w:r>
             </w:hyperlink>
           </w:p>
+        </w:tc>
+        <w:tc>
+          <w:tcPr>
+            <w:tcW w:w="1080" w:type="dxa"/>
+            <w:tcBorders>
+              <w:top w:val="single" w:sz="6" w:space="0" w:color="000000"/>
+              <w:left w:val="single" w:sz="6" w:space="0" w:color="000000"/>
+              <w:bottom w:val="single" w:sz="6" w:space="0" w:color="000000"/>
+              <w:right w:val="single" w:sz="6" w:space="0" w:color="000000"/>
+            </w:tcBorders>
+            <w:noWrap/>
+          </w:tcPr>
+          <w:p>
+            <w:pPr>
+              <w:rPr>
+                <w:rFonts w:ascii="Arial" w:hAnsi="Arial" w:cs="Arial"/>
+                <w:sz w:val="18"/>
+                <w:szCs w:val="18"/>
+              </w:rPr>
+            </w:pPr>
+            <w:r>
+              <w:rPr>
+                <w:rFonts w:ascii="Arial" w:hAnsi="Arial" w:cs="Arial"/>
+                <w:sz w:val="18"/>
+                <w:szCs w:val="18"/>
+              </w:rPr>
+              <w:t>Col</w:t>
+            </w:r>
+          </w:p>
+        </w:tc>
+        <w:tc>
+          <w:tcPr>
+            <w:tcW w:w="1080" w:type="dxa"/>
+            <w:tcBorders>
+              <w:top w:val="single" w:sz="6" w:space="0" w:color="000000"/>
+              <w:left w:val="single" w:sz="6" w:space="0" w:color="000000"/>
+              <w:bottom w:val="single" w:sz="6" w:space="0" w:color="000000"/>
+              <w:right w:val="single" w:sz="6" w:space="0" w:color="000000"/>
+            </w:tcBorders>
+          </w:tcPr>
+          <w:p>
+            <w:pPr>
+              <w:widowControl/>
+              <w:spacing w:line="240" w:lineRule="auto"/>
+              <w:rPr>
+                <w:rFonts w:ascii="Arial" w:hAnsi="Arial" w:cs="Arial"/>
+                <w:sz w:val="18"/>
+                <w:szCs w:val="18"/>
+                <w:lang w:eastAsia="ja-JP"/>
+              </w:rPr>
+            </w:pPr>
+            <w:r>
+              <w:rPr>
+                <w:rFonts w:ascii="Arial" w:hAnsi="Arial" w:cs="Arial"/>
+                <w:sz w:val="18"/>
+                <w:szCs w:val="18"/>
+                <w:lang w:eastAsia="ja-JP"/>
+              </w:rPr>
+              <w:t>3</w:t>
+            </w:r>
+          </w:p>
+        </w:tc>
+        <w:tc>
+          <w:tcPr>
+            <w:tcW w:w="900" w:type="dxa"/>
+            <w:tcBorders>
+              <w:top w:val="single" w:sz="6" w:space="0" w:color="000000"/>
+              <w:left w:val="single" w:sz="6" w:space="0" w:color="000000"/>
+              <w:bottom w:val="single" w:sz="6" w:space="0" w:color="000000"/>
+              <w:right w:val="single" w:sz="6" w:space="0" w:color="000000"/>
+            </w:tcBorders>
+            <w:noWrap/>
+          </w:tcPr>
+          <w:p>
+            <w:pPr>
+              <w:rPr>
+                <w:rFonts w:ascii="Arial" w:hAnsi="Arial" w:cs="Arial"/>
+                <w:sz w:val="18"/>
+                <w:szCs w:val="18"/>
+              </w:rPr>
+            </w:pPr>
+            <w:r>
+              <w:rPr>
+                <w:rFonts w:ascii="Arial" w:hAnsi="Arial" w:cs="Arial"/>
+                <w:sz w:val="18"/>
+                <w:szCs w:val="18"/>
+              </w:rPr>
+              <w:t>0</w:t>
+            </w:r>
+          </w:p>
+        </w:tc>
+        <w:tc>
+          <w:tcPr>
+            <w:tcW w:w="1136" w:type="dxa"/>
+            <w:tcBorders>
+              <w:top w:val="single" w:sz="6" w:space="0" w:color="000000"/>
+              <w:left w:val="single" w:sz="6" w:space="0" w:color="000000"/>
+              <w:bottom w:val="single" w:sz="6" w:space="0" w:color="000000"/>
+              <w:right w:val="single" w:sz="4" w:space="0" w:color="000000"/>
+            </w:tcBorders>
+            <w:noWrap/>
+          </w:tcPr>
+          <w:p>
+            <w:pPr>
+              <w:rPr>
+                <w:rFonts w:ascii="Arial" w:hAnsi="Arial" w:cs="Arial"/>
+                <w:sz w:val="18"/>
+                <w:szCs w:val="18"/>
+              </w:rPr>
+            </w:pPr>
+            <w:r>
+              <w:rPr>
+                <w:rFonts w:ascii="Arial" w:hAnsi="Arial" w:cs="Arial"/>
+                <w:sz w:val="18"/>
+                <w:szCs w:val="18"/>
+              </w:rPr>
+              <w:t>3</w:t>
+            </w:r>
+          </w:p>
+        </w:tc>
+      </w:tr>
+      <w:tr>
+        <w:trPr>
+          <w:trHeight w:val="191"/>
+        </w:trPr>
+        <w:tc>
+          <w:tcPr>
+            <w:tcW w:w="711" w:type="dxa"/>
+            <w:tcBorders>
+              <w:top w:val="single" w:sz="6" w:space="0" w:color="000000"/>
+              <w:left w:val="single" w:sz="4" w:space="0" w:color="000000"/>
+              <w:bottom w:val="single" w:sz="6" w:space="0" w:color="000000"/>
+              <w:right w:val="single" w:sz="6" w:space="0" w:color="000000"/>
+            </w:tcBorders>
+          </w:tcPr>
+          <w:p>
+            <w:pPr>
+              <w:widowControl/>
+              <w:spacing w:line="240" w:lineRule="auto"/>
+              <w:rPr>
+                <w:rFonts w:ascii="Arial" w:hAnsi="Arial" w:cs="Arial"/>
+                <w:sz w:val="18"/>
+                <w:szCs w:val="18"/>
+                <w:lang w:eastAsia="ja-JP"/>
+              </w:rPr>
+            </w:pPr>
+            <w:r>
+              <w:rPr>
+                <w:rFonts w:ascii="Arial" w:hAnsi="Arial" w:cs="Arial"/>
+                <w:sz w:val="18"/>
+                <w:szCs w:val="18"/>
+                <w:lang w:eastAsia="ja-JP"/>
+              </w:rPr>
+              <w:t>3.3</w:t>
+            </w:r>
+          </w:p>
+        </w:tc>
+        <w:tc>
+          <w:tcPr>
+            <w:tcW w:w="2378" w:type="dxa"/>
+            <w:tcBorders>
+              <w:top w:val="single" w:sz="6" w:space="0" w:color="000000"/>
+              <w:left w:val="single" w:sz="6" w:space="0" w:color="000000"/>
+              <w:bottom w:val="single" w:sz="6" w:space="0" w:color="000000"/>
+              <w:right w:val="single" w:sz="6" w:space="0" w:color="000000"/>
+            </w:tcBorders>
+            <w:noWrap/>
+          </w:tcPr>
+          <w:p>
+            <w:pPr>
+              <w:rPr>
+                <w:rFonts w:ascii="Arial" w:hAnsi="Arial" w:cs="Arial"/>
+                <w:sz w:val="18"/>
+                <w:szCs w:val="18"/>
+              </w:rPr>
+            </w:pPr>
+            <w:r>
+              <w:rPr>
+                <w:rFonts w:ascii="Arial" w:hAnsi="Arial" w:cs="Arial"/>
+                <w:sz w:val="18"/>
+                <w:szCs w:val="18"/>
+              </w:rPr>
+              <w:t>Update high score table</w:t>
+            </w:r>
+          </w:p>
+        </w:tc>
+        <w:tc>
+          <w:tcPr>
+            <w:tcW w:w="2510" w:type="dxa"/>
+            <w:tcBorders>
+              <w:top w:val="single" w:sz="6" w:space="0" w:color="000000"/>
+              <w:left w:val="single" w:sz="6" w:space="0" w:color="000000"/>
+              <w:bottom w:val="single" w:sz="6" w:space="0" w:color="000000"/>
+              <w:right w:val="single" w:sz="6" w:space="0" w:color="000000"/>
+            </w:tcBorders>
+          </w:tcPr>
+          <w:p>
+            <w:pPr>
+              <w:rPr>
+                <w:rFonts w:ascii="Arial" w:hAnsi="Arial" w:cs="Arial"/>
+                <w:sz w:val="18"/>
+                <w:szCs w:val="18"/>
+              </w:rPr>
+            </w:pPr>
+            <w:r>
+              <w:rPr>
+                <w:rFonts w:ascii="Arial" w:hAnsi="Arial" w:cs="Arial"/>
+                <w:sz w:val="18"/>
+                <w:szCs w:val="18"/>
+              </w:rPr>
+              <w:t>PHP to update player highest score globally</w:t>
+            </w:r>
+          </w:p>
+        </w:tc>
+        <w:tc>
+          <w:tcPr>
+            <w:tcW w:w="1170" w:type="dxa"/>
+            <w:tcBorders>
+              <w:top w:val="single" w:sz="6" w:space="0" w:color="000000"/>
+              <w:left w:val="single" w:sz="6" w:space="0" w:color="000000"/>
+              <w:bottom w:val="single" w:sz="6" w:space="0" w:color="000000"/>
+              <w:right w:val="single" w:sz="6" w:space="0" w:color="000000"/>
+            </w:tcBorders>
+            <w:noWrap/>
+          </w:tcPr>
           <w:p>
             <w:pPr>
               <w:rPr>
@@ -7581,7 +6303,7 @@
                 <w:sz w:val="18"/>
                 <w:szCs w:val="18"/>
               </w:rPr>
-              <w:t>Charnes</w:t>
+              <w:t>Col</w:t>
             </w:r>
           </w:p>
         </w:tc>
@@ -7613,7 +6335,7 @@
                 <w:szCs w:val="18"/>
                 <w:lang w:eastAsia="ja-JP"/>
               </w:rPr>
-              <w:t>5</w:t>
+              <w:t>1</w:t>
             </w:r>
           </w:p>
         </w:tc>
@@ -7642,7 +6364,7 @@
                 <w:sz w:val="18"/>
                 <w:szCs w:val="18"/>
               </w:rPr>
-              <w:t>5</w:t>
+              <w:t>0</w:t>
             </w:r>
           </w:p>
         </w:tc>
@@ -7671,7 +6393,7 @@
                 <w:sz w:val="18"/>
                 <w:szCs w:val="18"/>
               </w:rPr>
-              <w:t>0</w:t>
+              <w:t>1</w:t>
             </w:r>
           </w:p>
         </w:tc>
@@ -7708,6 +6430,1290 @@
                 <w:szCs w:val="18"/>
                 <w:lang w:eastAsia="ja-JP"/>
               </w:rPr>
+              <w:t>4.1</w:t>
+            </w:r>
+          </w:p>
+        </w:tc>
+        <w:tc>
+          <w:tcPr>
+            <w:tcW w:w="2378" w:type="dxa"/>
+            <w:tcBorders>
+              <w:top w:val="single" w:sz="6" w:space="0" w:color="000000"/>
+              <w:left w:val="single" w:sz="6" w:space="0" w:color="000000"/>
+              <w:bottom w:val="single" w:sz="6" w:space="0" w:color="000000"/>
+              <w:right w:val="single" w:sz="6" w:space="0" w:color="000000"/>
+            </w:tcBorders>
+            <w:noWrap/>
+          </w:tcPr>
+          <w:p>
+            <w:pPr>
+              <w:rPr>
+                <w:rFonts w:ascii="Arial" w:hAnsi="Arial" w:cs="Arial"/>
+                <w:sz w:val="18"/>
+                <w:szCs w:val="18"/>
+              </w:rPr>
+            </w:pPr>
+            <w:r>
+              <w:rPr>
+                <w:rFonts w:ascii="Arial" w:hAnsi="Arial" w:cs="Arial"/>
+                <w:sz w:val="18"/>
+                <w:szCs w:val="18"/>
+              </w:rPr>
+              <w:t>Integration tests</w:t>
+            </w:r>
+          </w:p>
+        </w:tc>
+        <w:tc>
+          <w:tcPr>
+            <w:tcW w:w="2510" w:type="dxa"/>
+            <w:tcBorders>
+              <w:top w:val="single" w:sz="6" w:space="0" w:color="000000"/>
+              <w:left w:val="single" w:sz="6" w:space="0" w:color="000000"/>
+              <w:bottom w:val="single" w:sz="6" w:space="0" w:color="000000"/>
+              <w:right w:val="single" w:sz="6" w:space="0" w:color="000000"/>
+            </w:tcBorders>
+          </w:tcPr>
+          <w:p>
+            <w:pPr>
+              <w:rPr>
+                <w:rFonts w:ascii="Arial" w:hAnsi="Arial" w:cs="Arial"/>
+                <w:sz w:val="18"/>
+                <w:szCs w:val="18"/>
+              </w:rPr>
+            </w:pPr>
+            <w:r>
+              <w:rPr>
+                <w:rFonts w:ascii="Arial" w:hAnsi="Arial" w:cs="Arial"/>
+                <w:sz w:val="18"/>
+                <w:szCs w:val="18"/>
+              </w:rPr>
+              <w:t>login / register, play game, submit question</w:t>
+            </w:r>
+          </w:p>
+        </w:tc>
+        <w:tc>
+          <w:tcPr>
+            <w:tcW w:w="1170" w:type="dxa"/>
+            <w:tcBorders>
+              <w:top w:val="single" w:sz="6" w:space="0" w:color="000000"/>
+              <w:left w:val="single" w:sz="6" w:space="0" w:color="000000"/>
+              <w:bottom w:val="single" w:sz="6" w:space="0" w:color="000000"/>
+              <w:right w:val="single" w:sz="6" w:space="0" w:color="000000"/>
+            </w:tcBorders>
+            <w:noWrap/>
+          </w:tcPr>
+          <w:p>
+            <w:pPr>
+              <w:rPr>
+                <w:rFonts w:ascii="Arial" w:hAnsi="Arial" w:cs="Arial"/>
+                <w:sz w:val="18"/>
+                <w:szCs w:val="18"/>
+              </w:rPr>
+            </w:pPr>
+            <w:r>
+              <w:rPr>
+                <w:rFonts w:ascii="Arial" w:hAnsi="Arial" w:cs="Arial"/>
+                <w:sz w:val="18"/>
+                <w:szCs w:val="18"/>
+              </w:rPr>
+              <w:t>Suspended</w:t>
+            </w:r>
+          </w:p>
+        </w:tc>
+        <w:tc>
+          <w:tcPr>
+            <w:tcW w:w="1080" w:type="dxa"/>
+            <w:tcBorders>
+              <w:top w:val="single" w:sz="6" w:space="0" w:color="000000"/>
+              <w:left w:val="single" w:sz="6" w:space="0" w:color="000000"/>
+              <w:bottom w:val="single" w:sz="6" w:space="0" w:color="000000"/>
+              <w:right w:val="single" w:sz="6" w:space="0" w:color="000000"/>
+            </w:tcBorders>
+            <w:noWrap/>
+          </w:tcPr>
+          <w:p>
+            <w:pPr>
+              <w:rPr>
+                <w:rFonts w:ascii="Arial" w:hAnsi="Arial" w:cs="Arial"/>
+                <w:sz w:val="18"/>
+                <w:szCs w:val="18"/>
+              </w:rPr>
+            </w:pPr>
+            <w:r>
+              <w:rPr>
+                <w:rFonts w:ascii="Arial" w:hAnsi="Arial" w:cs="Arial"/>
+                <w:sz w:val="18"/>
+                <w:szCs w:val="18"/>
+              </w:rPr>
+              <w:t>Michelle</w:t>
+            </w:r>
+          </w:p>
+        </w:tc>
+        <w:tc>
+          <w:tcPr>
+            <w:tcW w:w="1080" w:type="dxa"/>
+            <w:tcBorders>
+              <w:top w:val="single" w:sz="6" w:space="0" w:color="000000"/>
+              <w:left w:val="single" w:sz="6" w:space="0" w:color="000000"/>
+              <w:bottom w:val="single" w:sz="6" w:space="0" w:color="000000"/>
+              <w:right w:val="single" w:sz="6" w:space="0" w:color="000000"/>
+            </w:tcBorders>
+          </w:tcPr>
+          <w:p>
+            <w:pPr>
+              <w:widowControl/>
+              <w:spacing w:line="240" w:lineRule="auto"/>
+              <w:rPr>
+                <w:rFonts w:ascii="Arial" w:hAnsi="Arial" w:cs="Arial"/>
+                <w:sz w:val="18"/>
+                <w:szCs w:val="18"/>
+                <w:lang w:eastAsia="ja-JP"/>
+              </w:rPr>
+            </w:pPr>
+            <w:r>
+              <w:rPr>
+                <w:rFonts w:ascii="Arial" w:hAnsi="Arial" w:cs="Arial"/>
+                <w:sz w:val="18"/>
+                <w:szCs w:val="18"/>
+                <w:lang w:eastAsia="ja-JP"/>
+              </w:rPr>
+              <w:t>5</w:t>
+            </w:r>
+          </w:p>
+        </w:tc>
+        <w:tc>
+          <w:tcPr>
+            <w:tcW w:w="900" w:type="dxa"/>
+            <w:tcBorders>
+              <w:top w:val="single" w:sz="6" w:space="0" w:color="000000"/>
+              <w:left w:val="single" w:sz="6" w:space="0" w:color="000000"/>
+              <w:bottom w:val="single" w:sz="6" w:space="0" w:color="000000"/>
+              <w:right w:val="single" w:sz="6" w:space="0" w:color="000000"/>
+            </w:tcBorders>
+            <w:noWrap/>
+          </w:tcPr>
+          <w:p>
+            <w:pPr>
+              <w:rPr>
+                <w:rFonts w:ascii="Arial" w:hAnsi="Arial" w:cs="Arial"/>
+                <w:sz w:val="18"/>
+                <w:szCs w:val="18"/>
+              </w:rPr>
+            </w:pPr>
+            <w:r>
+              <w:rPr>
+                <w:rFonts w:ascii="Arial" w:hAnsi="Arial" w:cs="Arial"/>
+                <w:sz w:val="18"/>
+                <w:szCs w:val="18"/>
+              </w:rPr>
+              <w:t>0</w:t>
+            </w:r>
+          </w:p>
+        </w:tc>
+        <w:tc>
+          <w:tcPr>
+            <w:tcW w:w="1136" w:type="dxa"/>
+            <w:tcBorders>
+              <w:top w:val="single" w:sz="6" w:space="0" w:color="000000"/>
+              <w:left w:val="single" w:sz="6" w:space="0" w:color="000000"/>
+              <w:bottom w:val="single" w:sz="6" w:space="0" w:color="000000"/>
+              <w:right w:val="single" w:sz="4" w:space="0" w:color="000000"/>
+            </w:tcBorders>
+            <w:noWrap/>
+          </w:tcPr>
+          <w:p>
+            <w:pPr>
+              <w:rPr>
+                <w:rFonts w:ascii="Arial" w:hAnsi="Arial" w:cs="Arial"/>
+                <w:sz w:val="18"/>
+                <w:szCs w:val="18"/>
+              </w:rPr>
+            </w:pPr>
+            <w:r>
+              <w:rPr>
+                <w:rFonts w:ascii="Arial" w:hAnsi="Arial" w:cs="Arial"/>
+                <w:sz w:val="18"/>
+                <w:szCs w:val="18"/>
+              </w:rPr>
+              <w:t>5</w:t>
+            </w:r>
+          </w:p>
+        </w:tc>
+      </w:tr>
+      <w:tr>
+        <w:trPr>
+          <w:trHeight w:val="191"/>
+        </w:trPr>
+        <w:tc>
+          <w:tcPr>
+            <w:tcW w:w="711" w:type="dxa"/>
+            <w:tcBorders>
+              <w:top w:val="single" w:sz="6" w:space="0" w:color="000000"/>
+              <w:left w:val="single" w:sz="4" w:space="0" w:color="000000"/>
+              <w:bottom w:val="single" w:sz="6" w:space="0" w:color="000000"/>
+              <w:right w:val="single" w:sz="6" w:space="0" w:color="000000"/>
+            </w:tcBorders>
+          </w:tcPr>
+          <w:p>
+            <w:pPr>
+              <w:widowControl/>
+              <w:spacing w:line="240" w:lineRule="auto"/>
+              <w:rPr>
+                <w:rFonts w:ascii="Arial" w:hAnsi="Arial" w:cs="Arial"/>
+                <w:sz w:val="18"/>
+                <w:szCs w:val="18"/>
+                <w:lang w:eastAsia="ja-JP"/>
+              </w:rPr>
+            </w:pPr>
+            <w:r>
+              <w:rPr>
+                <w:rFonts w:ascii="Arial" w:hAnsi="Arial" w:cs="Arial"/>
+                <w:sz w:val="18"/>
+                <w:szCs w:val="18"/>
+                <w:lang w:eastAsia="ja-JP"/>
+              </w:rPr>
+              <w:t>4.2</w:t>
+            </w:r>
+          </w:p>
+        </w:tc>
+        <w:tc>
+          <w:tcPr>
+            <w:tcW w:w="2378" w:type="dxa"/>
+            <w:tcBorders>
+              <w:top w:val="single" w:sz="6" w:space="0" w:color="000000"/>
+              <w:left w:val="single" w:sz="6" w:space="0" w:color="000000"/>
+              <w:bottom w:val="single" w:sz="6" w:space="0" w:color="000000"/>
+              <w:right w:val="single" w:sz="6" w:space="0" w:color="000000"/>
+            </w:tcBorders>
+            <w:noWrap/>
+          </w:tcPr>
+          <w:p>
+            <w:pPr>
+              <w:rPr>
+                <w:rFonts w:ascii="Arial" w:hAnsi="Arial" w:cs="Arial"/>
+                <w:sz w:val="18"/>
+                <w:szCs w:val="18"/>
+              </w:rPr>
+            </w:pPr>
+            <w:r>
+              <w:rPr>
+                <w:rFonts w:ascii="Arial" w:hAnsi="Arial" w:cs="Arial"/>
+                <w:sz w:val="18"/>
+                <w:szCs w:val="18"/>
+              </w:rPr>
+              <w:t>Unit tests</w:t>
+            </w:r>
+          </w:p>
+        </w:tc>
+        <w:tc>
+          <w:tcPr>
+            <w:tcW w:w="2510" w:type="dxa"/>
+            <w:tcBorders>
+              <w:top w:val="single" w:sz="6" w:space="0" w:color="000000"/>
+              <w:left w:val="single" w:sz="6" w:space="0" w:color="000000"/>
+              <w:bottom w:val="single" w:sz="6" w:space="0" w:color="000000"/>
+              <w:right w:val="single" w:sz="6" w:space="0" w:color="000000"/>
+            </w:tcBorders>
+          </w:tcPr>
+          <w:p>
+            <w:pPr>
+              <w:rPr>
+                <w:rFonts w:ascii="Arial" w:hAnsi="Arial" w:cs="Arial"/>
+                <w:sz w:val="18"/>
+                <w:szCs w:val="18"/>
+              </w:rPr>
+            </w:pPr>
+            <w:r>
+              <w:rPr>
+                <w:rFonts w:ascii="Arial" w:hAnsi="Arial" w:cs="Arial"/>
+                <w:sz w:val="18"/>
+                <w:szCs w:val="18"/>
+              </w:rPr>
+              <w:t>login / register, play game, submit question</w:t>
+            </w:r>
+          </w:p>
+        </w:tc>
+        <w:tc>
+          <w:tcPr>
+            <w:tcW w:w="1170" w:type="dxa"/>
+            <w:tcBorders>
+              <w:top w:val="single" w:sz="6" w:space="0" w:color="000000"/>
+              <w:left w:val="single" w:sz="6" w:space="0" w:color="000000"/>
+              <w:bottom w:val="single" w:sz="6" w:space="0" w:color="000000"/>
+              <w:right w:val="single" w:sz="6" w:space="0" w:color="000000"/>
+            </w:tcBorders>
+            <w:noWrap/>
+          </w:tcPr>
+          <w:p>
+            <w:pPr>
+              <w:rPr>
+                <w:rFonts w:ascii="Arial" w:hAnsi="Arial" w:cs="Arial"/>
+                <w:sz w:val="18"/>
+                <w:szCs w:val="18"/>
+              </w:rPr>
+            </w:pPr>
+            <w:r>
+              <w:rPr>
+                <w:rFonts w:ascii="Arial" w:hAnsi="Arial" w:cs="Arial"/>
+                <w:sz w:val="18"/>
+                <w:szCs w:val="18"/>
+              </w:rPr>
+              <w:t>Suspended</w:t>
+            </w:r>
+          </w:p>
+        </w:tc>
+        <w:tc>
+          <w:tcPr>
+            <w:tcW w:w="1080" w:type="dxa"/>
+            <w:tcBorders>
+              <w:top w:val="single" w:sz="6" w:space="0" w:color="000000"/>
+              <w:left w:val="single" w:sz="6" w:space="0" w:color="000000"/>
+              <w:bottom w:val="single" w:sz="6" w:space="0" w:color="000000"/>
+              <w:right w:val="single" w:sz="6" w:space="0" w:color="000000"/>
+            </w:tcBorders>
+            <w:noWrap/>
+          </w:tcPr>
+          <w:p>
+            <w:pPr>
+              <w:rPr>
+                <w:rFonts w:ascii="Arial" w:hAnsi="Arial" w:cs="Arial"/>
+                <w:sz w:val="18"/>
+                <w:szCs w:val="18"/>
+              </w:rPr>
+            </w:pPr>
+            <w:r>
+              <w:rPr>
+                <w:rFonts w:ascii="Arial" w:hAnsi="Arial" w:cs="Arial"/>
+                <w:sz w:val="18"/>
+                <w:szCs w:val="18"/>
+              </w:rPr>
+              <w:t>Michelle</w:t>
+            </w:r>
+          </w:p>
+        </w:tc>
+        <w:tc>
+          <w:tcPr>
+            <w:tcW w:w="1080" w:type="dxa"/>
+            <w:tcBorders>
+              <w:top w:val="single" w:sz="6" w:space="0" w:color="000000"/>
+              <w:left w:val="single" w:sz="6" w:space="0" w:color="000000"/>
+              <w:bottom w:val="single" w:sz="6" w:space="0" w:color="000000"/>
+              <w:right w:val="single" w:sz="6" w:space="0" w:color="000000"/>
+            </w:tcBorders>
+          </w:tcPr>
+          <w:p>
+            <w:pPr>
+              <w:widowControl/>
+              <w:spacing w:line="240" w:lineRule="auto"/>
+              <w:rPr>
+                <w:rFonts w:ascii="Arial" w:hAnsi="Arial" w:cs="Arial"/>
+                <w:sz w:val="18"/>
+                <w:szCs w:val="18"/>
+                <w:lang w:eastAsia="ja-JP"/>
+              </w:rPr>
+            </w:pPr>
+            <w:r>
+              <w:rPr>
+                <w:rFonts w:ascii="Arial" w:hAnsi="Arial" w:cs="Arial"/>
+                <w:sz w:val="18"/>
+                <w:szCs w:val="18"/>
+                <w:lang w:eastAsia="ja-JP"/>
+              </w:rPr>
+              <w:t>5</w:t>
+            </w:r>
+          </w:p>
+        </w:tc>
+        <w:tc>
+          <w:tcPr>
+            <w:tcW w:w="900" w:type="dxa"/>
+            <w:tcBorders>
+              <w:top w:val="single" w:sz="6" w:space="0" w:color="000000"/>
+              <w:left w:val="single" w:sz="6" w:space="0" w:color="000000"/>
+              <w:bottom w:val="single" w:sz="6" w:space="0" w:color="000000"/>
+              <w:right w:val="single" w:sz="6" w:space="0" w:color="000000"/>
+            </w:tcBorders>
+            <w:noWrap/>
+          </w:tcPr>
+          <w:p>
+            <w:pPr>
+              <w:rPr>
+                <w:rFonts w:ascii="Arial" w:hAnsi="Arial" w:cs="Arial"/>
+                <w:sz w:val="18"/>
+                <w:szCs w:val="18"/>
+              </w:rPr>
+            </w:pPr>
+            <w:r>
+              <w:rPr>
+                <w:rFonts w:ascii="Arial" w:hAnsi="Arial" w:cs="Arial"/>
+                <w:sz w:val="18"/>
+                <w:szCs w:val="18"/>
+              </w:rPr>
+              <w:t>0</w:t>
+            </w:r>
+          </w:p>
+        </w:tc>
+        <w:tc>
+          <w:tcPr>
+            <w:tcW w:w="1136" w:type="dxa"/>
+            <w:tcBorders>
+              <w:top w:val="single" w:sz="6" w:space="0" w:color="000000"/>
+              <w:left w:val="single" w:sz="6" w:space="0" w:color="000000"/>
+              <w:bottom w:val="single" w:sz="6" w:space="0" w:color="000000"/>
+              <w:right w:val="single" w:sz="4" w:space="0" w:color="000000"/>
+            </w:tcBorders>
+            <w:noWrap/>
+          </w:tcPr>
+          <w:p>
+            <w:pPr>
+              <w:rPr>
+                <w:rFonts w:ascii="Arial" w:hAnsi="Arial" w:cs="Arial"/>
+                <w:sz w:val="18"/>
+                <w:szCs w:val="18"/>
+              </w:rPr>
+            </w:pPr>
+            <w:r>
+              <w:rPr>
+                <w:rFonts w:ascii="Arial" w:hAnsi="Arial" w:cs="Arial"/>
+                <w:sz w:val="18"/>
+                <w:szCs w:val="18"/>
+              </w:rPr>
+              <w:t>5</w:t>
+            </w:r>
+          </w:p>
+        </w:tc>
+      </w:tr>
+      <w:tr>
+        <w:trPr>
+          <w:trHeight w:val="191"/>
+        </w:trPr>
+        <w:tc>
+          <w:tcPr>
+            <w:tcW w:w="711" w:type="dxa"/>
+            <w:tcBorders>
+              <w:top w:val="single" w:sz="6" w:space="0" w:color="000000"/>
+              <w:left w:val="single" w:sz="4" w:space="0" w:color="000000"/>
+              <w:bottom w:val="single" w:sz="6" w:space="0" w:color="000000"/>
+              <w:right w:val="single" w:sz="6" w:space="0" w:color="000000"/>
+            </w:tcBorders>
+          </w:tcPr>
+          <w:p>
+            <w:pPr>
+              <w:widowControl/>
+              <w:spacing w:line="240" w:lineRule="auto"/>
+              <w:rPr>
+                <w:rFonts w:ascii="Arial" w:hAnsi="Arial" w:cs="Arial"/>
+                <w:sz w:val="18"/>
+                <w:szCs w:val="18"/>
+                <w:lang w:eastAsia="ja-JP"/>
+              </w:rPr>
+            </w:pPr>
+            <w:r>
+              <w:rPr>
+                <w:rFonts w:ascii="Arial" w:hAnsi="Arial" w:cs="Arial"/>
+                <w:sz w:val="18"/>
+                <w:szCs w:val="18"/>
+                <w:lang w:eastAsia="ja-JP"/>
+              </w:rPr>
+              <w:t>4.3</w:t>
+            </w:r>
+          </w:p>
+        </w:tc>
+        <w:tc>
+          <w:tcPr>
+            <w:tcW w:w="2378" w:type="dxa"/>
+            <w:tcBorders>
+              <w:top w:val="single" w:sz="6" w:space="0" w:color="000000"/>
+              <w:left w:val="single" w:sz="6" w:space="0" w:color="000000"/>
+              <w:bottom w:val="single" w:sz="6" w:space="0" w:color="000000"/>
+              <w:right w:val="single" w:sz="6" w:space="0" w:color="000000"/>
+            </w:tcBorders>
+            <w:noWrap/>
+          </w:tcPr>
+          <w:p>
+            <w:pPr>
+              <w:rPr>
+                <w:rFonts w:ascii="Arial" w:hAnsi="Arial" w:cs="Arial"/>
+                <w:sz w:val="18"/>
+                <w:szCs w:val="18"/>
+              </w:rPr>
+            </w:pPr>
+            <w:r>
+              <w:rPr>
+                <w:rFonts w:ascii="Arial" w:hAnsi="Arial" w:cs="Arial"/>
+                <w:sz w:val="18"/>
+                <w:szCs w:val="18"/>
+              </w:rPr>
+              <w:t>Watch tutorials on unit test</w:t>
+            </w:r>
+            <w:r>
+              <w:rPr>
+                <w:rFonts w:ascii="Arial" w:hAnsi="Arial" w:cs="Arial"/>
+                <w:sz w:val="18"/>
+                <w:szCs w:val="18"/>
+              </w:rPr>
+              <w:t>ing</w:t>
+            </w:r>
+            <w:r>
+              <w:rPr>
+                <w:rFonts w:ascii="Arial" w:hAnsi="Arial" w:cs="Arial"/>
+                <w:sz w:val="18"/>
+                <w:szCs w:val="18"/>
+              </w:rPr>
+              <w:t xml:space="preserve"> in Unity</w:t>
+            </w:r>
+          </w:p>
+        </w:tc>
+        <w:tc>
+          <w:tcPr>
+            <w:tcW w:w="2510" w:type="dxa"/>
+            <w:tcBorders>
+              <w:top w:val="single" w:sz="6" w:space="0" w:color="000000"/>
+              <w:left w:val="single" w:sz="6" w:space="0" w:color="000000"/>
+              <w:bottom w:val="single" w:sz="6" w:space="0" w:color="000000"/>
+              <w:right w:val="single" w:sz="6" w:space="0" w:color="000000"/>
+            </w:tcBorders>
+          </w:tcPr>
+          <w:p>
+            <w:pPr>
+              <w:rPr>
+                <w:rFonts w:ascii="Arial" w:hAnsi="Arial" w:cs="Arial"/>
+                <w:sz w:val="18"/>
+                <w:szCs w:val="18"/>
+              </w:rPr>
+            </w:pPr>
+          </w:p>
+        </w:tc>
+        <w:tc>
+          <w:tcPr>
+            <w:tcW w:w="1170" w:type="dxa"/>
+            <w:tcBorders>
+              <w:top w:val="single" w:sz="6" w:space="0" w:color="000000"/>
+              <w:left w:val="single" w:sz="6" w:space="0" w:color="000000"/>
+              <w:bottom w:val="single" w:sz="6" w:space="0" w:color="000000"/>
+              <w:right w:val="single" w:sz="6" w:space="0" w:color="000000"/>
+            </w:tcBorders>
+            <w:noWrap/>
+          </w:tcPr>
+          <w:p>
+            <w:pPr>
+              <w:rPr>
+                <w:rFonts w:ascii="Arial" w:hAnsi="Arial" w:cs="Arial"/>
+                <w:sz w:val="18"/>
+                <w:szCs w:val="18"/>
+              </w:rPr>
+            </w:pPr>
+            <w:r>
+              <w:rPr>
+                <w:rFonts w:ascii="Arial" w:hAnsi="Arial" w:cs="Arial"/>
+                <w:sz w:val="18"/>
+                <w:szCs w:val="18"/>
+              </w:rPr>
+              <w:t>Complete</w:t>
+            </w:r>
+          </w:p>
+        </w:tc>
+        <w:tc>
+          <w:tcPr>
+            <w:tcW w:w="1080" w:type="dxa"/>
+            <w:tcBorders>
+              <w:top w:val="single" w:sz="6" w:space="0" w:color="000000"/>
+              <w:left w:val="single" w:sz="6" w:space="0" w:color="000000"/>
+              <w:bottom w:val="single" w:sz="6" w:space="0" w:color="000000"/>
+              <w:right w:val="single" w:sz="6" w:space="0" w:color="000000"/>
+            </w:tcBorders>
+            <w:noWrap/>
+          </w:tcPr>
+          <w:p>
+            <w:pPr>
+              <w:rPr>
+                <w:rFonts w:ascii="Arial" w:hAnsi="Arial" w:cs="Arial"/>
+                <w:sz w:val="18"/>
+                <w:szCs w:val="18"/>
+              </w:rPr>
+            </w:pPr>
+            <w:r>
+              <w:rPr>
+                <w:rFonts w:ascii="Arial" w:hAnsi="Arial" w:cs="Arial"/>
+                <w:sz w:val="18"/>
+                <w:szCs w:val="18"/>
+              </w:rPr>
+              <w:t>Michelle</w:t>
+            </w:r>
+          </w:p>
+        </w:tc>
+        <w:tc>
+          <w:tcPr>
+            <w:tcW w:w="1080" w:type="dxa"/>
+            <w:tcBorders>
+              <w:top w:val="single" w:sz="6" w:space="0" w:color="000000"/>
+              <w:left w:val="single" w:sz="6" w:space="0" w:color="000000"/>
+              <w:bottom w:val="single" w:sz="6" w:space="0" w:color="000000"/>
+              <w:right w:val="single" w:sz="6" w:space="0" w:color="000000"/>
+            </w:tcBorders>
+          </w:tcPr>
+          <w:p>
+            <w:pPr>
+              <w:widowControl/>
+              <w:spacing w:line="240" w:lineRule="auto"/>
+              <w:rPr>
+                <w:rFonts w:ascii="Arial" w:hAnsi="Arial" w:cs="Arial"/>
+                <w:sz w:val="18"/>
+                <w:szCs w:val="18"/>
+                <w:lang w:eastAsia="ja-JP"/>
+              </w:rPr>
+            </w:pPr>
+            <w:r>
+              <w:rPr>
+                <w:rFonts w:ascii="Arial" w:hAnsi="Arial" w:cs="Arial"/>
+                <w:sz w:val="18"/>
+                <w:szCs w:val="18"/>
+                <w:lang w:eastAsia="ja-JP"/>
+              </w:rPr>
+              <w:t>2</w:t>
+            </w:r>
+          </w:p>
+        </w:tc>
+        <w:tc>
+          <w:tcPr>
+            <w:tcW w:w="900" w:type="dxa"/>
+            <w:tcBorders>
+              <w:top w:val="single" w:sz="6" w:space="0" w:color="000000"/>
+              <w:left w:val="single" w:sz="6" w:space="0" w:color="000000"/>
+              <w:bottom w:val="single" w:sz="6" w:space="0" w:color="000000"/>
+              <w:right w:val="single" w:sz="6" w:space="0" w:color="000000"/>
+            </w:tcBorders>
+            <w:noWrap/>
+          </w:tcPr>
+          <w:p>
+            <w:pPr>
+              <w:rPr>
+                <w:rFonts w:ascii="Arial" w:hAnsi="Arial" w:cs="Arial"/>
+                <w:sz w:val="18"/>
+                <w:szCs w:val="18"/>
+              </w:rPr>
+            </w:pPr>
+            <w:r>
+              <w:rPr>
+                <w:rFonts w:ascii="Arial" w:hAnsi="Arial" w:cs="Arial"/>
+                <w:sz w:val="18"/>
+                <w:szCs w:val="18"/>
+              </w:rPr>
+              <w:t>2</w:t>
+            </w:r>
+          </w:p>
+        </w:tc>
+        <w:tc>
+          <w:tcPr>
+            <w:tcW w:w="1136" w:type="dxa"/>
+            <w:tcBorders>
+              <w:top w:val="single" w:sz="6" w:space="0" w:color="000000"/>
+              <w:left w:val="single" w:sz="6" w:space="0" w:color="000000"/>
+              <w:bottom w:val="single" w:sz="6" w:space="0" w:color="000000"/>
+              <w:right w:val="single" w:sz="4" w:space="0" w:color="000000"/>
+            </w:tcBorders>
+            <w:noWrap/>
+          </w:tcPr>
+          <w:p>
+            <w:pPr>
+              <w:rPr>
+                <w:rFonts w:ascii="Arial" w:hAnsi="Arial" w:cs="Arial"/>
+                <w:sz w:val="18"/>
+                <w:szCs w:val="18"/>
+              </w:rPr>
+            </w:pPr>
+            <w:r>
+              <w:rPr>
+                <w:rFonts w:ascii="Arial" w:hAnsi="Arial" w:cs="Arial"/>
+                <w:sz w:val="18"/>
+                <w:szCs w:val="18"/>
+              </w:rPr>
+              <w:t>0</w:t>
+            </w:r>
+          </w:p>
+        </w:tc>
+      </w:tr>
+      <w:tr>
+        <w:trPr>
+          <w:trHeight w:val="191"/>
+        </w:trPr>
+        <w:tc>
+          <w:tcPr>
+            <w:tcW w:w="711" w:type="dxa"/>
+            <w:tcBorders>
+              <w:top w:val="single" w:sz="6" w:space="0" w:color="000000"/>
+              <w:left w:val="single" w:sz="4" w:space="0" w:color="000000"/>
+              <w:bottom w:val="single" w:sz="6" w:space="0" w:color="000000"/>
+              <w:right w:val="single" w:sz="6" w:space="0" w:color="000000"/>
+            </w:tcBorders>
+          </w:tcPr>
+          <w:p>
+            <w:pPr>
+              <w:widowControl/>
+              <w:spacing w:line="240" w:lineRule="auto"/>
+              <w:rPr>
+                <w:rFonts w:ascii="Arial" w:hAnsi="Arial" w:cs="Arial"/>
+                <w:sz w:val="18"/>
+                <w:szCs w:val="18"/>
+                <w:lang w:eastAsia="ja-JP"/>
+              </w:rPr>
+            </w:pPr>
+            <w:r>
+              <w:rPr>
+                <w:rFonts w:ascii="Arial" w:hAnsi="Arial" w:cs="Arial"/>
+                <w:sz w:val="18"/>
+                <w:szCs w:val="18"/>
+                <w:lang w:eastAsia="ja-JP"/>
+              </w:rPr>
+              <w:t>5.</w:t>
+            </w:r>
+            <w:r>
+              <w:rPr>
+                <w:rFonts w:ascii="Arial" w:hAnsi="Arial" w:cs="Arial"/>
+                <w:sz w:val="18"/>
+                <w:szCs w:val="18"/>
+                <w:lang w:eastAsia="ja-JP"/>
+              </w:rPr>
+              <w:t>0</w:t>
+            </w:r>
+          </w:p>
+        </w:tc>
+        <w:tc>
+          <w:tcPr>
+            <w:tcW w:w="2378" w:type="dxa"/>
+            <w:tcBorders>
+              <w:top w:val="single" w:sz="6" w:space="0" w:color="000000"/>
+              <w:left w:val="single" w:sz="6" w:space="0" w:color="000000"/>
+              <w:bottom w:val="single" w:sz="6" w:space="0" w:color="000000"/>
+              <w:right w:val="single" w:sz="6" w:space="0" w:color="000000"/>
+            </w:tcBorders>
+            <w:noWrap/>
+          </w:tcPr>
+          <w:p>
+            <w:pPr>
+              <w:rPr>
+                <w:rFonts w:ascii="Arial" w:hAnsi="Arial" w:cs="Arial"/>
+                <w:sz w:val="18"/>
+                <w:szCs w:val="18"/>
+              </w:rPr>
+            </w:pPr>
+            <w:r>
+              <w:rPr>
+                <w:rFonts w:ascii="Arial" w:hAnsi="Arial" w:cs="Arial"/>
+                <w:sz w:val="18"/>
+                <w:szCs w:val="18"/>
+              </w:rPr>
+              <w:t>Past iteration plan review</w:t>
+            </w:r>
+          </w:p>
+        </w:tc>
+        <w:tc>
+          <w:tcPr>
+            <w:tcW w:w="2510" w:type="dxa"/>
+            <w:tcBorders>
+              <w:top w:val="single" w:sz="6" w:space="0" w:color="000000"/>
+              <w:left w:val="single" w:sz="6" w:space="0" w:color="000000"/>
+              <w:bottom w:val="single" w:sz="6" w:space="0" w:color="000000"/>
+              <w:right w:val="single" w:sz="6" w:space="0" w:color="000000"/>
+            </w:tcBorders>
+          </w:tcPr>
+          <w:p>
+            <w:pPr>
+              <w:rPr>
+                <w:rFonts w:ascii="Arial" w:hAnsi="Arial" w:cs="Arial"/>
+                <w:sz w:val="18"/>
+                <w:szCs w:val="18"/>
+              </w:rPr>
+            </w:pPr>
+            <w:r>
+              <w:rPr>
+                <w:rFonts w:ascii="Arial" w:hAnsi="Arial" w:cs="Arial"/>
+                <w:sz w:val="18"/>
+                <w:szCs w:val="18"/>
+              </w:rPr>
+              <w:t xml:space="preserve">Team to go through past </w:t>
+            </w:r>
+            <w:r>
+              <w:rPr>
+                <w:rFonts w:ascii="Arial" w:hAnsi="Arial" w:cs="Arial"/>
+                <w:sz w:val="18"/>
+                <w:szCs w:val="18"/>
+              </w:rPr>
+              <w:lastRenderedPageBreak/>
+              <w:t xml:space="preserve">iteration plans </w:t>
+            </w:r>
+            <w:r>
+              <w:rPr>
+                <w:rFonts w:ascii="Arial" w:hAnsi="Arial" w:cs="Arial"/>
+                <w:sz w:val="18"/>
+                <w:szCs w:val="18"/>
+              </w:rPr>
+              <w:t>–</w:t>
+            </w:r>
+            <w:r>
+              <w:rPr>
+                <w:rFonts w:ascii="Arial" w:hAnsi="Arial" w:cs="Arial"/>
+                <w:sz w:val="18"/>
+                <w:szCs w:val="18"/>
+              </w:rPr>
+              <w:t xml:space="preserve"> update progress and provide evidence of work</w:t>
+            </w:r>
+            <w:r>
+              <w:rPr>
+                <w:rFonts w:ascii="Arial" w:hAnsi="Arial" w:cs="Arial"/>
+                <w:sz w:val="18"/>
+                <w:szCs w:val="18"/>
+              </w:rPr>
+              <w:t xml:space="preserve"> where needed.</w:t>
+            </w:r>
+          </w:p>
+        </w:tc>
+        <w:tc>
+          <w:tcPr>
+            <w:tcW w:w="1170" w:type="dxa"/>
+            <w:tcBorders>
+              <w:top w:val="single" w:sz="6" w:space="0" w:color="000000"/>
+              <w:left w:val="single" w:sz="6" w:space="0" w:color="000000"/>
+              <w:bottom w:val="single" w:sz="6" w:space="0" w:color="000000"/>
+              <w:right w:val="single" w:sz="6" w:space="0" w:color="000000"/>
+            </w:tcBorders>
+            <w:noWrap/>
+          </w:tcPr>
+          <w:p>
+            <w:pPr>
+              <w:rPr>
+                <w:rFonts w:ascii="Arial" w:hAnsi="Arial" w:cs="Arial"/>
+                <w:sz w:val="18"/>
+                <w:szCs w:val="18"/>
+              </w:rPr>
+            </w:pPr>
+            <w:r>
+              <w:rPr>
+                <w:rFonts w:ascii="Arial" w:hAnsi="Arial" w:cs="Arial"/>
+                <w:sz w:val="18"/>
+                <w:szCs w:val="18"/>
+              </w:rPr>
+              <w:lastRenderedPageBreak/>
+              <w:t>Not started</w:t>
+            </w:r>
+          </w:p>
+        </w:tc>
+        <w:tc>
+          <w:tcPr>
+            <w:tcW w:w="1080" w:type="dxa"/>
+            <w:tcBorders>
+              <w:top w:val="single" w:sz="6" w:space="0" w:color="000000"/>
+              <w:left w:val="single" w:sz="6" w:space="0" w:color="000000"/>
+              <w:bottom w:val="single" w:sz="6" w:space="0" w:color="000000"/>
+              <w:right w:val="single" w:sz="6" w:space="0" w:color="000000"/>
+            </w:tcBorders>
+            <w:noWrap/>
+          </w:tcPr>
+          <w:p>
+            <w:pPr>
+              <w:rPr>
+                <w:rFonts w:ascii="Arial" w:hAnsi="Arial" w:cs="Arial"/>
+                <w:sz w:val="18"/>
+                <w:szCs w:val="18"/>
+              </w:rPr>
+            </w:pPr>
+            <w:r>
+              <w:rPr>
+                <w:rFonts w:ascii="Arial" w:hAnsi="Arial" w:cs="Arial"/>
+                <w:sz w:val="18"/>
+                <w:szCs w:val="18"/>
+              </w:rPr>
+              <w:t>All</w:t>
+            </w:r>
+          </w:p>
+        </w:tc>
+        <w:tc>
+          <w:tcPr>
+            <w:tcW w:w="1080" w:type="dxa"/>
+            <w:tcBorders>
+              <w:top w:val="single" w:sz="6" w:space="0" w:color="000000"/>
+              <w:left w:val="single" w:sz="6" w:space="0" w:color="000000"/>
+              <w:bottom w:val="single" w:sz="6" w:space="0" w:color="000000"/>
+              <w:right w:val="single" w:sz="6" w:space="0" w:color="000000"/>
+            </w:tcBorders>
+          </w:tcPr>
+          <w:p>
+            <w:pPr>
+              <w:widowControl/>
+              <w:spacing w:line="240" w:lineRule="auto"/>
+              <w:rPr>
+                <w:rFonts w:ascii="Arial" w:hAnsi="Arial" w:cs="Arial"/>
+                <w:sz w:val="18"/>
+                <w:szCs w:val="18"/>
+                <w:lang w:eastAsia="ja-JP"/>
+              </w:rPr>
+            </w:pPr>
+            <w:r>
+              <w:rPr>
+                <w:rFonts w:ascii="Arial" w:hAnsi="Arial" w:cs="Arial"/>
+                <w:sz w:val="18"/>
+                <w:szCs w:val="18"/>
+                <w:lang w:eastAsia="ja-JP"/>
+              </w:rPr>
+              <w:t>5</w:t>
+            </w:r>
+          </w:p>
+        </w:tc>
+        <w:tc>
+          <w:tcPr>
+            <w:tcW w:w="900" w:type="dxa"/>
+            <w:tcBorders>
+              <w:top w:val="single" w:sz="6" w:space="0" w:color="000000"/>
+              <w:left w:val="single" w:sz="6" w:space="0" w:color="000000"/>
+              <w:bottom w:val="single" w:sz="6" w:space="0" w:color="000000"/>
+              <w:right w:val="single" w:sz="6" w:space="0" w:color="000000"/>
+            </w:tcBorders>
+            <w:noWrap/>
+          </w:tcPr>
+          <w:p>
+            <w:pPr>
+              <w:rPr>
+                <w:rFonts w:ascii="Arial" w:hAnsi="Arial" w:cs="Arial"/>
+                <w:sz w:val="18"/>
+                <w:szCs w:val="18"/>
+              </w:rPr>
+            </w:pPr>
+            <w:r>
+              <w:rPr>
+                <w:rFonts w:ascii="Arial" w:hAnsi="Arial" w:cs="Arial"/>
+                <w:sz w:val="18"/>
+                <w:szCs w:val="18"/>
+              </w:rPr>
+              <w:t>0</w:t>
+            </w:r>
+          </w:p>
+        </w:tc>
+        <w:tc>
+          <w:tcPr>
+            <w:tcW w:w="1136" w:type="dxa"/>
+            <w:tcBorders>
+              <w:top w:val="single" w:sz="6" w:space="0" w:color="000000"/>
+              <w:left w:val="single" w:sz="6" w:space="0" w:color="000000"/>
+              <w:bottom w:val="single" w:sz="6" w:space="0" w:color="000000"/>
+              <w:right w:val="single" w:sz="4" w:space="0" w:color="000000"/>
+            </w:tcBorders>
+            <w:noWrap/>
+          </w:tcPr>
+          <w:p>
+            <w:pPr>
+              <w:rPr>
+                <w:rFonts w:ascii="Arial" w:hAnsi="Arial" w:cs="Arial"/>
+                <w:sz w:val="18"/>
+                <w:szCs w:val="18"/>
+              </w:rPr>
+            </w:pPr>
+            <w:r>
+              <w:rPr>
+                <w:rFonts w:ascii="Arial" w:hAnsi="Arial" w:cs="Arial"/>
+                <w:sz w:val="18"/>
+                <w:szCs w:val="18"/>
+              </w:rPr>
+              <w:t>5</w:t>
+            </w:r>
+          </w:p>
+        </w:tc>
+      </w:tr>
+      <w:tr>
+        <w:trPr>
+          <w:trHeight w:val="191"/>
+        </w:trPr>
+        <w:tc>
+          <w:tcPr>
+            <w:tcW w:w="711" w:type="dxa"/>
+            <w:tcBorders>
+              <w:top w:val="single" w:sz="6" w:space="0" w:color="000000"/>
+              <w:left w:val="single" w:sz="4" w:space="0" w:color="000000"/>
+              <w:bottom w:val="single" w:sz="6" w:space="0" w:color="000000"/>
+              <w:right w:val="single" w:sz="6" w:space="0" w:color="000000"/>
+            </w:tcBorders>
+          </w:tcPr>
+          <w:p>
+            <w:pPr>
+              <w:widowControl/>
+              <w:spacing w:line="240" w:lineRule="auto"/>
+              <w:rPr>
+                <w:rFonts w:ascii="Arial" w:hAnsi="Arial" w:cs="Arial"/>
+                <w:sz w:val="18"/>
+                <w:szCs w:val="18"/>
+                <w:lang w:eastAsia="ja-JP"/>
+              </w:rPr>
+            </w:pPr>
+            <w:r>
+              <w:rPr>
+                <w:rFonts w:ascii="Arial" w:hAnsi="Arial" w:cs="Arial"/>
+                <w:sz w:val="18"/>
+                <w:szCs w:val="18"/>
+                <w:lang w:eastAsia="ja-JP"/>
+              </w:rPr>
+              <w:t>6.0</w:t>
+            </w:r>
+          </w:p>
+        </w:tc>
+        <w:tc>
+          <w:tcPr>
+            <w:tcW w:w="2378" w:type="dxa"/>
+            <w:tcBorders>
+              <w:top w:val="single" w:sz="6" w:space="0" w:color="000000"/>
+              <w:left w:val="single" w:sz="6" w:space="0" w:color="000000"/>
+              <w:bottom w:val="single" w:sz="6" w:space="0" w:color="000000"/>
+              <w:right w:val="single" w:sz="6" w:space="0" w:color="000000"/>
+            </w:tcBorders>
+            <w:noWrap/>
+          </w:tcPr>
+          <w:p>
+            <w:pPr>
+              <w:rPr>
+                <w:rFonts w:ascii="Arial" w:hAnsi="Arial" w:cs="Arial"/>
+                <w:sz w:val="18"/>
+                <w:szCs w:val="18"/>
+              </w:rPr>
+            </w:pPr>
+            <w:r>
+              <w:rPr>
+                <w:rFonts w:ascii="Arial" w:hAnsi="Arial" w:cs="Arial"/>
+                <w:sz w:val="18"/>
+                <w:szCs w:val="18"/>
+              </w:rPr>
+              <w:t>Unity hierarchy clean up</w:t>
+            </w:r>
+          </w:p>
+        </w:tc>
+        <w:tc>
+          <w:tcPr>
+            <w:tcW w:w="2510" w:type="dxa"/>
+            <w:tcBorders>
+              <w:top w:val="single" w:sz="6" w:space="0" w:color="000000"/>
+              <w:left w:val="single" w:sz="6" w:space="0" w:color="000000"/>
+              <w:bottom w:val="single" w:sz="6" w:space="0" w:color="000000"/>
+              <w:right w:val="single" w:sz="6" w:space="0" w:color="000000"/>
+            </w:tcBorders>
+          </w:tcPr>
+          <w:p>
+            <w:pPr>
+              <w:rPr>
+                <w:rFonts w:ascii="Arial" w:hAnsi="Arial" w:cs="Arial"/>
+                <w:sz w:val="18"/>
+                <w:szCs w:val="18"/>
+              </w:rPr>
+            </w:pPr>
+            <w:r>
+              <w:rPr>
+                <w:rFonts w:ascii="Arial" w:hAnsi="Arial" w:cs="Arial"/>
+                <w:sz w:val="18"/>
+                <w:szCs w:val="18"/>
+              </w:rPr>
+              <w:t>Charnes to go through menu, login, leaderboard, result, submit question scenes and clean up hierarchy to reduce confusion</w:t>
+            </w:r>
+          </w:p>
+        </w:tc>
+        <w:tc>
+          <w:tcPr>
+            <w:tcW w:w="1170" w:type="dxa"/>
+            <w:tcBorders>
+              <w:top w:val="single" w:sz="6" w:space="0" w:color="000000"/>
+              <w:left w:val="single" w:sz="6" w:space="0" w:color="000000"/>
+              <w:bottom w:val="single" w:sz="6" w:space="0" w:color="000000"/>
+              <w:right w:val="single" w:sz="6" w:space="0" w:color="000000"/>
+            </w:tcBorders>
+            <w:noWrap/>
+          </w:tcPr>
+          <w:p>
+            <w:pPr>
+              <w:rPr>
+                <w:rFonts w:ascii="Arial" w:hAnsi="Arial" w:cs="Arial"/>
+                <w:sz w:val="18"/>
+                <w:szCs w:val="18"/>
+              </w:rPr>
+            </w:pPr>
+            <w:hyperlink r:id="rId16" w:history="1">
+              <w:r>
+                <w:rPr>
+                  <w:rStyle w:val="Hyperlink"/>
+                  <w:rFonts w:ascii="Arial" w:hAnsi="Arial" w:cs="Arial"/>
+                  <w:sz w:val="18"/>
+                  <w:szCs w:val="18"/>
+                </w:rPr>
+                <w:t>Complete</w:t>
+              </w:r>
+            </w:hyperlink>
+          </w:p>
+          <w:p>
+            <w:pPr>
+              <w:rPr>
+                <w:rFonts w:ascii="Arial" w:hAnsi="Arial" w:cs="Arial"/>
+                <w:sz w:val="18"/>
+                <w:szCs w:val="18"/>
+              </w:rPr>
+            </w:pPr>
+            <w:hyperlink r:id="rId17" w:history="1">
+              <w:r>
+                <w:rPr>
+                  <w:rStyle w:val="Hyperlink"/>
+                  <w:rFonts w:ascii="Arial" w:hAnsi="Arial" w:cs="Arial"/>
+                  <w:sz w:val="18"/>
+                  <w:szCs w:val="18"/>
+                </w:rPr>
+                <w:t>Complete</w:t>
+              </w:r>
+            </w:hyperlink>
+          </w:p>
+        </w:tc>
+        <w:tc>
+          <w:tcPr>
+            <w:tcW w:w="1080" w:type="dxa"/>
+            <w:tcBorders>
+              <w:top w:val="single" w:sz="6" w:space="0" w:color="000000"/>
+              <w:left w:val="single" w:sz="6" w:space="0" w:color="000000"/>
+              <w:bottom w:val="single" w:sz="6" w:space="0" w:color="000000"/>
+              <w:right w:val="single" w:sz="6" w:space="0" w:color="000000"/>
+            </w:tcBorders>
+            <w:noWrap/>
+          </w:tcPr>
+          <w:p>
+            <w:pPr>
+              <w:rPr>
+                <w:rFonts w:ascii="Arial" w:hAnsi="Arial" w:cs="Arial"/>
+                <w:sz w:val="18"/>
+                <w:szCs w:val="18"/>
+              </w:rPr>
+            </w:pPr>
+            <w:r>
+              <w:rPr>
+                <w:rFonts w:ascii="Arial" w:hAnsi="Arial" w:cs="Arial"/>
+                <w:sz w:val="18"/>
+                <w:szCs w:val="18"/>
+              </w:rPr>
+              <w:t>Charnes</w:t>
+            </w:r>
+          </w:p>
+        </w:tc>
+        <w:tc>
+          <w:tcPr>
+            <w:tcW w:w="1080" w:type="dxa"/>
+            <w:tcBorders>
+              <w:top w:val="single" w:sz="6" w:space="0" w:color="000000"/>
+              <w:left w:val="single" w:sz="6" w:space="0" w:color="000000"/>
+              <w:bottom w:val="single" w:sz="6" w:space="0" w:color="000000"/>
+              <w:right w:val="single" w:sz="6" w:space="0" w:color="000000"/>
+            </w:tcBorders>
+          </w:tcPr>
+          <w:p>
+            <w:pPr>
+              <w:widowControl/>
+              <w:spacing w:line="240" w:lineRule="auto"/>
+              <w:rPr>
+                <w:rFonts w:ascii="Arial" w:hAnsi="Arial" w:cs="Arial"/>
+                <w:sz w:val="18"/>
+                <w:szCs w:val="18"/>
+                <w:lang w:eastAsia="ja-JP"/>
+              </w:rPr>
+            </w:pPr>
+            <w:r>
+              <w:rPr>
+                <w:rFonts w:ascii="Arial" w:hAnsi="Arial" w:cs="Arial"/>
+                <w:sz w:val="18"/>
+                <w:szCs w:val="18"/>
+                <w:lang w:eastAsia="ja-JP"/>
+              </w:rPr>
+              <w:t>5</w:t>
+            </w:r>
+          </w:p>
+        </w:tc>
+        <w:tc>
+          <w:tcPr>
+            <w:tcW w:w="900" w:type="dxa"/>
+            <w:tcBorders>
+              <w:top w:val="single" w:sz="6" w:space="0" w:color="000000"/>
+              <w:left w:val="single" w:sz="6" w:space="0" w:color="000000"/>
+              <w:bottom w:val="single" w:sz="6" w:space="0" w:color="000000"/>
+              <w:right w:val="single" w:sz="6" w:space="0" w:color="000000"/>
+            </w:tcBorders>
+            <w:noWrap/>
+          </w:tcPr>
+          <w:p>
+            <w:pPr>
+              <w:rPr>
+                <w:rFonts w:ascii="Arial" w:hAnsi="Arial" w:cs="Arial"/>
+                <w:sz w:val="18"/>
+                <w:szCs w:val="18"/>
+              </w:rPr>
+            </w:pPr>
+            <w:r>
+              <w:rPr>
+                <w:rFonts w:ascii="Arial" w:hAnsi="Arial" w:cs="Arial"/>
+                <w:sz w:val="18"/>
+                <w:szCs w:val="18"/>
+              </w:rPr>
+              <w:t>5</w:t>
+            </w:r>
+          </w:p>
+        </w:tc>
+        <w:tc>
+          <w:tcPr>
+            <w:tcW w:w="1136" w:type="dxa"/>
+            <w:tcBorders>
+              <w:top w:val="single" w:sz="6" w:space="0" w:color="000000"/>
+              <w:left w:val="single" w:sz="6" w:space="0" w:color="000000"/>
+              <w:bottom w:val="single" w:sz="6" w:space="0" w:color="000000"/>
+              <w:right w:val="single" w:sz="4" w:space="0" w:color="000000"/>
+            </w:tcBorders>
+            <w:noWrap/>
+          </w:tcPr>
+          <w:p>
+            <w:pPr>
+              <w:rPr>
+                <w:rFonts w:ascii="Arial" w:hAnsi="Arial" w:cs="Arial"/>
+                <w:sz w:val="18"/>
+                <w:szCs w:val="18"/>
+              </w:rPr>
+            </w:pPr>
+            <w:r>
+              <w:rPr>
+                <w:rFonts w:ascii="Arial" w:hAnsi="Arial" w:cs="Arial"/>
+                <w:sz w:val="18"/>
+                <w:szCs w:val="18"/>
+              </w:rPr>
+              <w:t>0</w:t>
+            </w:r>
+          </w:p>
+        </w:tc>
+      </w:tr>
+      <w:tr>
+        <w:trPr>
+          <w:trHeight w:val="191"/>
+        </w:trPr>
+        <w:tc>
+          <w:tcPr>
+            <w:tcW w:w="711" w:type="dxa"/>
+            <w:tcBorders>
+              <w:top w:val="single" w:sz="6" w:space="0" w:color="000000"/>
+              <w:left w:val="single" w:sz="4" w:space="0" w:color="000000"/>
+              <w:bottom w:val="single" w:sz="6" w:space="0" w:color="000000"/>
+              <w:right w:val="single" w:sz="6" w:space="0" w:color="000000"/>
+            </w:tcBorders>
+          </w:tcPr>
+          <w:p>
+            <w:pPr>
+              <w:widowControl/>
+              <w:spacing w:line="240" w:lineRule="auto"/>
+              <w:rPr>
+                <w:rFonts w:ascii="Arial" w:hAnsi="Arial" w:cs="Arial"/>
+                <w:sz w:val="18"/>
+                <w:szCs w:val="18"/>
+                <w:lang w:eastAsia="ja-JP"/>
+              </w:rPr>
+            </w:pPr>
+            <w:r>
+              <w:rPr>
+                <w:rFonts w:ascii="Arial" w:hAnsi="Arial" w:cs="Arial"/>
+                <w:sz w:val="18"/>
+                <w:szCs w:val="18"/>
+                <w:lang w:eastAsia="ja-JP"/>
+              </w:rPr>
               <w:t>7.0</w:t>
             </w:r>
           </w:p>
@@ -7789,7 +7795,7 @@
                 <w:szCs w:val="18"/>
               </w:rPr>
             </w:pPr>
-            <w:hyperlink r:id="rId16" w:history="1">
+            <w:hyperlink r:id="rId18" w:history="1">
               <w:r>
                 <w:rPr>
                   <w:rStyle w:val="Hyperlink"/>
@@ -8037,7 +8043,7 @@
                 <w:lang w:eastAsia="ja-JP"/>
               </w:rPr>
             </w:pPr>
-            <w:hyperlink r:id="rId17" w:anchor="diff-86d424f7aa0e0d8d8ea69d6f936d369f" w:history="1">
+            <w:hyperlink r:id="rId19" w:anchor="diff-86d424f7aa0e0d8d8ea69d6f936d369f" w:history="1">
               <w:r>
                 <w:rPr>
                   <w:rStyle w:val="Hyperlink"/>
@@ -8454,6 +8460,15 @@
               </w:rPr>
               <w:t>10</w:t>
             </w:r>
+            <w:r>
+              <w:rPr>
+                <w:rFonts w:ascii="Arial" w:hAnsi="Arial" w:cs="Arial"/>
+                <w:sz w:val="18"/>
+                <w:szCs w:val="18"/>
+                <w:lang w:eastAsia="ja-JP"/>
+              </w:rPr>
+              <w:t>.0</w:t>
+            </w:r>
           </w:p>
         </w:tc>
         <w:tc>
@@ -8687,8 +8702,6 @@
           <w:cols w:space="720"/>
         </w:sectPr>
       </w:pPr>
-      <w:bookmarkStart w:id="1" w:name="_GoBack"/>
-      <w:bookmarkEnd w:id="1"/>
     </w:p>
     <w:p>
       <w:pPr>
@@ -8710,9 +8723,9 @@
         <w:tblLook w:val="01E0" w:firstRow="1" w:lastRow="1" w:firstColumn="1" w:lastColumn="1" w:noHBand="0" w:noVBand="0"/>
       </w:tblPr>
       <w:tblGrid>
-        <w:gridCol w:w="3013"/>
-        <w:gridCol w:w="1399"/>
-        <w:gridCol w:w="4604"/>
+        <w:gridCol w:w="3004"/>
+        <w:gridCol w:w="1419"/>
+        <w:gridCol w:w="4593"/>
       </w:tblGrid>
       <w:tr>
         <w:tc>
@@ -8889,6 +8902,8 @@
                 <w:lang w:eastAsia="en-AU"/>
               </w:rPr>
             </w:pPr>
+            <w:bookmarkStart w:id="1" w:name="_GoBack"/>
+            <w:bookmarkEnd w:id="1"/>
           </w:p>
         </w:tc>
       </w:tr>
@@ -8911,6 +8926,12 @@
                 <w:lang w:eastAsia="en-AU"/>
               </w:rPr>
             </w:pPr>
+            <w:r>
+              <w:rPr>
+                <w:lang w:eastAsia="en-AU"/>
+              </w:rPr>
+              <w:t>Tasks 4.1 and 4.2 have been suspended</w:t>
+            </w:r>
           </w:p>
         </w:tc>
         <w:tc>
@@ -8931,6 +8952,12 @@
                 <w:lang w:eastAsia="en-AU"/>
               </w:rPr>
             </w:pPr>
+            <w:r>
+              <w:rPr>
+                <w:lang w:eastAsia="en-AU"/>
+              </w:rPr>
+              <w:t>Suspended</w:t>
+            </w:r>
           </w:p>
         </w:tc>
         <w:tc>
@@ -8951,6 +8978,12 @@
                 <w:lang w:eastAsia="en-AU"/>
               </w:rPr>
             </w:pPr>
+            <w:r>
+              <w:rPr>
+                <w:lang w:eastAsia="en-AU"/>
+              </w:rPr>
+              <w:t>Integration and Unit tests are suspended due to lack of tools provided by Unity</w:t>
+            </w:r>
           </w:p>
         </w:tc>
       </w:tr>

</xml_diff>